<commit_message>
Tổng hợp và chỉnh sửa.
</commit_message>
<xml_diff>
--- a/PA3/Nhom_25_PA3.docx
+++ b/PA3/Nhom_25_PA3.docx
@@ -1586,16 +1586,7 @@
                 <w:szCs w:val="20"/>
                 <w:lang w:val="en-US" w:eastAsia="en-US"/>
               </w:rPr>
-              <w:t>0.</w:t>
-            </w:r>
-            <w:r>
-              <w:rPr>
-                <w:rFonts w:ascii="Times New Roman" w:hAnsi="Times New Roman" w:cs="Times New Roman"/>
-                <w:sz w:val="20"/>
-                <w:szCs w:val="20"/>
-                <w:lang w:val="en-US" w:eastAsia="en-US"/>
-              </w:rPr>
-              <w:t>4</w:t>
+              <w:t>0.4</w:t>
             </w:r>
           </w:p>
         </w:tc>
@@ -1644,16 +1635,7 @@
                 <w:szCs w:val="20"/>
                 <w:lang w:val="en-US" w:eastAsia="en-US"/>
               </w:rPr>
-              <w:t xml:space="preserve">Thiết kế prototype cho scenario </w:t>
-            </w:r>
-            <w:r>
-              <w:rPr>
-                <w:rFonts w:ascii="Times New Roman" w:hAnsi="Times New Roman" w:cs="Times New Roman"/>
-                <w:sz w:val="20"/>
-                <w:szCs w:val="20"/>
-                <w:lang w:val="en-US" w:eastAsia="en-US"/>
-              </w:rPr>
-              <w:t>đặt bàn</w:t>
+              <w:t>Thiết kế prototype cho scenario đặt bàn</w:t>
             </w:r>
           </w:p>
         </w:tc>
@@ -1748,16 +1730,7 @@
                 <w:szCs w:val="20"/>
                 <w:lang w:val="en-US" w:eastAsia="en-US"/>
               </w:rPr>
-              <w:t>0.</w:t>
-            </w:r>
-            <w:r>
-              <w:rPr>
-                <w:rFonts w:ascii="Times New Roman" w:hAnsi="Times New Roman" w:cs="Times New Roman"/>
-                <w:sz w:val="20"/>
-                <w:szCs w:val="20"/>
-                <w:lang w:val="en-US" w:eastAsia="en-US"/>
-              </w:rPr>
-              <w:t>5</w:t>
+              <w:t>0.5</w:t>
             </w:r>
           </w:p>
         </w:tc>
@@ -1806,16 +1779,7 @@
                 <w:szCs w:val="20"/>
                 <w:lang w:val="en-US" w:eastAsia="en-US"/>
               </w:rPr>
-              <w:t xml:space="preserve">Thiết kế prototype cho scenario </w:t>
-            </w:r>
-            <w:r>
-              <w:rPr>
-                <w:rFonts w:ascii="Times New Roman" w:hAnsi="Times New Roman" w:cs="Times New Roman"/>
-                <w:sz w:val="20"/>
-                <w:szCs w:val="20"/>
-                <w:lang w:val="en-US" w:eastAsia="en-US"/>
-              </w:rPr>
-              <w:t>đặt bàn</w:t>
+              <w:t>Thiết kế prototype cho scenario đặt bàn</w:t>
             </w:r>
           </w:p>
         </w:tc>
@@ -1849,16 +1813,7 @@
                 <w:lang w:val="en-US" w:eastAsia="en-US"/>
               </w:rPr>
               <w:tab/>
-              <w:t>2</w:t>
-            </w:r>
-            <w:r>
-              <w:rPr>
-                <w:rFonts w:ascii="Times New Roman" w:hAnsi="Times New Roman" w:cs="Times New Roman"/>
-                <w:sz w:val="20"/>
-                <w:szCs w:val="20"/>
-                <w:lang w:val="en-US" w:eastAsia="en-US"/>
-              </w:rPr>
-              <w:t>2</w:t>
+              <w:t>22</w:t>
             </w:r>
             <w:r>
               <w:rPr>
@@ -1910,16 +1865,7 @@
                 <w:szCs w:val="20"/>
                 <w:lang w:val="en-US" w:eastAsia="en-US"/>
               </w:rPr>
-              <w:t>0.</w:t>
-            </w:r>
-            <w:r>
-              <w:rPr>
-                <w:rFonts w:ascii="Times New Roman" w:hAnsi="Times New Roman" w:cs="Times New Roman"/>
-                <w:sz w:val="20"/>
-                <w:szCs w:val="20"/>
-                <w:lang w:val="en-US" w:eastAsia="en-US"/>
-              </w:rPr>
-              <w:t>6</w:t>
+              <w:t>0.6</w:t>
             </w:r>
           </w:p>
         </w:tc>
@@ -2156,6 +2102,15 @@
                 <w:lang w:val="en-US" w:eastAsia="en-US"/>
               </w:rPr>
             </w:pPr>
+            <w:r>
+              <w:rPr>
+                <w:rFonts w:ascii="Times New Roman" w:hAnsi="Times New Roman" w:cs="Times New Roman"/>
+                <w:sz w:val="20"/>
+                <w:szCs w:val="20"/>
+                <w:lang w:val="en-US" w:eastAsia="en-US"/>
+              </w:rPr>
+              <w:t>1.0</w:t>
+            </w:r>
           </w:p>
         </w:tc>
         <w:tc>
@@ -2172,6 +2127,15 @@
                 <w:lang w:val="en-US" w:eastAsia="en-US"/>
               </w:rPr>
             </w:pPr>
+            <w:r>
+              <w:rPr>
+                <w:rFonts w:ascii="Times New Roman" w:hAnsi="Times New Roman" w:cs="Times New Roman"/>
+                <w:sz w:val="20"/>
+                <w:szCs w:val="20"/>
+                <w:lang w:val="en-US" w:eastAsia="en-US"/>
+              </w:rPr>
+              <w:t>Huỳnh Công Toàn</w:t>
+            </w:r>
           </w:p>
         </w:tc>
         <w:tc>
@@ -2187,6 +2151,15 @@
                 <w:lang w:val="en-US" w:eastAsia="en-US"/>
               </w:rPr>
             </w:pPr>
+            <w:r>
+              <w:rPr>
+                <w:rFonts w:ascii="Times New Roman" w:hAnsi="Times New Roman" w:cs="Times New Roman"/>
+                <w:sz w:val="20"/>
+                <w:szCs w:val="20"/>
+                <w:lang w:val="en-US" w:eastAsia="en-US"/>
+              </w:rPr>
+              <w:t>Tổng hợp các đánh giá</w:t>
+            </w:r>
           </w:p>
         </w:tc>
       </w:tr>
@@ -2270,7 +2243,7 @@
             </w:rPr>
             <w:fldChar w:fldCharType="separate"/>
           </w:r>
-          <w:hyperlink w:anchor="_Toc323009532" w:history="1">
+          <w:hyperlink w:anchor="_Toc323096611" w:history="1">
             <w:r>
               <w:rPr>
                 <w:rStyle w:val="Hyperlink"/>
@@ -2332,7 +2305,7 @@
                 <w:sz w:val="20"/>
                 <w:szCs w:val="20"/>
               </w:rPr>
-              <w:instrText xml:space="preserve"> PAGEREF _Toc323009532 \h </w:instrText>
+              <w:instrText xml:space="preserve"> PAGEREF _Toc323096611 \h </w:instrText>
             </w:r>
             <w:r>
               <w:rPr>
@@ -2385,7 +2358,7 @@
               <w:szCs w:val="20"/>
             </w:rPr>
           </w:pPr>
-          <w:hyperlink w:anchor="_Toc323009533" w:history="1">
+          <w:hyperlink w:anchor="_Toc323096612" w:history="1">
             <w:r>
               <w:rPr>
                 <w:rStyle w:val="Hyperlink"/>
@@ -2447,7 +2420,7 @@
                 <w:sz w:val="20"/>
                 <w:szCs w:val="20"/>
               </w:rPr>
-              <w:instrText xml:space="preserve"> PAGEREF _Toc323009533 \h </w:instrText>
+              <w:instrText xml:space="preserve"> PAGEREF _Toc323096612 \h </w:instrText>
             </w:r>
             <w:r>
               <w:rPr>
@@ -2504,7 +2477,7 @@
               <w:szCs w:val="20"/>
             </w:rPr>
           </w:pPr>
-          <w:hyperlink w:anchor="_Toc323009534" w:history="1">
+          <w:hyperlink w:anchor="_Toc323096613" w:history="1">
             <w:r>
               <w:rPr>
                 <w:rStyle w:val="Hyperlink"/>
@@ -2566,7 +2539,7 @@
                 <w:sz w:val="20"/>
                 <w:szCs w:val="20"/>
               </w:rPr>
-              <w:instrText xml:space="preserve"> PAGEREF _Toc323009534 \h </w:instrText>
+              <w:instrText xml:space="preserve"> PAGEREF _Toc323096613 \h </w:instrText>
             </w:r>
             <w:r>
               <w:rPr>
@@ -2623,7 +2596,7 @@
               <w:szCs w:val="20"/>
             </w:rPr>
           </w:pPr>
-          <w:hyperlink w:anchor="_Toc323009535" w:history="1">
+          <w:hyperlink w:anchor="_Toc323096614" w:history="1">
             <w:r>
               <w:rPr>
                 <w:rStyle w:val="Hyperlink"/>
@@ -2685,7 +2658,7 @@
                 <w:sz w:val="20"/>
                 <w:szCs w:val="20"/>
               </w:rPr>
-              <w:instrText xml:space="preserve"> PAGEREF _Toc323009535 \h </w:instrText>
+              <w:instrText xml:space="preserve"> PAGEREF _Toc323096614 \h </w:instrText>
             </w:r>
             <w:r>
               <w:rPr>
@@ -2742,7 +2715,7 @@
               <w:szCs w:val="20"/>
             </w:rPr>
           </w:pPr>
-          <w:hyperlink w:anchor="_Toc323009536" w:history="1">
+          <w:hyperlink w:anchor="_Toc323096615" w:history="1">
             <w:r>
               <w:rPr>
                 <w:rStyle w:val="Hyperlink"/>
@@ -2804,7 +2777,7 @@
                 <w:sz w:val="20"/>
                 <w:szCs w:val="20"/>
               </w:rPr>
-              <w:instrText xml:space="preserve"> PAGEREF _Toc323009536 \h </w:instrText>
+              <w:instrText xml:space="preserve"> PAGEREF _Toc323096615 \h </w:instrText>
             </w:r>
             <w:r>
               <w:rPr>
@@ -2857,7 +2830,7 @@
               <w:szCs w:val="20"/>
             </w:rPr>
           </w:pPr>
-          <w:hyperlink w:anchor="_Toc323009537" w:history="1">
+          <w:hyperlink w:anchor="_Toc323096616" w:history="1">
             <w:r>
               <w:rPr>
                 <w:rStyle w:val="Hyperlink"/>
@@ -2919,7 +2892,7 @@
                 <w:sz w:val="20"/>
                 <w:szCs w:val="20"/>
               </w:rPr>
-              <w:instrText xml:space="preserve"> PAGEREF _Toc323009537 \h </w:instrText>
+              <w:instrText xml:space="preserve"> PAGEREF _Toc323096616 \h </w:instrText>
             </w:r>
             <w:r>
               <w:rPr>
@@ -2976,7 +2949,7 @@
               <w:szCs w:val="20"/>
             </w:rPr>
           </w:pPr>
-          <w:hyperlink w:anchor="_Toc323009538" w:history="1">
+          <w:hyperlink w:anchor="_Toc323096617" w:history="1">
             <w:r>
               <w:rPr>
                 <w:rStyle w:val="Hyperlink"/>
@@ -3038,7 +3011,7 @@
                 <w:sz w:val="20"/>
                 <w:szCs w:val="20"/>
               </w:rPr>
-              <w:instrText xml:space="preserve"> PAGEREF _Toc323009538 \h </w:instrText>
+              <w:instrText xml:space="preserve"> PAGEREF _Toc323096617 \h </w:instrText>
             </w:r>
             <w:r>
               <w:rPr>
@@ -3095,7 +3068,7 @@
               <w:szCs w:val="20"/>
             </w:rPr>
           </w:pPr>
-          <w:hyperlink w:anchor="_Toc323009539" w:history="1">
+          <w:hyperlink w:anchor="_Toc323096618" w:history="1">
             <w:r>
               <w:rPr>
                 <w:rStyle w:val="Hyperlink"/>
@@ -3155,7 +3128,7 @@
                 <w:sz w:val="20"/>
                 <w:szCs w:val="20"/>
               </w:rPr>
-              <w:instrText xml:space="preserve"> PAGEREF _Toc323009539 \h </w:instrText>
+              <w:instrText xml:space="preserve"> PAGEREF _Toc323096618 \h </w:instrText>
             </w:r>
             <w:r>
               <w:rPr>
@@ -3212,7 +3185,7 @@
               <w:szCs w:val="20"/>
             </w:rPr>
           </w:pPr>
-          <w:hyperlink w:anchor="_Toc323009540" w:history="1">
+          <w:hyperlink w:anchor="_Toc323096619" w:history="1">
             <w:r>
               <w:rPr>
                 <w:rStyle w:val="Hyperlink"/>
@@ -3272,7 +3245,7 @@
                 <w:sz w:val="20"/>
                 <w:szCs w:val="20"/>
               </w:rPr>
-              <w:instrText xml:space="preserve"> PAGEREF _Toc323009540 \h </w:instrText>
+              <w:instrText xml:space="preserve"> PAGEREF _Toc323096619 \h </w:instrText>
             </w:r>
             <w:r>
               <w:rPr>
@@ -3301,7 +3274,7 @@
                 <w:sz w:val="20"/>
                 <w:szCs w:val="20"/>
               </w:rPr>
-              <w:t>4</w:t>
+              <w:t>5</w:t>
             </w:r>
             <w:r>
               <w:rPr>
@@ -3329,7 +3302,7 @@
               <w:szCs w:val="20"/>
             </w:rPr>
           </w:pPr>
-          <w:hyperlink w:anchor="_Toc323009541" w:history="1">
+          <w:hyperlink w:anchor="_Toc323096620" w:history="1">
             <w:r>
               <w:rPr>
                 <w:rStyle w:val="Hyperlink"/>
@@ -3389,7 +3362,7 @@
                 <w:sz w:val="20"/>
                 <w:szCs w:val="20"/>
               </w:rPr>
-              <w:instrText xml:space="preserve"> PAGEREF _Toc323009541 \h </w:instrText>
+              <w:instrText xml:space="preserve"> PAGEREF _Toc323096620 \h </w:instrText>
             </w:r>
             <w:r>
               <w:rPr>
@@ -3446,7 +3419,7 @@
               <w:szCs w:val="20"/>
             </w:rPr>
           </w:pPr>
-          <w:hyperlink w:anchor="_Toc323009542" w:history="1">
+          <w:hyperlink w:anchor="_Toc323096621" w:history="1">
             <w:r>
               <w:rPr>
                 <w:rStyle w:val="Hyperlink"/>
@@ -3508,7 +3481,7 @@
                 <w:sz w:val="20"/>
                 <w:szCs w:val="20"/>
               </w:rPr>
-              <w:instrText xml:space="preserve"> PAGEREF _Toc323009542 \h </w:instrText>
+              <w:instrText xml:space="preserve"> PAGEREF _Toc323096621 \h </w:instrText>
             </w:r>
             <w:r>
               <w:rPr>
@@ -3565,7 +3538,7 @@
               <w:szCs w:val="20"/>
             </w:rPr>
           </w:pPr>
-          <w:hyperlink w:anchor="_Toc323009543" w:history="1">
+          <w:hyperlink w:anchor="_Toc323096622" w:history="1">
             <w:r>
               <w:rPr>
                 <w:rStyle w:val="Hyperlink"/>
@@ -3625,7 +3598,7 @@
                 <w:sz w:val="20"/>
                 <w:szCs w:val="20"/>
               </w:rPr>
-              <w:instrText xml:space="preserve"> PAGEREF _Toc323009543 \h </w:instrText>
+              <w:instrText xml:space="preserve"> PAGEREF _Toc323096622 \h </w:instrText>
             </w:r>
             <w:r>
               <w:rPr>
@@ -3682,7 +3655,7 @@
               <w:szCs w:val="20"/>
             </w:rPr>
           </w:pPr>
-          <w:hyperlink w:anchor="_Toc323009544" w:history="1">
+          <w:hyperlink w:anchor="_Toc323096623" w:history="1">
             <w:r>
               <w:rPr>
                 <w:rStyle w:val="Hyperlink"/>
@@ -3742,7 +3715,7 @@
                 <w:sz w:val="20"/>
                 <w:szCs w:val="20"/>
               </w:rPr>
-              <w:instrText xml:space="preserve"> PAGEREF _Toc323009544 \h </w:instrText>
+              <w:instrText xml:space="preserve"> PAGEREF _Toc323096623 \h </w:instrText>
             </w:r>
             <w:r>
               <w:rPr>
@@ -3799,7 +3772,7 @@
               <w:szCs w:val="20"/>
             </w:rPr>
           </w:pPr>
-          <w:hyperlink w:anchor="_Toc323009545" w:history="1">
+          <w:hyperlink w:anchor="_Toc323096624" w:history="1">
             <w:r>
               <w:rPr>
                 <w:rStyle w:val="Hyperlink"/>
@@ -3859,7 +3832,7 @@
                 <w:sz w:val="20"/>
                 <w:szCs w:val="20"/>
               </w:rPr>
-              <w:instrText xml:space="preserve"> PAGEREF _Toc323009545 \h </w:instrText>
+              <w:instrText xml:space="preserve"> PAGEREF _Toc323096624 \h </w:instrText>
             </w:r>
             <w:r>
               <w:rPr>
@@ -3916,7 +3889,7 @@
               <w:szCs w:val="20"/>
             </w:rPr>
           </w:pPr>
-          <w:hyperlink w:anchor="_Toc323009546" w:history="1">
+          <w:hyperlink w:anchor="_Toc323096625" w:history="1">
             <w:r>
               <w:rPr>
                 <w:rStyle w:val="Hyperlink"/>
@@ -3976,7 +3949,7 @@
                 <w:sz w:val="20"/>
                 <w:szCs w:val="20"/>
               </w:rPr>
-              <w:instrText xml:space="preserve"> PAGEREF _Toc323009546 \h </w:instrText>
+              <w:instrText xml:space="preserve"> PAGEREF _Toc323096625 \h </w:instrText>
             </w:r>
             <w:r>
               <w:rPr>
@@ -4029,7 +4002,7 @@
               <w:szCs w:val="20"/>
             </w:rPr>
           </w:pPr>
-          <w:hyperlink w:anchor="_Toc323009547" w:history="1">
+          <w:hyperlink w:anchor="_Toc323096626" w:history="1">
             <w:r>
               <w:rPr>
                 <w:rStyle w:val="Hyperlink"/>
@@ -4091,7 +4064,7 @@
                 <w:sz w:val="20"/>
                 <w:szCs w:val="20"/>
               </w:rPr>
-              <w:instrText xml:space="preserve"> PAGEREF _Toc323009547 \h </w:instrText>
+              <w:instrText xml:space="preserve"> PAGEREF _Toc323096626 \h </w:instrText>
             </w:r>
             <w:r>
               <w:rPr>
@@ -4148,7 +4121,7 @@
               <w:szCs w:val="20"/>
             </w:rPr>
           </w:pPr>
-          <w:hyperlink w:anchor="_Toc323009548" w:history="1">
+          <w:hyperlink w:anchor="_Toc323096627" w:history="1">
             <w:r>
               <w:rPr>
                 <w:rStyle w:val="Hyperlink"/>
@@ -4210,7 +4183,7 @@
                 <w:sz w:val="20"/>
                 <w:szCs w:val="20"/>
               </w:rPr>
-              <w:instrText xml:space="preserve"> PAGEREF _Toc323009548 \h </w:instrText>
+              <w:instrText xml:space="preserve"> PAGEREF _Toc323096627 \h </w:instrText>
             </w:r>
             <w:r>
               <w:rPr>
@@ -4267,7 +4240,7 @@
               <w:szCs w:val="20"/>
             </w:rPr>
           </w:pPr>
-          <w:hyperlink w:anchor="_Toc323009549" w:history="1">
+          <w:hyperlink w:anchor="_Toc323096628" w:history="1">
             <w:r>
               <w:rPr>
                 <w:rStyle w:val="Hyperlink"/>
@@ -4327,7 +4300,7 @@
                 <w:sz w:val="20"/>
                 <w:szCs w:val="20"/>
               </w:rPr>
-              <w:instrText xml:space="preserve"> PAGEREF _Toc323009549 \h </w:instrText>
+              <w:instrText xml:space="preserve"> PAGEREF _Toc323096628 \h </w:instrText>
             </w:r>
             <w:r>
               <w:rPr>
@@ -4384,7 +4357,7 @@
               <w:szCs w:val="20"/>
             </w:rPr>
           </w:pPr>
-          <w:hyperlink w:anchor="_Toc323009550" w:history="1">
+          <w:hyperlink w:anchor="_Toc323096629" w:history="1">
             <w:r>
               <w:rPr>
                 <w:rStyle w:val="Hyperlink"/>
@@ -4444,7 +4417,7 @@
                 <w:sz w:val="20"/>
                 <w:szCs w:val="20"/>
               </w:rPr>
-              <w:instrText xml:space="preserve"> PAGEREF _Toc323009550 \h </w:instrText>
+              <w:instrText xml:space="preserve"> PAGEREF _Toc323096629 \h </w:instrText>
             </w:r>
             <w:r>
               <w:rPr>
@@ -4473,7 +4446,7 @@
                 <w:sz w:val="20"/>
                 <w:szCs w:val="20"/>
               </w:rPr>
-              <w:t>9</w:t>
+              <w:t>10</w:t>
             </w:r>
             <w:r>
               <w:rPr>
@@ -4501,7 +4474,7 @@
               <w:szCs w:val="20"/>
             </w:rPr>
           </w:pPr>
-          <w:hyperlink w:anchor="_Toc323009551" w:history="1">
+          <w:hyperlink w:anchor="_Toc323096630" w:history="1">
             <w:r>
               <w:rPr>
                 <w:rStyle w:val="Hyperlink"/>
@@ -4561,7 +4534,7 @@
                 <w:sz w:val="20"/>
                 <w:szCs w:val="20"/>
               </w:rPr>
-              <w:instrText xml:space="preserve"> PAGEREF _Toc323009551 \h </w:instrText>
+              <w:instrText xml:space="preserve"> PAGEREF _Toc323096630 \h </w:instrText>
             </w:r>
             <w:r>
               <w:rPr>
@@ -4590,7 +4563,7 @@
                 <w:sz w:val="20"/>
                 <w:szCs w:val="20"/>
               </w:rPr>
-              <w:t>9</w:t>
+              <w:t>10</w:t>
             </w:r>
             <w:r>
               <w:rPr>
@@ -4618,7 +4591,7 @@
               <w:szCs w:val="20"/>
             </w:rPr>
           </w:pPr>
-          <w:hyperlink w:anchor="_Toc323009552" w:history="1">
+          <w:hyperlink w:anchor="_Toc323096631" w:history="1">
             <w:r>
               <w:rPr>
                 <w:rStyle w:val="Hyperlink"/>
@@ -4678,7 +4651,7 @@
                 <w:sz w:val="20"/>
                 <w:szCs w:val="20"/>
               </w:rPr>
-              <w:instrText xml:space="preserve"> PAGEREF _Toc323009552 \h </w:instrText>
+              <w:instrText xml:space="preserve"> PAGEREF _Toc323096631 \h </w:instrText>
             </w:r>
             <w:r>
               <w:rPr>
@@ -4707,7 +4680,7 @@
                 <w:sz w:val="20"/>
                 <w:szCs w:val="20"/>
               </w:rPr>
-              <w:t>9</w:t>
+              <w:t>10</w:t>
             </w:r>
             <w:r>
               <w:rPr>
@@ -4735,7 +4708,7 @@
               <w:szCs w:val="20"/>
             </w:rPr>
           </w:pPr>
-          <w:hyperlink w:anchor="_Toc323009553" w:history="1">
+          <w:hyperlink w:anchor="_Toc323096632" w:history="1">
             <w:r>
               <w:rPr>
                 <w:rStyle w:val="Hyperlink"/>
@@ -4797,7 +4770,7 @@
                 <w:sz w:val="20"/>
                 <w:szCs w:val="20"/>
               </w:rPr>
-              <w:instrText xml:space="preserve"> PAGEREF _Toc323009553 \h </w:instrText>
+              <w:instrText xml:space="preserve"> PAGEREF _Toc323096632 \h </w:instrText>
             </w:r>
             <w:r>
               <w:rPr>
@@ -4826,7 +4799,7 @@
                 <w:sz w:val="20"/>
                 <w:szCs w:val="20"/>
               </w:rPr>
-              <w:t>9</w:t>
+              <w:t>10</w:t>
             </w:r>
             <w:r>
               <w:rPr>
@@ -4854,7 +4827,7 @@
               <w:szCs w:val="20"/>
             </w:rPr>
           </w:pPr>
-          <w:hyperlink w:anchor="_Toc323009554" w:history="1">
+          <w:hyperlink w:anchor="_Toc323096633" w:history="1">
             <w:r>
               <w:rPr>
                 <w:rStyle w:val="Hyperlink"/>
@@ -4914,7 +4887,7 @@
                 <w:sz w:val="20"/>
                 <w:szCs w:val="20"/>
               </w:rPr>
-              <w:instrText xml:space="preserve"> PAGEREF _Toc323009554 \h </w:instrText>
+              <w:instrText xml:space="preserve"> PAGEREF _Toc323096633 \h </w:instrText>
             </w:r>
             <w:r>
               <w:rPr>
@@ -4943,7 +4916,7 @@
                 <w:sz w:val="20"/>
                 <w:szCs w:val="20"/>
               </w:rPr>
-              <w:t>9</w:t>
+              <w:t>10</w:t>
             </w:r>
             <w:r>
               <w:rPr>
@@ -4971,7 +4944,7 @@
               <w:szCs w:val="20"/>
             </w:rPr>
           </w:pPr>
-          <w:hyperlink w:anchor="_Toc323009555" w:history="1">
+          <w:hyperlink w:anchor="_Toc323096634" w:history="1">
             <w:r>
               <w:rPr>
                 <w:rStyle w:val="Hyperlink"/>
@@ -5031,7 +5004,7 @@
                 <w:sz w:val="20"/>
                 <w:szCs w:val="20"/>
               </w:rPr>
-              <w:instrText xml:space="preserve"> PAGEREF _Toc323009555 \h </w:instrText>
+              <w:instrText xml:space="preserve"> PAGEREF _Toc323096634 \h </w:instrText>
             </w:r>
             <w:r>
               <w:rPr>
@@ -5088,7 +5061,7 @@
               <w:szCs w:val="20"/>
             </w:rPr>
           </w:pPr>
-          <w:hyperlink w:anchor="_Toc323009556" w:history="1">
+          <w:hyperlink w:anchor="_Toc323096635" w:history="1">
             <w:r>
               <w:rPr>
                 <w:rStyle w:val="Hyperlink"/>
@@ -5148,7 +5121,7 @@
                 <w:sz w:val="20"/>
                 <w:szCs w:val="20"/>
               </w:rPr>
-              <w:instrText xml:space="preserve"> PAGEREF _Toc323009556 \h </w:instrText>
+              <w:instrText xml:space="preserve"> PAGEREF _Toc323096635 \h </w:instrText>
             </w:r>
             <w:r>
               <w:rPr>
@@ -5205,7 +5178,7 @@
               <w:szCs w:val="20"/>
             </w:rPr>
           </w:pPr>
-          <w:hyperlink w:anchor="_Toc323009557" w:history="1">
+          <w:hyperlink w:anchor="_Toc323096636" w:history="1">
             <w:r>
               <w:rPr>
                 <w:rStyle w:val="Hyperlink"/>
@@ -5267,7 +5240,7 @@
                 <w:sz w:val="20"/>
                 <w:szCs w:val="20"/>
               </w:rPr>
-              <w:instrText xml:space="preserve"> PAGEREF _Toc323009557 \h </w:instrText>
+              <w:instrText xml:space="preserve"> PAGEREF _Toc323096636 \h </w:instrText>
             </w:r>
             <w:r>
               <w:rPr>
@@ -5296,7 +5269,7 @@
                 <w:sz w:val="20"/>
                 <w:szCs w:val="20"/>
               </w:rPr>
-              <w:t>10</w:t>
+              <w:t>11</w:t>
             </w:r>
             <w:r>
               <w:rPr>
@@ -5324,7 +5297,7 @@
               <w:szCs w:val="20"/>
             </w:rPr>
           </w:pPr>
-          <w:hyperlink w:anchor="_Toc323009558" w:history="1">
+          <w:hyperlink w:anchor="_Toc323096637" w:history="1">
             <w:r>
               <w:rPr>
                 <w:rStyle w:val="Hyperlink"/>
@@ -5384,7 +5357,7 @@
                 <w:sz w:val="20"/>
                 <w:szCs w:val="20"/>
               </w:rPr>
-              <w:instrText xml:space="preserve"> PAGEREF _Toc323009558 \h </w:instrText>
+              <w:instrText xml:space="preserve"> PAGEREF _Toc323096637 \h </w:instrText>
             </w:r>
             <w:r>
               <w:rPr>
@@ -5413,7 +5386,7 @@
                 <w:sz w:val="20"/>
                 <w:szCs w:val="20"/>
               </w:rPr>
-              <w:t>10</w:t>
+              <w:t>11</w:t>
             </w:r>
             <w:r>
               <w:rPr>
@@ -5441,7 +5414,7 @@
               <w:szCs w:val="20"/>
             </w:rPr>
           </w:pPr>
-          <w:hyperlink w:anchor="_Toc323009559" w:history="1">
+          <w:hyperlink w:anchor="_Toc323096638" w:history="1">
             <w:r>
               <w:rPr>
                 <w:rStyle w:val="Hyperlink"/>
@@ -5501,7 +5474,7 @@
                 <w:sz w:val="20"/>
                 <w:szCs w:val="20"/>
               </w:rPr>
-              <w:instrText xml:space="preserve"> PAGEREF _Toc323009559 \h </w:instrText>
+              <w:instrText xml:space="preserve"> PAGEREF _Toc323096638 \h </w:instrText>
             </w:r>
             <w:r>
               <w:rPr>
@@ -5530,7 +5503,7 @@
                 <w:sz w:val="20"/>
                 <w:szCs w:val="20"/>
               </w:rPr>
-              <w:t>10</w:t>
+              <w:t>11</w:t>
             </w:r>
             <w:r>
               <w:rPr>
@@ -5558,7 +5531,7 @@
               <w:szCs w:val="20"/>
             </w:rPr>
           </w:pPr>
-          <w:hyperlink w:anchor="_Toc323009560" w:history="1">
+          <w:hyperlink w:anchor="_Toc323096639" w:history="1">
             <w:r>
               <w:rPr>
                 <w:rStyle w:val="Hyperlink"/>
@@ -5618,7 +5591,7 @@
                 <w:sz w:val="20"/>
                 <w:szCs w:val="20"/>
               </w:rPr>
-              <w:instrText xml:space="preserve"> PAGEREF _Toc323009560 \h </w:instrText>
+              <w:instrText xml:space="preserve"> PAGEREF _Toc323096639 \h </w:instrText>
             </w:r>
             <w:r>
               <w:rPr>
@@ -5647,7 +5620,7 @@
                 <w:sz w:val="20"/>
                 <w:szCs w:val="20"/>
               </w:rPr>
-              <w:t>10</w:t>
+              <w:t>11</w:t>
             </w:r>
             <w:r>
               <w:rPr>
@@ -5675,7 +5648,7 @@
               <w:szCs w:val="20"/>
             </w:rPr>
           </w:pPr>
-          <w:hyperlink w:anchor="_Toc323009561" w:history="1">
+          <w:hyperlink w:anchor="_Toc323096640" w:history="1">
             <w:r>
               <w:rPr>
                 <w:rStyle w:val="Hyperlink"/>
@@ -5735,7 +5708,7 @@
                 <w:sz w:val="20"/>
                 <w:szCs w:val="20"/>
               </w:rPr>
-              <w:instrText xml:space="preserve"> PAGEREF _Toc323009561 \h </w:instrText>
+              <w:instrText xml:space="preserve"> PAGEREF _Toc323096640 \h </w:instrText>
             </w:r>
             <w:r>
               <w:rPr>
@@ -5764,7 +5737,7 @@
                 <w:sz w:val="20"/>
                 <w:szCs w:val="20"/>
               </w:rPr>
-              <w:t>10</w:t>
+              <w:t>11</w:t>
             </w:r>
             <w:r>
               <w:rPr>
@@ -5835,7 +5808,7 @@
           <w:lang w:val="en-US"/>
         </w:rPr>
       </w:pPr>
-      <w:bookmarkStart w:id="0" w:name="_Toc323009532"/>
+      <w:bookmarkStart w:id="0" w:name="_Toc323096611"/>
       <w:r>
         <w:rPr>
           <w:rFonts w:ascii="Times New Roman" w:hAnsi="Times New Roman" w:cs="Times New Roman"/>
@@ -6026,7 +5999,7 @@
           <w:lang w:val="en-US"/>
         </w:rPr>
       </w:pPr>
-      <w:bookmarkStart w:id="1" w:name="_Toc323009533"/>
+      <w:bookmarkStart w:id="1" w:name="_Toc323096612"/>
       <w:r>
         <w:rPr>
           <w:rFonts w:ascii="Times New Roman" w:hAnsi="Times New Roman" w:cs="Times New Roman"/>
@@ -6051,7 +6024,7 @@
           <w:lang w:val="en-US"/>
         </w:rPr>
       </w:pPr>
-      <w:bookmarkStart w:id="2" w:name="_Toc323009534"/>
+      <w:bookmarkStart w:id="2" w:name="_Toc323096613"/>
       <w:r>
         <w:rPr>
           <w:rFonts w:ascii="Times New Roman" w:hAnsi="Times New Roman" w:cs="Times New Roman"/>
@@ -6079,6 +6052,17 @@
         </w:rPr>
         <w:t>Người dùng vào trang warm.com.vn, hệ thống hiển thị trang chủ. Người dùng nhấn vào menu tham quan nhà hàng, khách hàng sẽ được đưa tới trang chọn tầng của nhà hàng muốn xem. Khi đưa chuột tới từng tầng, sẽ xuất hiện sơ đồ kiến trúc của tầng đó ngay bên cạnh, cùng với danh sách các kí hiệu giải thích và tên của từng phòng.</w:t>
       </w:r>
+    </w:p>
+    <w:p>
+      <w:pPr>
+        <w:pStyle w:val="ListParagraph"/>
+        <w:ind w:firstLine="360"/>
+        <w:jc w:val="both"/>
+        <w:rPr>
+          <w:rFonts w:ascii="Times New Roman" w:hAnsi="Times New Roman" w:cs="Times New Roman"/>
+          <w:lang w:val="en-US"/>
+        </w:rPr>
+      </w:pPr>
     </w:p>
     <w:p>
       <w:pPr>
@@ -6121,7 +6105,7 @@
           <w:lang w:val="en-US"/>
         </w:rPr>
       </w:pPr>
-      <w:bookmarkStart w:id="3" w:name="_Toc323009535"/>
+      <w:bookmarkStart w:id="3" w:name="_Toc323096614"/>
       <w:r>
         <w:rPr>
           <w:rFonts w:ascii="Times New Roman" w:hAnsi="Times New Roman" w:cs="Times New Roman"/>
@@ -6160,6 +6144,17 @@
           <w:lang w:val="en-US"/>
         </w:rPr>
       </w:pPr>
+    </w:p>
+    <w:p>
+      <w:pPr>
+        <w:pStyle w:val="ListParagraph"/>
+        <w:ind w:firstLine="360"/>
+        <w:jc w:val="both"/>
+        <w:rPr>
+          <w:rFonts w:ascii="Times New Roman" w:hAnsi="Times New Roman" w:cs="Times New Roman"/>
+          <w:lang w:val="en-US"/>
+        </w:rPr>
+      </w:pPr>
       <w:r>
         <w:rPr>
           <w:rFonts w:ascii="Times New Roman" w:hAnsi="Times New Roman" w:cs="Times New Roman"/>
@@ -6167,6 +6162,17 @@
         </w:rPr>
         <w:t>Với mỗi kết quả tìm kiếm, người dùng có thể xem thông tin chi tiết của món ăn bằng cách nhấp chuột vào tên của món ăn hoặc hình ảnh món ăn. Thông tin chi tiết của món ăn có thêm thông tin mô tả món ăn, các thông khác cùng với bình luận của người dùng. Khi người dùng nhấp chuột vào danh mục món ăn của một trong các kết quả, hệ thống sẽ hiển thị tất cả các món ăn có danh mục là danh mục người dùng đã nhấp chuột vào.</w:t>
       </w:r>
+    </w:p>
+    <w:p>
+      <w:pPr>
+        <w:pStyle w:val="ListParagraph"/>
+        <w:ind w:firstLine="360"/>
+        <w:jc w:val="both"/>
+        <w:rPr>
+          <w:rFonts w:ascii="Times New Roman" w:hAnsi="Times New Roman" w:cs="Times New Roman"/>
+          <w:lang w:val="en-US"/>
+        </w:rPr>
+      </w:pPr>
     </w:p>
     <w:p>
       <w:pPr>
@@ -6223,7 +6229,7 @@
           <w:lang w:val="en-US"/>
         </w:rPr>
       </w:pPr>
-      <w:bookmarkStart w:id="4" w:name="_Toc323009536"/>
+      <w:bookmarkStart w:id="4" w:name="_Toc323096615"/>
       <w:r>
         <w:rPr>
           <w:rFonts w:ascii="Times New Roman" w:hAnsi="Times New Roman" w:cs="Times New Roman"/>
@@ -6262,6 +6268,17 @@
           <w:lang w:val="en-US"/>
         </w:rPr>
       </w:pPr>
+    </w:p>
+    <w:p>
+      <w:pPr>
+        <w:pStyle w:val="ListParagraph"/>
+        <w:ind w:firstLine="360"/>
+        <w:jc w:val="both"/>
+        <w:rPr>
+          <w:rFonts w:ascii="Times New Roman" w:hAnsi="Times New Roman" w:cs="Times New Roman"/>
+          <w:lang w:val="en-US"/>
+        </w:rPr>
+      </w:pPr>
       <w:r>
         <w:rPr>
           <w:rFonts w:ascii="Times New Roman" w:hAnsi="Times New Roman" w:cs="Times New Roman"/>
@@ -6280,12 +6297,31 @@
           <w:lang w:val="en-US"/>
         </w:rPr>
       </w:pPr>
+    </w:p>
+    <w:p>
+      <w:pPr>
+        <w:pStyle w:val="ListParagraph"/>
+        <w:ind w:firstLine="360"/>
+        <w:jc w:val="both"/>
+        <w:rPr>
+          <w:rFonts w:ascii="Times New Roman" w:hAnsi="Times New Roman" w:cs="Times New Roman"/>
+          <w:lang w:val="en-US"/>
+        </w:rPr>
+      </w:pPr>
       <w:r>
         <w:rPr>
           <w:rFonts w:ascii="Times New Roman" w:hAnsi="Times New Roman" w:cs="Times New Roman"/>
           <w:lang w:val="en-US"/>
         </w:rPr>
-        <w:t>Sau khi đặt món hoàn tất, người dùng nhấn nút “Đặt bàn” ở trên phiếu thanh toán, hệ thống sẽ hiển thị lên các loại bàn cho người dùng chọn. Mỗi loại bàn đều có hình ảnh cùng thông tin đi kèm để người dùng tham khảo.Với mỗi loại bàn, người dùng chỉ cần nhập số lượng vào (mặc định là 1), chọn thời gian đặt bàn, sau đó nhấn nút “Đặt bàn”. Phiếu thanh toán sẽ xuất hiện loại bàn vừa đặt ngay bên trên danh sách món ăn. Sau khi chọn bàn người dùng chỉ cần nhấn nút “Hoàn tất đặt bàn” trên phiếu thanh toán để kết thúc quá trình đặt bàn.</w:t>
+        <w:t xml:space="preserve">Sau khi đặt món hoàn tất, người dùng nhấn nút “Đặt bàn” ở trên phiếu thanh toán, hệ thống sẽ hiển thị lên các loại bàn cho người dùng chọn. Mỗi loại bàn đều có hình ảnh cùng thông tin đi kèm để người dùng tham khảo.Với mỗi loại bàn, người dùng chỉ cần nhập số lượng vào (mặc định là 1), chọn thời gian đặt bàn, sau đó </w:t>
+      </w:r>
+      <w:r>
+        <w:rPr>
+          <w:rFonts w:ascii="Times New Roman" w:hAnsi="Times New Roman" w:cs="Times New Roman"/>
+          <w:lang w:val="en-US"/>
+        </w:rPr>
+        <w:lastRenderedPageBreak/>
+        <w:t>nhấn nút “Đặt bàn”. Phiếu thanh toán sẽ xuất hiện loại bàn vừa đặt ngay bên trên danh sách món ăn. Sau khi chọn bàn người dùng chỉ cần nhấn nút “Hoàn tất đặt bàn” trên phiếu thanh toán để kết thúc quá trình đặt bàn.</w:t>
       </w:r>
     </w:p>
     <w:p>
@@ -6298,21 +6334,35 @@
           <w:lang w:val="en-US"/>
         </w:rPr>
       </w:pPr>
+    </w:p>
+    <w:p>
+      <w:pPr>
+        <w:pStyle w:val="ListParagraph"/>
+        <w:ind w:firstLine="360"/>
+        <w:jc w:val="both"/>
+        <w:rPr>
+          <w:rFonts w:ascii="Times New Roman" w:hAnsi="Times New Roman" w:cs="Times New Roman"/>
+          <w:lang w:val="en-US"/>
+        </w:rPr>
+      </w:pPr>
       <w:r>
         <w:rPr>
           <w:rFonts w:ascii="Times New Roman" w:hAnsi="Times New Roman" w:cs="Times New Roman"/>
           <w:lang w:val="en-US"/>
         </w:rPr>
-        <w:t xml:space="preserve">Lúc này hệ thống sẽ kiểm tra người dùng đã đăng nhập hay chưa. Nếu đã đăng nhập, hệ thống sẽ thông báo người dùng đã đặt bàn thành công. Nếu người dùng chưa đăng nhập, hệ thống sẽ đưa ra thông báo cần người dùng đăng nhập/đăng ký và đưa người dùng đến trang đăng nhập và người dùng có thể đăng nhập hoặc đăng </w:t>
+        <w:t>Lúc này hệ thống sẽ kiểm tra người dùng đã đăng nhập hay chưa. Nếu đã đăng nhập, hệ thống sẽ thông báo người dùng đã đặt bàn thành công. Nếu người dùng chưa đăng nhập, hệ thống sẽ đưa ra thông báo cần người dùng đăng nhập/đăng ký và đưa người dùng đến trang đăng nhập và người dùng có thể đăng nhập hoặc đăng ký. Sau khi đăng nhập hoặc đăng ký, hệ thống sẽ thông báo việc đặt bàn đã hoàn tất mà không cần người dùng phải lặp lại thao tác đặt bàn/đặt món.</w:t>
       </w:r>
-      <w:r>
-        <w:rPr>
-          <w:rFonts w:ascii="Times New Roman" w:hAnsi="Times New Roman" w:cs="Times New Roman"/>
-          <w:lang w:val="en-US"/>
-        </w:rPr>
-        <w:lastRenderedPageBreak/>
-        <w:t>ký. Sau khi đăng nhập hoặc đăng ký, hệ thống sẽ thông báo việc đặt bàn đã hoàn tất mà không cần người dùng phải lặp lại thao tác đặt bàn/đặt món.</w:t>
-      </w:r>
+    </w:p>
+    <w:p>
+      <w:pPr>
+        <w:pStyle w:val="ListParagraph"/>
+        <w:ind w:firstLine="360"/>
+        <w:jc w:val="both"/>
+        <w:rPr>
+          <w:rFonts w:ascii="Times New Roman" w:hAnsi="Times New Roman" w:cs="Times New Roman"/>
+          <w:lang w:val="en-US"/>
+        </w:rPr>
+      </w:pPr>
     </w:p>
     <w:p>
       <w:pPr>
@@ -6356,7 +6406,7 @@
           <w:lang w:val="en-US"/>
         </w:rPr>
       </w:pPr>
-      <w:bookmarkStart w:id="5" w:name="_Toc323009537"/>
+      <w:bookmarkStart w:id="5" w:name="_Toc323096616"/>
       <w:r>
         <w:rPr>
           <w:rFonts w:ascii="Times New Roman" w:hAnsi="Times New Roman" w:cs="Times New Roman"/>
@@ -6381,7 +6431,7 @@
           <w:lang w:val="en-US"/>
         </w:rPr>
       </w:pPr>
-      <w:bookmarkStart w:id="6" w:name="_Toc323009538"/>
+      <w:bookmarkStart w:id="6" w:name="_Toc323096617"/>
       <w:r>
         <w:rPr>
           <w:rFonts w:ascii="Times New Roman" w:hAnsi="Times New Roman" w:cs="Times New Roman"/>
@@ -6406,7 +6456,7 @@
           <w:lang w:val="en-US"/>
         </w:rPr>
       </w:pPr>
-      <w:bookmarkStart w:id="7" w:name="_Toc323009539"/>
+      <w:bookmarkStart w:id="7" w:name="_Toc323096618"/>
       <w:r>
         <w:rPr>
           <w:rFonts w:ascii="Times New Roman" w:hAnsi="Times New Roman" w:cs="Times New Roman"/>
@@ -6444,7 +6494,7 @@
           <wp:inline distT="0" distB="0" distL="0" distR="0">
             <wp:extent cx="6691630" cy="5469037"/>
             <wp:effectExtent l="19050" t="0" r="0" b="0"/>
-            <wp:docPr id="1" name="Picture 1"/>
+            <wp:docPr id="2" name="Picture 1"/>
             <wp:cNvGraphicFramePr>
               <a:graphicFrameLocks xmlns:a="http://schemas.openxmlformats.org/drawingml/2006/main" noChangeAspect="1"/>
             </wp:cNvGraphicFramePr>
@@ -6634,6 +6684,7 @@
           <w:rFonts w:ascii="Times New Roman" w:hAnsi="Times New Roman" w:cs="Times New Roman"/>
           <w:lang w:val="en-US"/>
         </w:rPr>
+        <w:lastRenderedPageBreak/>
         <w:t>Đăng ký: hiển thị trang đăng nhập/đăng ký (</w:t>
       </w:r>
       <w:r>
@@ -6777,7 +6828,7 @@
           <w:lang w:val="en-US"/>
         </w:rPr>
       </w:pPr>
-      <w:bookmarkStart w:id="8" w:name="_Toc323009540"/>
+      <w:bookmarkStart w:id="8" w:name="_Toc323096619"/>
       <w:r>
         <w:rPr>
           <w:rFonts w:ascii="Times New Roman" w:hAnsi="Times New Roman" w:cs="Times New Roman"/>
@@ -6801,12 +6852,11 @@
           <w:rFonts w:ascii="Times New Roman" w:hAnsi="Times New Roman" w:cs="Times New Roman"/>
           <w:noProof/>
         </w:rPr>
-        <w:lastRenderedPageBreak/>
         <w:drawing>
           <wp:inline distT="0" distB="0" distL="0" distR="0">
             <wp:extent cx="6691630" cy="6334395"/>
             <wp:effectExtent l="19050" t="0" r="0" b="0"/>
-            <wp:docPr id="4" name="Picture 4"/>
+            <wp:docPr id="5" name="Picture 4"/>
             <wp:cNvGraphicFramePr>
               <a:graphicFrameLocks xmlns:a="http://schemas.openxmlformats.org/drawingml/2006/main" noChangeAspect="1"/>
             </wp:cNvGraphicFramePr>
@@ -7027,7 +7077,7 @@
           <w:lang w:val="en-US"/>
         </w:rPr>
       </w:pPr>
-      <w:bookmarkStart w:id="9" w:name="_Toc323009541"/>
+      <w:bookmarkStart w:id="9" w:name="_Toc323096620"/>
       <w:r>
         <w:rPr>
           <w:rFonts w:ascii="Times New Roman" w:hAnsi="Times New Roman" w:cs="Times New Roman"/>
@@ -7054,9 +7104,9 @@
         <w:lastRenderedPageBreak/>
         <w:drawing>
           <wp:inline distT="0" distB="0" distL="0" distR="0">
-            <wp:extent cx="6691630" cy="8078496"/>
+            <wp:extent cx="6691630" cy="8421360"/>
             <wp:effectExtent l="19050" t="0" r="0" b="0"/>
-            <wp:docPr id="7" name="Picture 7"/>
+            <wp:docPr id="6" name="Picture 7"/>
             <wp:cNvGraphicFramePr>
               <a:graphicFrameLocks xmlns:a="http://schemas.openxmlformats.org/drawingml/2006/main" noChangeAspect="1"/>
             </wp:cNvGraphicFramePr>
@@ -7079,7 +7129,7 @@
                   <pic:spPr bwMode="auto">
                     <a:xfrm>
                       <a:off x="0" y="0"/>
-                      <a:ext cx="6691630" cy="8078496"/>
+                      <a:ext cx="6691630" cy="8421360"/>
                     </a:xfrm>
                     <a:prstGeom prst="rect">
                       <a:avLst/>
@@ -7170,6 +7220,7 @@
           <w:rFonts w:ascii="Times New Roman" w:hAnsi="Times New Roman" w:cs="Times New Roman"/>
           <w:lang w:val="en-US"/>
         </w:rPr>
+        <w:lastRenderedPageBreak/>
         <w:t>Bàn ăn: hiển thị trang đặt bàn (MH00009).</w:t>
       </w:r>
     </w:p>
@@ -7210,7 +7261,6 @@
           <w:rFonts w:ascii="Times New Roman" w:hAnsi="Times New Roman" w:cs="Times New Roman"/>
           <w:lang w:val="en-US"/>
         </w:rPr>
-        <w:lastRenderedPageBreak/>
         <w:t>Button kính lúp: hiển thị trang kết quả tìm kiếm món ăn (MH00006).</w:t>
       </w:r>
     </w:p>
@@ -7258,7 +7308,7 @@
           <w:lang w:val="en-US"/>
         </w:rPr>
       </w:pPr>
-      <w:bookmarkStart w:id="10" w:name="_Toc323009542"/>
+      <w:bookmarkStart w:id="10" w:name="_Toc323096621"/>
       <w:r>
         <w:rPr>
           <w:rFonts w:ascii="Times New Roman" w:hAnsi="Times New Roman" w:cs="Times New Roman"/>
@@ -7283,7 +7333,7 @@
           <w:lang w:val="en-US"/>
         </w:rPr>
       </w:pPr>
-      <w:bookmarkStart w:id="11" w:name="_Toc323009543"/>
+      <w:bookmarkStart w:id="11" w:name="_Toc323096622"/>
       <w:r>
         <w:rPr>
           <w:rFonts w:ascii="Times New Roman" w:hAnsi="Times New Roman" w:cs="Times New Roman"/>
@@ -7318,7 +7368,7 @@
           <wp:inline distT="0" distB="0" distL="0" distR="0">
             <wp:extent cx="6691630" cy="4787353"/>
             <wp:effectExtent l="19050" t="0" r="0" b="0"/>
-            <wp:docPr id="10" name="Picture 10"/>
+            <wp:docPr id="9" name="Picture 13"/>
             <wp:cNvGraphicFramePr>
               <a:graphicFrameLocks xmlns:a="http://schemas.openxmlformats.org/drawingml/2006/main" noChangeAspect="1"/>
             </wp:cNvGraphicFramePr>
@@ -7326,7 +7376,7 @@
               <a:graphicData uri="http://schemas.openxmlformats.org/drawingml/2006/picture">
                 <pic:pic xmlns:pic="http://schemas.openxmlformats.org/drawingml/2006/picture">
                   <pic:nvPicPr>
-                    <pic:cNvPr id="0" name="Picture 10"/>
+                    <pic:cNvPr id="0" name="Picture 13"/>
                     <pic:cNvPicPr>
                       <a:picLocks noChangeAspect="1" noChangeArrowheads="1"/>
                     </pic:cNvPicPr>
@@ -7559,7 +7609,7 @@
           <w:lang w:val="en-US"/>
         </w:rPr>
       </w:pPr>
-      <w:bookmarkStart w:id="12" w:name="_Toc323009544"/>
+      <w:bookmarkStart w:id="12" w:name="_Toc323096623"/>
       <w:r>
         <w:rPr>
           <w:rFonts w:ascii="Times New Roman" w:hAnsi="Times New Roman" w:cs="Times New Roman"/>
@@ -7588,7 +7638,7 @@
           <wp:inline distT="0" distB="0" distL="0" distR="0">
             <wp:extent cx="6691630" cy="4809250"/>
             <wp:effectExtent l="19050" t="0" r="0" b="0"/>
-            <wp:docPr id="13" name="Picture 13"/>
+            <wp:docPr id="8" name="Picture 10"/>
             <wp:cNvGraphicFramePr>
               <a:graphicFrameLocks xmlns:a="http://schemas.openxmlformats.org/drawingml/2006/main" noChangeAspect="1"/>
             </wp:cNvGraphicFramePr>
@@ -7596,7 +7646,7 @@
               <a:graphicData uri="http://schemas.openxmlformats.org/drawingml/2006/picture">
                 <pic:pic xmlns:pic="http://schemas.openxmlformats.org/drawingml/2006/picture">
                   <pic:nvPicPr>
-                    <pic:cNvPr id="0" name="Picture 13"/>
+                    <pic:cNvPr id="0" name="Picture 10"/>
                     <pic:cNvPicPr>
                       <a:picLocks noChangeAspect="1" noChangeArrowheads="1"/>
                     </pic:cNvPicPr>
@@ -7823,7 +7873,7 @@
           <w:lang w:val="en-US"/>
         </w:rPr>
       </w:pPr>
-      <w:bookmarkStart w:id="13" w:name="_Toc323009545"/>
+      <w:bookmarkStart w:id="13" w:name="_Toc323096624"/>
       <w:r>
         <w:rPr>
           <w:rFonts w:ascii="Times New Roman" w:hAnsi="Times New Roman" w:cs="Times New Roman"/>
@@ -7846,13 +7896,13 @@
       <w:r>
         <w:rPr>
           <w:rFonts w:ascii="Times New Roman" w:hAnsi="Times New Roman" w:cs="Times New Roman"/>
-          <w:lang w:val="en-US"/>
+          <w:noProof/>
         </w:rPr>
         <w:drawing>
           <wp:inline distT="0" distB="0" distL="0" distR="0">
             <wp:extent cx="3232150" cy="1562100"/>
             <wp:effectExtent l="19050" t="0" r="6350" b="0"/>
-            <wp:docPr id="3" name="Picture 22"/>
+            <wp:docPr id="16" name="Picture 16"/>
             <wp:cNvGraphicFramePr>
               <a:graphicFrameLocks xmlns:a="http://schemas.openxmlformats.org/drawingml/2006/main" noChangeAspect="1"/>
             </wp:cNvGraphicFramePr>
@@ -7860,7 +7910,7 @@
               <a:graphicData uri="http://schemas.openxmlformats.org/drawingml/2006/picture">
                 <pic:pic xmlns:pic="http://schemas.openxmlformats.org/drawingml/2006/picture">
                   <pic:nvPicPr>
-                    <pic:cNvPr id="0" name="Picture 22"/>
+                    <pic:cNvPr id="0" name="Picture 16"/>
                     <pic:cNvPicPr>
                       <a:picLocks noChangeAspect="1" noChangeArrowheads="1"/>
                     </pic:cNvPicPr>
@@ -7970,7 +8020,7 @@
           <w:lang w:val="en-US"/>
         </w:rPr>
       </w:pPr>
-      <w:bookmarkStart w:id="14" w:name="_Toc323009546"/>
+      <w:bookmarkStart w:id="14" w:name="_Toc323096625"/>
       <w:r>
         <w:rPr>
           <w:rFonts w:ascii="Times New Roman" w:hAnsi="Times New Roman" w:cs="Times New Roman"/>
@@ -8011,7 +8061,7 @@
           <wp:inline distT="0" distB="0" distL="0" distR="0">
             <wp:extent cx="6691630" cy="4809250"/>
             <wp:effectExtent l="19050" t="0" r="0" b="0"/>
-            <wp:docPr id="31" name="Picture 31"/>
+            <wp:docPr id="19" name="Picture 19"/>
             <wp:cNvGraphicFramePr>
               <a:graphicFrameLocks xmlns:a="http://schemas.openxmlformats.org/drawingml/2006/main" noChangeAspect="1"/>
             </wp:cNvGraphicFramePr>
@@ -8019,7 +8069,7 @@
               <a:graphicData uri="http://schemas.openxmlformats.org/drawingml/2006/picture">
                 <pic:pic xmlns:pic="http://schemas.openxmlformats.org/drawingml/2006/picture">
                   <pic:nvPicPr>
-                    <pic:cNvPr id="0" name="Picture 31"/>
+                    <pic:cNvPr id="0" name="Picture 19"/>
                     <pic:cNvPicPr>
                       <a:picLocks noChangeAspect="1" noChangeArrowheads="1"/>
                     </pic:cNvPicPr>
@@ -8274,7 +8324,7 @@
           <w:lang w:val="en-US"/>
         </w:rPr>
       </w:pPr>
-      <w:bookmarkStart w:id="15" w:name="_Toc323009547"/>
+      <w:bookmarkStart w:id="15" w:name="_Toc323096626"/>
       <w:r>
         <w:rPr>
           <w:rFonts w:ascii="Times New Roman" w:hAnsi="Times New Roman" w:cs="Times New Roman"/>
@@ -8299,7 +8349,7 @@
           <w:lang w:val="en-US"/>
         </w:rPr>
       </w:pPr>
-      <w:bookmarkStart w:id="16" w:name="_Toc323009548"/>
+      <w:bookmarkStart w:id="16" w:name="_Toc323096627"/>
       <w:r>
         <w:rPr>
           <w:rFonts w:ascii="Times New Roman" w:hAnsi="Times New Roman" w:cs="Times New Roman"/>
@@ -8324,7 +8374,7 @@
           <w:lang w:val="en-US"/>
         </w:rPr>
       </w:pPr>
-      <w:bookmarkStart w:id="17" w:name="_Toc323009549"/>
+      <w:bookmarkStart w:id="17" w:name="_Toc323096628"/>
       <w:r>
         <w:rPr>
           <w:rFonts w:ascii="Times New Roman" w:hAnsi="Times New Roman" w:cs="Times New Roman"/>
@@ -8334,6 +8384,230 @@
       </w:r>
       <w:bookmarkEnd w:id="17"/>
     </w:p>
+    <w:tbl>
+      <w:tblPr>
+        <w:tblW w:w="0" w:type="auto"/>
+        <w:tblBorders>
+          <w:top w:val="single" w:sz="4" w:space="0" w:color="auto"/>
+          <w:left w:val="single" w:sz="4" w:space="0" w:color="auto"/>
+          <w:bottom w:val="single" w:sz="4" w:space="0" w:color="auto"/>
+          <w:right w:val="single" w:sz="4" w:space="0" w:color="auto"/>
+          <w:insideH w:val="single" w:sz="4" w:space="0" w:color="auto"/>
+          <w:insideV w:val="single" w:sz="4" w:space="0" w:color="auto"/>
+        </w:tblBorders>
+        <w:tblLook w:val="04A0"/>
+      </w:tblPr>
+      <w:tblGrid>
+        <w:gridCol w:w="5377"/>
+        <w:gridCol w:w="5377"/>
+      </w:tblGrid>
+      <w:tr>
+        <w:tc>
+          <w:tcPr>
+            <w:tcW w:w="10754" w:type="dxa"/>
+            <w:gridSpan w:val="2"/>
+          </w:tcPr>
+          <w:p>
+            <w:pPr>
+              <w:rPr>
+                <w:rFonts w:ascii="Times New Roman" w:eastAsia="MS Mincho" w:hAnsi="Times New Roman" w:cs="Times New Roman"/>
+                <w:sz w:val="24"/>
+                <w:szCs w:val="24"/>
+                <w:lang w:val="fr-FR"/>
+              </w:rPr>
+            </w:pPr>
+            <w:r>
+              <w:rPr>
+                <w:rFonts w:ascii="Times New Roman" w:eastAsia="MS Mincho" w:hAnsi="Times New Roman" w:cs="Times New Roman"/>
+                <w:b/>
+                <w:sz w:val="24"/>
+                <w:szCs w:val="24"/>
+                <w:lang w:val="fr-FR"/>
+              </w:rPr>
+              <w:t>Title</w:t>
+            </w:r>
+            <w:r>
+              <w:rPr>
+                <w:rFonts w:ascii="Times New Roman" w:eastAsia="MS Mincho" w:hAnsi="Times New Roman" w:cs="Times New Roman"/>
+                <w:sz w:val="24"/>
+                <w:szCs w:val="24"/>
+                <w:lang w:val="fr-FR"/>
+              </w:rPr>
+              <w:t>: Thiếu thông tin</w:t>
+            </w:r>
+          </w:p>
+        </w:tc>
+      </w:tr>
+      <w:tr>
+        <w:tc>
+          <w:tcPr>
+            <w:tcW w:w="5377" w:type="dxa"/>
+          </w:tcPr>
+          <w:p>
+            <w:pPr>
+              <w:rPr>
+                <w:rFonts w:ascii="Times New Roman" w:eastAsia="MS Mincho" w:hAnsi="Times New Roman" w:cs="Times New Roman"/>
+                <w:sz w:val="24"/>
+                <w:szCs w:val="24"/>
+                <w:lang w:val="en-US"/>
+              </w:rPr>
+            </w:pPr>
+            <w:r>
+              <w:rPr>
+                <w:rFonts w:ascii="Times New Roman" w:eastAsia="MS Mincho" w:hAnsi="Times New Roman" w:cs="Times New Roman"/>
+                <w:b/>
+                <w:sz w:val="24"/>
+                <w:szCs w:val="24"/>
+                <w:lang w:val="en-US"/>
+              </w:rPr>
+              <w:t>Heuristic</w:t>
+            </w:r>
+            <w:r>
+              <w:rPr>
+                <w:rFonts w:ascii="Times New Roman" w:eastAsia="MS Mincho" w:hAnsi="Times New Roman" w:cs="Times New Roman"/>
+                <w:sz w:val="24"/>
+                <w:szCs w:val="24"/>
+                <w:lang w:val="en-US"/>
+              </w:rPr>
+              <w:t>:</w:t>
+            </w:r>
+            <w:r>
+              <w:rPr>
+                <w:rFonts w:ascii="Times New Roman" w:eastAsia="MS Mincho" w:hAnsi="Times New Roman" w:cs="Times New Roman"/>
+              </w:rPr>
+              <w:t xml:space="preserve"> </w:t>
+            </w:r>
+            <w:r>
+              <w:rPr>
+                <w:rFonts w:ascii="Times New Roman" w:eastAsia="MS Mincho" w:hAnsi="Times New Roman" w:cs="Times New Roman"/>
+                <w:lang w:val="en-US"/>
+              </w:rPr>
+              <w:t>S</w:t>
+            </w:r>
+            <w:r>
+              <w:rPr>
+                <w:rFonts w:ascii="Times New Roman" w:eastAsia="MS Mincho" w:hAnsi="Times New Roman" w:cs="Times New Roman"/>
+                <w:sz w:val="24"/>
+                <w:szCs w:val="24"/>
+                <w:lang w:val="en-US"/>
+              </w:rPr>
+              <w:t>peak the users’ language</w:t>
+            </w:r>
+          </w:p>
+        </w:tc>
+        <w:tc>
+          <w:tcPr>
+            <w:tcW w:w="5377" w:type="dxa"/>
+          </w:tcPr>
+          <w:p>
+            <w:pPr>
+              <w:rPr>
+                <w:rFonts w:ascii="Times New Roman" w:eastAsia="MS Mincho" w:hAnsi="Times New Roman" w:cs="Times New Roman"/>
+                <w:sz w:val="24"/>
+                <w:szCs w:val="24"/>
+                <w:lang w:val="en-US"/>
+              </w:rPr>
+            </w:pPr>
+            <w:r>
+              <w:rPr>
+                <w:rFonts w:ascii="Times New Roman" w:eastAsia="MS Mincho" w:hAnsi="Times New Roman" w:cs="Times New Roman"/>
+                <w:b/>
+                <w:sz w:val="24"/>
+                <w:szCs w:val="24"/>
+                <w:lang w:val="en-US"/>
+              </w:rPr>
+              <w:t>Severity</w:t>
+            </w:r>
+            <w:r>
+              <w:rPr>
+                <w:rFonts w:ascii="Times New Roman" w:eastAsia="MS Mincho" w:hAnsi="Times New Roman" w:cs="Times New Roman"/>
+                <w:sz w:val="24"/>
+                <w:szCs w:val="24"/>
+                <w:lang w:val="en-US"/>
+              </w:rPr>
+              <w:t xml:space="preserve">: </w:t>
+            </w:r>
+            <w:r>
+              <w:rPr>
+                <w:rFonts w:ascii="Times New Roman" w:hAnsi="Times New Roman" w:cs="Times New Roman"/>
+                <w:sz w:val="24"/>
+                <w:szCs w:val="24"/>
+                <w:lang w:val="en-US"/>
+              </w:rPr>
+              <w:t>Minor</w:t>
+            </w:r>
+          </w:p>
+        </w:tc>
+      </w:tr>
+      <w:tr>
+        <w:tc>
+          <w:tcPr>
+            <w:tcW w:w="10754" w:type="dxa"/>
+            <w:gridSpan w:val="2"/>
+          </w:tcPr>
+          <w:p>
+            <w:pPr>
+              <w:rPr>
+                <w:rFonts w:ascii="Times New Roman" w:eastAsia="MS Mincho" w:hAnsi="Times New Roman" w:cs="Times New Roman"/>
+                <w:sz w:val="24"/>
+                <w:szCs w:val="24"/>
+              </w:rPr>
+            </w:pPr>
+            <w:r>
+              <w:rPr>
+                <w:rFonts w:ascii="Times New Roman" w:eastAsia="MS Mincho" w:hAnsi="Times New Roman" w:cs="Times New Roman"/>
+                <w:b/>
+                <w:sz w:val="24"/>
+                <w:szCs w:val="24"/>
+              </w:rPr>
+              <w:t>Description</w:t>
+            </w:r>
+            <w:r>
+              <w:rPr>
+                <w:rFonts w:ascii="Times New Roman" w:eastAsia="MS Mincho" w:hAnsi="Times New Roman" w:cs="Times New Roman"/>
+                <w:sz w:val="24"/>
+                <w:szCs w:val="24"/>
+              </w:rPr>
+              <w:t>: khách hàng sẽ lầm tưởng hình nhà hàng là hình tĩnh và không biết làm sao để tham quan 1 tầng.</w:t>
+            </w:r>
+          </w:p>
+        </w:tc>
+      </w:tr>
+      <w:tr>
+        <w:tc>
+          <w:tcPr>
+            <w:tcW w:w="10754" w:type="dxa"/>
+            <w:gridSpan w:val="2"/>
+          </w:tcPr>
+          <w:p>
+            <w:pPr>
+              <w:rPr>
+                <w:rFonts w:ascii="Times New Roman" w:eastAsia="MS Mincho" w:hAnsi="Times New Roman" w:cs="Times New Roman"/>
+                <w:sz w:val="24"/>
+                <w:szCs w:val="24"/>
+              </w:rPr>
+            </w:pPr>
+            <w:r>
+              <w:rPr>
+                <w:rFonts w:ascii="Times New Roman" w:eastAsia="MS Mincho" w:hAnsi="Times New Roman" w:cs="Times New Roman"/>
+                <w:b/>
+                <w:sz w:val="24"/>
+                <w:szCs w:val="24"/>
+              </w:rPr>
+              <w:t>Recommendations</w:t>
+            </w:r>
+            <w:r>
+              <w:rPr>
+                <w:rFonts w:ascii="Times New Roman" w:eastAsia="MS Mincho" w:hAnsi="Times New Roman" w:cs="Times New Roman"/>
+                <w:sz w:val="24"/>
+                <w:szCs w:val="24"/>
+              </w:rPr>
+              <w:t>: nên có thông tin hướng dẫn khách để tham quan nhà hàng, chẳng hạn “bạn vui lòng click vào tầng trong hình mà bạn muốn tham quan”</w:t>
+            </w:r>
+          </w:p>
+        </w:tc>
+      </w:tr>
+    </w:tbl>
     <w:p>
       <w:pPr>
         <w:pStyle w:val="ListParagraph"/>
@@ -8341,6 +8615,224 @@
         <w:rPr>
           <w:rFonts w:ascii="Times New Roman" w:hAnsi="Times New Roman" w:cs="Times New Roman"/>
           <w:lang w:val="en-US"/>
+        </w:rPr>
+      </w:pPr>
+    </w:p>
+    <w:tbl>
+      <w:tblPr>
+        <w:tblStyle w:val="TableGrid"/>
+        <w:tblW w:w="0" w:type="auto"/>
+        <w:tblLook w:val="04A0"/>
+      </w:tblPr>
+      <w:tblGrid>
+        <w:gridCol w:w="5377"/>
+        <w:gridCol w:w="5377"/>
+      </w:tblGrid>
+      <w:tr>
+        <w:tc>
+          <w:tcPr>
+            <w:tcW w:w="10754" w:type="dxa"/>
+            <w:gridSpan w:val="2"/>
+          </w:tcPr>
+          <w:p>
+            <w:pPr>
+              <w:rPr>
+                <w:rFonts w:ascii="Times New Roman" w:hAnsi="Times New Roman" w:cs="Times New Roman"/>
+                <w:sz w:val="24"/>
+                <w:szCs w:val="24"/>
+              </w:rPr>
+            </w:pPr>
+            <w:r>
+              <w:rPr>
+                <w:rFonts w:ascii="Times New Roman" w:hAnsi="Times New Roman" w:cs="Times New Roman"/>
+                <w:b/>
+                <w:sz w:val="24"/>
+                <w:szCs w:val="24"/>
+                <w:lang w:val="en-US"/>
+              </w:rPr>
+              <w:t>Title</w:t>
+            </w:r>
+            <w:r>
+              <w:rPr>
+                <w:rFonts w:ascii="Times New Roman" w:hAnsi="Times New Roman" w:cs="Times New Roman"/>
+                <w:sz w:val="24"/>
+                <w:szCs w:val="24"/>
+                <w:lang w:val="en-US"/>
+              </w:rPr>
+              <w:t xml:space="preserve">: </w:t>
+            </w:r>
+            <w:r>
+              <w:rPr>
+                <w:rFonts w:ascii="Times New Roman" w:hAnsi="Times New Roman" w:cs="Times New Roman"/>
+                <w:sz w:val="24"/>
+                <w:szCs w:val="24"/>
+              </w:rPr>
+              <w:t>Thể hiện không rõ ràng</w:t>
+            </w:r>
+          </w:p>
+        </w:tc>
+      </w:tr>
+      <w:tr>
+        <w:tc>
+          <w:tcPr>
+            <w:tcW w:w="5377" w:type="dxa"/>
+          </w:tcPr>
+          <w:p>
+            <w:pPr>
+              <w:rPr>
+                <w:rFonts w:ascii="Times New Roman" w:hAnsi="Times New Roman" w:cs="Times New Roman"/>
+                <w:sz w:val="24"/>
+                <w:szCs w:val="24"/>
+                <w:lang w:val="en-US"/>
+              </w:rPr>
+            </w:pPr>
+            <w:r>
+              <w:rPr>
+                <w:rFonts w:ascii="Times New Roman" w:hAnsi="Times New Roman" w:cs="Times New Roman"/>
+                <w:b/>
+                <w:sz w:val="24"/>
+                <w:szCs w:val="24"/>
+                <w:lang w:val="en-US"/>
+              </w:rPr>
+              <w:t>Heuristic</w:t>
+            </w:r>
+            <w:r>
+              <w:rPr>
+                <w:rFonts w:ascii="Times New Roman" w:hAnsi="Times New Roman" w:cs="Times New Roman"/>
+                <w:sz w:val="24"/>
+                <w:szCs w:val="24"/>
+                <w:lang w:val="en-US"/>
+              </w:rPr>
+              <w:t>:</w:t>
+            </w:r>
+            <w:r>
+              <w:rPr>
+                <w:rFonts w:ascii="Times New Roman" w:hAnsi="Times New Roman" w:cs="Times New Roman"/>
+              </w:rPr>
+              <w:t xml:space="preserve"> </w:t>
+            </w:r>
+            <w:r>
+              <w:rPr>
+                <w:rFonts w:ascii="Times New Roman" w:hAnsi="Times New Roman" w:cs="Times New Roman"/>
+                <w:sz w:val="24"/>
+                <w:szCs w:val="24"/>
+                <w:lang w:val="en-US"/>
+              </w:rPr>
+              <w:t>Speak the users’ language</w:t>
+            </w:r>
+          </w:p>
+        </w:tc>
+        <w:tc>
+          <w:tcPr>
+            <w:tcW w:w="5377" w:type="dxa"/>
+          </w:tcPr>
+          <w:p>
+            <w:pPr>
+              <w:rPr>
+                <w:rFonts w:ascii="Times New Roman" w:hAnsi="Times New Roman" w:cs="Times New Roman"/>
+                <w:sz w:val="24"/>
+                <w:szCs w:val="24"/>
+                <w:lang w:val="en-US"/>
+              </w:rPr>
+            </w:pPr>
+            <w:r>
+              <w:rPr>
+                <w:rFonts w:ascii="Times New Roman" w:hAnsi="Times New Roman" w:cs="Times New Roman"/>
+                <w:b/>
+                <w:sz w:val="24"/>
+                <w:szCs w:val="24"/>
+                <w:lang w:val="en-US"/>
+              </w:rPr>
+              <w:t>Severity</w:t>
+            </w:r>
+            <w:r>
+              <w:rPr>
+                <w:rFonts w:ascii="Times New Roman" w:hAnsi="Times New Roman" w:cs="Times New Roman"/>
+                <w:sz w:val="24"/>
+                <w:szCs w:val="24"/>
+                <w:lang w:val="en-US"/>
+              </w:rPr>
+              <w:t>: Minor</w:t>
+            </w:r>
+          </w:p>
+        </w:tc>
+      </w:tr>
+      <w:tr>
+        <w:tc>
+          <w:tcPr>
+            <w:tcW w:w="10754" w:type="dxa"/>
+            <w:gridSpan w:val="2"/>
+          </w:tcPr>
+          <w:p>
+            <w:pPr>
+              <w:rPr>
+                <w:rFonts w:ascii="Times New Roman" w:hAnsi="Times New Roman" w:cs="Times New Roman"/>
+                <w:sz w:val="24"/>
+                <w:szCs w:val="24"/>
+              </w:rPr>
+            </w:pPr>
+            <w:r>
+              <w:rPr>
+                <w:rFonts w:ascii="Times New Roman" w:hAnsi="Times New Roman" w:cs="Times New Roman"/>
+                <w:b/>
+                <w:sz w:val="24"/>
+                <w:szCs w:val="24"/>
+              </w:rPr>
+              <w:t>Description</w:t>
+            </w:r>
+            <w:r>
+              <w:rPr>
+                <w:rFonts w:ascii="Times New Roman" w:hAnsi="Times New Roman" w:cs="Times New Roman"/>
+                <w:sz w:val="24"/>
+                <w:szCs w:val="24"/>
+              </w:rPr>
+              <w:t>: hình ô vuông đánh số 1,2,3,4 ý nghĩa là gì, nếu là sảnh của nhà hàng thì khi nhà hàng có nhiều hơn 4 thì sẽ hiện như thế nào.</w:t>
+            </w:r>
+          </w:p>
+        </w:tc>
+      </w:tr>
+      <w:tr>
+        <w:tc>
+          <w:tcPr>
+            <w:tcW w:w="10754" w:type="dxa"/>
+            <w:gridSpan w:val="2"/>
+          </w:tcPr>
+          <w:p>
+            <w:pPr>
+              <w:rPr>
+                <w:rFonts w:ascii="Times New Roman" w:hAnsi="Times New Roman" w:cs="Times New Roman"/>
+                <w:sz w:val="24"/>
+                <w:szCs w:val="24"/>
+              </w:rPr>
+            </w:pPr>
+            <w:r>
+              <w:rPr>
+                <w:rFonts w:ascii="Times New Roman" w:hAnsi="Times New Roman" w:cs="Times New Roman"/>
+                <w:b/>
+                <w:sz w:val="24"/>
+                <w:szCs w:val="24"/>
+              </w:rPr>
+              <w:lastRenderedPageBreak/>
+              <w:t>Recommendations</w:t>
+            </w:r>
+            <w:r>
+              <w:rPr>
+                <w:rFonts w:ascii="Times New Roman" w:hAnsi="Times New Roman" w:cs="Times New Roman"/>
+                <w:sz w:val="24"/>
+                <w:szCs w:val="24"/>
+              </w:rPr>
+              <w:t>: nên chọn 1 cách hiện khác dễ hiểu hơn.</w:t>
+            </w:r>
+          </w:p>
+        </w:tc>
+      </w:tr>
+    </w:tbl>
+    <w:p>
+      <w:pPr>
+        <w:pStyle w:val="ListParagraph"/>
+        <w:ind w:left="1080"/>
+        <w:rPr>
+          <w:rFonts w:ascii="Times New Roman" w:hAnsi="Times New Roman" w:cs="Times New Roman"/>
         </w:rPr>
       </w:pPr>
     </w:p>
@@ -8358,7 +8850,7 @@
           <w:lang w:val="en-US"/>
         </w:rPr>
       </w:pPr>
-      <w:bookmarkStart w:id="18" w:name="_Toc323009550"/>
+      <w:bookmarkStart w:id="18" w:name="_Toc323096629"/>
       <w:r>
         <w:rPr>
           <w:rFonts w:ascii="Times New Roman" w:hAnsi="Times New Roman" w:cs="Times New Roman"/>
@@ -8368,6 +8860,235 @@
       </w:r>
       <w:bookmarkEnd w:id="18"/>
     </w:p>
+    <w:tbl>
+      <w:tblPr>
+        <w:tblW w:w="0" w:type="auto"/>
+        <w:tblBorders>
+          <w:top w:val="single" w:sz="4" w:space="0" w:color="auto"/>
+          <w:left w:val="single" w:sz="4" w:space="0" w:color="auto"/>
+          <w:bottom w:val="single" w:sz="4" w:space="0" w:color="auto"/>
+          <w:right w:val="single" w:sz="4" w:space="0" w:color="auto"/>
+          <w:insideH w:val="single" w:sz="4" w:space="0" w:color="auto"/>
+          <w:insideV w:val="single" w:sz="4" w:space="0" w:color="auto"/>
+        </w:tblBorders>
+        <w:tblLook w:val="04A0"/>
+      </w:tblPr>
+      <w:tblGrid>
+        <w:gridCol w:w="5377"/>
+        <w:gridCol w:w="5377"/>
+      </w:tblGrid>
+      <w:tr>
+        <w:tc>
+          <w:tcPr>
+            <w:tcW w:w="10754" w:type="dxa"/>
+            <w:gridSpan w:val="2"/>
+          </w:tcPr>
+          <w:p>
+            <w:pPr>
+              <w:rPr>
+                <w:rFonts w:ascii="Times New Roman" w:eastAsia="MS Mincho" w:hAnsi="Times New Roman" w:cs="Times New Roman"/>
+                <w:sz w:val="24"/>
+                <w:szCs w:val="24"/>
+              </w:rPr>
+            </w:pPr>
+            <w:r>
+              <w:rPr>
+                <w:rFonts w:ascii="Times New Roman" w:eastAsia="MS Mincho" w:hAnsi="Times New Roman" w:cs="Times New Roman"/>
+                <w:b/>
+                <w:sz w:val="24"/>
+                <w:szCs w:val="24"/>
+              </w:rPr>
+              <w:t>Title</w:t>
+            </w:r>
+            <w:r>
+              <w:rPr>
+                <w:rFonts w:ascii="Times New Roman" w:eastAsia="MS Mincho" w:hAnsi="Times New Roman" w:cs="Times New Roman"/>
+                <w:sz w:val="24"/>
+                <w:szCs w:val="24"/>
+              </w:rPr>
+              <w:t xml:space="preserve">: Không đồng nhất với màn hình </w:t>
+            </w:r>
+            <w:r>
+              <w:rPr>
+                <w:rFonts w:ascii="Times New Roman" w:eastAsia="MS Mincho" w:hAnsi="Times New Roman" w:cs="Times New Roman"/>
+                <w:sz w:val="24"/>
+                <w:szCs w:val="24"/>
+              </w:rPr>
+              <w:t>“</w:t>
+            </w:r>
+            <w:r>
+              <w:rPr>
+                <w:rFonts w:ascii="Times New Roman" w:eastAsia="MS Mincho" w:hAnsi="Times New Roman" w:cs="Times New Roman"/>
+                <w:sz w:val="24"/>
+                <w:szCs w:val="24"/>
+              </w:rPr>
+              <w:t>Tham quan các tầng nhà hàng</w:t>
+            </w:r>
+            <w:r>
+              <w:rPr>
+                <w:rFonts w:ascii="Times New Roman" w:eastAsia="MS Mincho" w:hAnsi="Times New Roman" w:cs="Times New Roman"/>
+                <w:sz w:val="24"/>
+                <w:szCs w:val="24"/>
+              </w:rPr>
+              <w:t>”</w:t>
+            </w:r>
+          </w:p>
+        </w:tc>
+      </w:tr>
+      <w:tr>
+        <w:tc>
+          <w:tcPr>
+            <w:tcW w:w="5377" w:type="dxa"/>
+          </w:tcPr>
+          <w:p>
+            <w:pPr>
+              <w:rPr>
+                <w:rFonts w:ascii="Times New Roman" w:eastAsia="MS Mincho" w:hAnsi="Times New Roman" w:cs="Times New Roman"/>
+                <w:sz w:val="24"/>
+                <w:szCs w:val="24"/>
+                <w:lang w:val="en-US"/>
+              </w:rPr>
+            </w:pPr>
+            <w:r>
+              <w:rPr>
+                <w:rFonts w:ascii="Times New Roman" w:eastAsia="MS Mincho" w:hAnsi="Times New Roman" w:cs="Times New Roman"/>
+                <w:b/>
+                <w:sz w:val="24"/>
+                <w:szCs w:val="24"/>
+                <w:lang w:val="en-US"/>
+              </w:rPr>
+              <w:t>Heuristic</w:t>
+            </w:r>
+            <w:r>
+              <w:rPr>
+                <w:rFonts w:ascii="Times New Roman" w:eastAsia="MS Mincho" w:hAnsi="Times New Roman" w:cs="Times New Roman"/>
+                <w:sz w:val="24"/>
+                <w:szCs w:val="24"/>
+                <w:lang w:val="en-US"/>
+              </w:rPr>
+              <w:t>:</w:t>
+            </w:r>
+            <w:r>
+              <w:rPr>
+                <w:rFonts w:ascii="Times New Roman" w:eastAsia="MS Mincho" w:hAnsi="Times New Roman" w:cs="Times New Roman"/>
+              </w:rPr>
+              <w:t xml:space="preserve"> </w:t>
+            </w:r>
+            <w:r>
+              <w:rPr>
+                <w:rFonts w:ascii="Times New Roman" w:eastAsia="MS Mincho" w:hAnsi="Times New Roman" w:cs="Times New Roman"/>
+                <w:sz w:val="24"/>
+                <w:szCs w:val="24"/>
+                <w:lang w:val="fr-FR"/>
+              </w:rPr>
+              <w:t>Consistency</w:t>
+            </w:r>
+          </w:p>
+        </w:tc>
+        <w:tc>
+          <w:tcPr>
+            <w:tcW w:w="5377" w:type="dxa"/>
+          </w:tcPr>
+          <w:p>
+            <w:pPr>
+              <w:rPr>
+                <w:rFonts w:ascii="Times New Roman" w:eastAsia="MS Mincho" w:hAnsi="Times New Roman" w:cs="Times New Roman"/>
+                <w:sz w:val="24"/>
+                <w:szCs w:val="24"/>
+                <w:lang w:val="en-US"/>
+              </w:rPr>
+            </w:pPr>
+            <w:r>
+              <w:rPr>
+                <w:rFonts w:ascii="Times New Roman" w:eastAsia="MS Mincho" w:hAnsi="Times New Roman" w:cs="Times New Roman"/>
+                <w:b/>
+                <w:sz w:val="24"/>
+                <w:szCs w:val="24"/>
+                <w:lang w:val="en-US"/>
+              </w:rPr>
+              <w:t>Severity</w:t>
+            </w:r>
+            <w:r>
+              <w:rPr>
+                <w:rFonts w:ascii="Times New Roman" w:eastAsia="MS Mincho" w:hAnsi="Times New Roman" w:cs="Times New Roman"/>
+                <w:sz w:val="24"/>
+                <w:szCs w:val="24"/>
+                <w:lang w:val="en-US"/>
+              </w:rPr>
+              <w:t>: Trivial</w:t>
+            </w:r>
+          </w:p>
+        </w:tc>
+      </w:tr>
+      <w:tr>
+        <w:tc>
+          <w:tcPr>
+            <w:tcW w:w="10754" w:type="dxa"/>
+            <w:gridSpan w:val="2"/>
+          </w:tcPr>
+          <w:p>
+            <w:pPr>
+              <w:rPr>
+                <w:rFonts w:ascii="Times New Roman" w:eastAsia="MS Mincho" w:hAnsi="Times New Roman" w:cs="Times New Roman"/>
+                <w:sz w:val="24"/>
+                <w:szCs w:val="24"/>
+              </w:rPr>
+            </w:pPr>
+            <w:r>
+              <w:rPr>
+                <w:rFonts w:ascii="Times New Roman" w:eastAsia="MS Mincho" w:hAnsi="Times New Roman" w:cs="Times New Roman"/>
+                <w:b/>
+                <w:sz w:val="24"/>
+                <w:szCs w:val="24"/>
+              </w:rPr>
+              <w:t>Description</w:t>
+            </w:r>
+            <w:r>
+              <w:rPr>
+                <w:rFonts w:ascii="Times New Roman" w:eastAsia="MS Mincho" w:hAnsi="Times New Roman" w:cs="Times New Roman"/>
+                <w:sz w:val="24"/>
+                <w:szCs w:val="24"/>
+              </w:rPr>
+              <w:t>: vị trí đặt sơ đồ kiến trúc của 1 tầng ở 2 màn hình khác nhau</w:t>
+            </w:r>
+          </w:p>
+        </w:tc>
+      </w:tr>
+      <w:tr>
+        <w:tc>
+          <w:tcPr>
+            <w:tcW w:w="10754" w:type="dxa"/>
+            <w:gridSpan w:val="2"/>
+          </w:tcPr>
+          <w:p>
+            <w:pPr>
+              <w:rPr>
+                <w:rFonts w:ascii="Times New Roman" w:eastAsia="MS Mincho" w:hAnsi="Times New Roman" w:cs="Times New Roman"/>
+                <w:sz w:val="24"/>
+                <w:szCs w:val="24"/>
+              </w:rPr>
+            </w:pPr>
+            <w:r>
+              <w:rPr>
+                <w:rFonts w:ascii="Times New Roman" w:eastAsia="MS Mincho" w:hAnsi="Times New Roman" w:cs="Times New Roman"/>
+                <w:b/>
+                <w:sz w:val="24"/>
+                <w:szCs w:val="24"/>
+              </w:rPr>
+              <w:t>Recommendations</w:t>
+            </w:r>
+            <w:r>
+              <w:rPr>
+                <w:rFonts w:ascii="Times New Roman" w:eastAsia="MS Mincho" w:hAnsi="Times New Roman" w:cs="Times New Roman"/>
+                <w:sz w:val="24"/>
+                <w:szCs w:val="24"/>
+              </w:rPr>
+              <w:t>: cần đặt vị trí sơ đồ kiến trúc một tầng cùng 1 vị trí ở cà 2 màn hình</w:t>
+            </w:r>
+          </w:p>
+        </w:tc>
+      </w:tr>
+    </w:tbl>
     <w:p>
       <w:pPr>
         <w:pStyle w:val="ListParagraph"/>
@@ -8375,6 +9096,239 @@
         <w:rPr>
           <w:rFonts w:ascii="Times New Roman" w:hAnsi="Times New Roman" w:cs="Times New Roman"/>
           <w:lang w:val="en-US"/>
+        </w:rPr>
+      </w:pPr>
+    </w:p>
+    <w:tbl>
+      <w:tblPr>
+        <w:tblW w:w="0" w:type="auto"/>
+        <w:tblBorders>
+          <w:top w:val="single" w:sz="4" w:space="0" w:color="auto"/>
+          <w:left w:val="single" w:sz="4" w:space="0" w:color="auto"/>
+          <w:bottom w:val="single" w:sz="4" w:space="0" w:color="auto"/>
+          <w:right w:val="single" w:sz="4" w:space="0" w:color="auto"/>
+          <w:insideH w:val="single" w:sz="4" w:space="0" w:color="auto"/>
+          <w:insideV w:val="single" w:sz="4" w:space="0" w:color="auto"/>
+        </w:tblBorders>
+        <w:tblLook w:val="04A0"/>
+      </w:tblPr>
+      <w:tblGrid>
+        <w:gridCol w:w="5377"/>
+        <w:gridCol w:w="5377"/>
+      </w:tblGrid>
+      <w:tr>
+        <w:tc>
+          <w:tcPr>
+            <w:tcW w:w="10754" w:type="dxa"/>
+            <w:gridSpan w:val="2"/>
+          </w:tcPr>
+          <w:p>
+            <w:pPr>
+              <w:rPr>
+                <w:rFonts w:ascii="Times New Roman" w:eastAsia="MS Mincho" w:hAnsi="Times New Roman" w:cs="Times New Roman"/>
+                <w:sz w:val="24"/>
+                <w:szCs w:val="24"/>
+                <w:lang w:val="en-US"/>
+              </w:rPr>
+            </w:pPr>
+            <w:r>
+              <w:rPr>
+                <w:rFonts w:ascii="Times New Roman" w:eastAsia="MS Mincho" w:hAnsi="Times New Roman" w:cs="Times New Roman"/>
+                <w:b/>
+                <w:sz w:val="24"/>
+                <w:szCs w:val="24"/>
+                <w:lang w:val="en-US"/>
+              </w:rPr>
+              <w:t>Title</w:t>
+            </w:r>
+            <w:r>
+              <w:rPr>
+                <w:rFonts w:ascii="Times New Roman" w:eastAsia="MS Mincho" w:hAnsi="Times New Roman" w:cs="Times New Roman"/>
+                <w:sz w:val="24"/>
+                <w:szCs w:val="24"/>
+                <w:lang w:val="en-US"/>
+              </w:rPr>
+              <w:t>: Bố trí trang chưa hợp lý</w:t>
+            </w:r>
+          </w:p>
+        </w:tc>
+      </w:tr>
+      <w:tr>
+        <w:tc>
+          <w:tcPr>
+            <w:tcW w:w="5377" w:type="dxa"/>
+          </w:tcPr>
+          <w:p>
+            <w:pPr>
+              <w:rPr>
+                <w:rFonts w:ascii="Times New Roman" w:eastAsia="MS Mincho" w:hAnsi="Times New Roman" w:cs="Times New Roman"/>
+                <w:sz w:val="24"/>
+                <w:szCs w:val="24"/>
+                <w:lang w:val="en-US"/>
+              </w:rPr>
+            </w:pPr>
+            <w:r>
+              <w:rPr>
+                <w:rFonts w:ascii="Times New Roman" w:eastAsia="MS Mincho" w:hAnsi="Times New Roman" w:cs="Times New Roman"/>
+                <w:b/>
+                <w:sz w:val="24"/>
+                <w:szCs w:val="24"/>
+                <w:lang w:val="en-US"/>
+              </w:rPr>
+              <w:t>Heuristic</w:t>
+            </w:r>
+            <w:r>
+              <w:rPr>
+                <w:rFonts w:ascii="Times New Roman" w:eastAsia="MS Mincho" w:hAnsi="Times New Roman" w:cs="Times New Roman"/>
+                <w:sz w:val="24"/>
+                <w:szCs w:val="24"/>
+                <w:lang w:val="en-US"/>
+              </w:rPr>
+              <w:t>:</w:t>
+            </w:r>
+            <w:r>
+              <w:rPr>
+                <w:rFonts w:ascii="Times New Roman" w:eastAsia="MS Mincho" w:hAnsi="Times New Roman" w:cs="Times New Roman"/>
+              </w:rPr>
+              <w:t xml:space="preserve"> </w:t>
+            </w:r>
+            <w:r>
+              <w:rPr>
+                <w:rFonts w:ascii="Times New Roman" w:eastAsia="MS Mincho" w:hAnsi="Times New Roman" w:cs="Times New Roman"/>
+                <w:sz w:val="24"/>
+                <w:szCs w:val="24"/>
+                <w:lang w:val="fr-FR"/>
+              </w:rPr>
+              <w:t>Simple and natural dialog</w:t>
+            </w:r>
+          </w:p>
+        </w:tc>
+        <w:tc>
+          <w:tcPr>
+            <w:tcW w:w="5377" w:type="dxa"/>
+          </w:tcPr>
+          <w:p>
+            <w:pPr>
+              <w:rPr>
+                <w:rFonts w:ascii="Times New Roman" w:eastAsia="MS Mincho" w:hAnsi="Times New Roman" w:cs="Times New Roman"/>
+                <w:sz w:val="24"/>
+                <w:szCs w:val="24"/>
+                <w:lang w:val="en-US"/>
+              </w:rPr>
+            </w:pPr>
+            <w:r>
+              <w:rPr>
+                <w:rFonts w:ascii="Times New Roman" w:eastAsia="MS Mincho" w:hAnsi="Times New Roman" w:cs="Times New Roman"/>
+                <w:b/>
+                <w:sz w:val="24"/>
+                <w:szCs w:val="24"/>
+                <w:lang w:val="en-US"/>
+              </w:rPr>
+              <w:t>Severity</w:t>
+            </w:r>
+            <w:r>
+              <w:rPr>
+                <w:rFonts w:ascii="Times New Roman" w:eastAsia="MS Mincho" w:hAnsi="Times New Roman" w:cs="Times New Roman"/>
+                <w:sz w:val="24"/>
+                <w:szCs w:val="24"/>
+                <w:lang w:val="en-US"/>
+              </w:rPr>
+              <w:t>:  Minor</w:t>
+            </w:r>
+          </w:p>
+        </w:tc>
+      </w:tr>
+      <w:tr>
+        <w:tc>
+          <w:tcPr>
+            <w:tcW w:w="10754" w:type="dxa"/>
+            <w:gridSpan w:val="2"/>
+          </w:tcPr>
+          <w:p>
+            <w:pPr>
+              <w:rPr>
+                <w:rFonts w:ascii="Times New Roman" w:eastAsia="MS Mincho" w:hAnsi="Times New Roman" w:cs="Times New Roman"/>
+                <w:sz w:val="24"/>
+                <w:szCs w:val="24"/>
+              </w:rPr>
+            </w:pPr>
+            <w:r>
+              <w:rPr>
+                <w:rFonts w:ascii="Times New Roman" w:eastAsia="MS Mincho" w:hAnsi="Times New Roman" w:cs="Times New Roman"/>
+                <w:b/>
+                <w:sz w:val="24"/>
+                <w:szCs w:val="24"/>
+              </w:rPr>
+              <w:t>Description</w:t>
+            </w:r>
+            <w:r>
+              <w:rPr>
+                <w:rFonts w:ascii="Times New Roman" w:eastAsia="MS Mincho" w:hAnsi="Times New Roman" w:cs="Times New Roman"/>
+                <w:sz w:val="24"/>
+                <w:szCs w:val="24"/>
+              </w:rPr>
+              <w:t xml:space="preserve">: </w:t>
+            </w:r>
+            <w:r>
+              <w:rPr>
+                <w:rFonts w:ascii="Times New Roman" w:eastAsia="MS Mincho" w:hAnsi="Times New Roman" w:cs="Times New Roman"/>
+                <w:sz w:val="24"/>
+                <w:szCs w:val="24"/>
+              </w:rPr>
+              <w:t>T</w:t>
+            </w:r>
+            <w:r>
+              <w:rPr>
+                <w:rFonts w:ascii="Times New Roman" w:eastAsia="MS Mincho" w:hAnsi="Times New Roman" w:cs="Times New Roman"/>
+                <w:sz w:val="24"/>
+                <w:szCs w:val="24"/>
+              </w:rPr>
+              <w:t>hanh định hướng để xa đối với sơ đồ kiến trúc tầng</w:t>
+            </w:r>
+          </w:p>
+        </w:tc>
+      </w:tr>
+      <w:tr>
+        <w:tc>
+          <w:tcPr>
+            <w:tcW w:w="10754" w:type="dxa"/>
+            <w:gridSpan w:val="2"/>
+          </w:tcPr>
+          <w:p>
+            <w:pPr>
+              <w:rPr>
+                <w:rFonts w:ascii="Times New Roman" w:eastAsia="MS Mincho" w:hAnsi="Times New Roman" w:cs="Times New Roman"/>
+                <w:sz w:val="24"/>
+                <w:szCs w:val="24"/>
+              </w:rPr>
+            </w:pPr>
+            <w:r>
+              <w:rPr>
+                <w:rFonts w:ascii="Times New Roman" w:eastAsia="MS Mincho" w:hAnsi="Times New Roman" w:cs="Times New Roman"/>
+                <w:b/>
+                <w:sz w:val="24"/>
+                <w:szCs w:val="24"/>
+              </w:rPr>
+              <w:t>Recommendations</w:t>
+            </w:r>
+            <w:r>
+              <w:rPr>
+                <w:rFonts w:ascii="Times New Roman" w:eastAsia="MS Mincho" w:hAnsi="Times New Roman" w:cs="Times New Roman"/>
+                <w:sz w:val="24"/>
+                <w:szCs w:val="24"/>
+              </w:rPr>
+              <w:t>: thanh định hướng để bên cạnh kiến trúc tầng.</w:t>
+            </w:r>
+          </w:p>
+        </w:tc>
+      </w:tr>
+    </w:tbl>
+    <w:p>
+      <w:pPr>
+        <w:pStyle w:val="ListParagraph"/>
+        <w:ind w:left="1080"/>
+        <w:rPr>
+          <w:rFonts w:ascii="Times New Roman" w:hAnsi="Times New Roman" w:cs="Times New Roman"/>
         </w:rPr>
       </w:pPr>
     </w:p>
@@ -8392,7 +9346,7 @@
           <w:lang w:val="en-US"/>
         </w:rPr>
       </w:pPr>
-      <w:bookmarkStart w:id="19" w:name="_Toc323009551"/>
+      <w:bookmarkStart w:id="19" w:name="_Toc323096630"/>
       <w:r>
         <w:rPr>
           <w:rFonts w:ascii="Times New Roman" w:hAnsi="Times New Roman" w:cs="Times New Roman"/>
@@ -8402,13 +9356,236 @@
       </w:r>
       <w:bookmarkEnd w:id="19"/>
     </w:p>
+    <w:tbl>
+      <w:tblPr>
+        <w:tblW w:w="0" w:type="auto"/>
+        <w:tblBorders>
+          <w:top w:val="single" w:sz="4" w:space="0" w:color="auto"/>
+          <w:left w:val="single" w:sz="4" w:space="0" w:color="auto"/>
+          <w:bottom w:val="single" w:sz="4" w:space="0" w:color="auto"/>
+          <w:right w:val="single" w:sz="4" w:space="0" w:color="auto"/>
+          <w:insideH w:val="single" w:sz="4" w:space="0" w:color="auto"/>
+          <w:insideV w:val="single" w:sz="4" w:space="0" w:color="auto"/>
+        </w:tblBorders>
+        <w:tblLook w:val="04A0"/>
+      </w:tblPr>
+      <w:tblGrid>
+        <w:gridCol w:w="5377"/>
+        <w:gridCol w:w="5377"/>
+      </w:tblGrid>
+      <w:tr>
+        <w:tc>
+          <w:tcPr>
+            <w:tcW w:w="10754" w:type="dxa"/>
+            <w:gridSpan w:val="2"/>
+          </w:tcPr>
+          <w:p>
+            <w:pPr>
+              <w:rPr>
+                <w:rFonts w:ascii="Times New Roman" w:eastAsia="MS Mincho" w:hAnsi="Times New Roman" w:cs="Times New Roman"/>
+                <w:sz w:val="24"/>
+                <w:szCs w:val="24"/>
+                <w:lang w:val="en-US"/>
+              </w:rPr>
+            </w:pPr>
+            <w:r>
+              <w:rPr>
+                <w:rFonts w:ascii="Times New Roman" w:eastAsia="MS Mincho" w:hAnsi="Times New Roman" w:cs="Times New Roman"/>
+                <w:b/>
+                <w:sz w:val="24"/>
+                <w:szCs w:val="24"/>
+                <w:lang w:val="en-US"/>
+              </w:rPr>
+              <w:t>Title</w:t>
+            </w:r>
+            <w:r>
+              <w:rPr>
+                <w:rFonts w:ascii="Times New Roman" w:eastAsia="MS Mincho" w:hAnsi="Times New Roman" w:cs="Times New Roman"/>
+                <w:sz w:val="24"/>
+                <w:szCs w:val="24"/>
+                <w:lang w:val="en-US"/>
+              </w:rPr>
+              <w:t>: Bố trí trang chưa hợp lý</w:t>
+            </w:r>
+          </w:p>
+        </w:tc>
+      </w:tr>
+      <w:tr>
+        <w:tc>
+          <w:tcPr>
+            <w:tcW w:w="5377" w:type="dxa"/>
+          </w:tcPr>
+          <w:p>
+            <w:pPr>
+              <w:rPr>
+                <w:rFonts w:ascii="Times New Roman" w:eastAsia="MS Mincho" w:hAnsi="Times New Roman" w:cs="Times New Roman"/>
+                <w:sz w:val="24"/>
+                <w:szCs w:val="24"/>
+                <w:lang w:val="en-US"/>
+              </w:rPr>
+            </w:pPr>
+            <w:r>
+              <w:rPr>
+                <w:rFonts w:ascii="Times New Roman" w:eastAsia="MS Mincho" w:hAnsi="Times New Roman" w:cs="Times New Roman"/>
+                <w:b/>
+                <w:sz w:val="24"/>
+                <w:szCs w:val="24"/>
+                <w:lang w:val="en-US"/>
+              </w:rPr>
+              <w:t>Heuristic</w:t>
+            </w:r>
+            <w:r>
+              <w:rPr>
+                <w:rFonts w:ascii="Times New Roman" w:eastAsia="MS Mincho" w:hAnsi="Times New Roman" w:cs="Times New Roman"/>
+                <w:sz w:val="24"/>
+                <w:szCs w:val="24"/>
+                <w:lang w:val="en-US"/>
+              </w:rPr>
+              <w:t>:</w:t>
+            </w:r>
+            <w:r>
+              <w:rPr>
+                <w:rFonts w:ascii="Times New Roman" w:eastAsia="MS Mincho" w:hAnsi="Times New Roman" w:cs="Times New Roman"/>
+              </w:rPr>
+              <w:t xml:space="preserve"> </w:t>
+            </w:r>
+            <w:r>
+              <w:rPr>
+                <w:rFonts w:ascii="Times New Roman" w:eastAsia="MS Mincho" w:hAnsi="Times New Roman" w:cs="Times New Roman"/>
+                <w:sz w:val="24"/>
+                <w:szCs w:val="24"/>
+                <w:lang w:val="fr-FR"/>
+              </w:rPr>
+              <w:t>Simple and natural dialog</w:t>
+            </w:r>
+          </w:p>
+        </w:tc>
+        <w:tc>
+          <w:tcPr>
+            <w:tcW w:w="5377" w:type="dxa"/>
+          </w:tcPr>
+          <w:p>
+            <w:pPr>
+              <w:rPr>
+                <w:rFonts w:ascii="Times New Roman" w:eastAsia="MS Mincho" w:hAnsi="Times New Roman" w:cs="Times New Roman"/>
+                <w:sz w:val="24"/>
+                <w:szCs w:val="24"/>
+                <w:lang w:val="en-US"/>
+              </w:rPr>
+            </w:pPr>
+            <w:r>
+              <w:rPr>
+                <w:rFonts w:ascii="Times New Roman" w:eastAsia="MS Mincho" w:hAnsi="Times New Roman" w:cs="Times New Roman"/>
+                <w:b/>
+                <w:sz w:val="24"/>
+                <w:szCs w:val="24"/>
+                <w:lang w:val="en-US"/>
+              </w:rPr>
+              <w:t>Severity</w:t>
+            </w:r>
+            <w:r>
+              <w:rPr>
+                <w:rFonts w:ascii="Times New Roman" w:eastAsia="MS Mincho" w:hAnsi="Times New Roman" w:cs="Times New Roman"/>
+                <w:sz w:val="24"/>
+                <w:szCs w:val="24"/>
+                <w:lang w:val="en-US"/>
+              </w:rPr>
+              <w:t>:  Minor</w:t>
+            </w:r>
+          </w:p>
+        </w:tc>
+      </w:tr>
+      <w:tr>
+        <w:tc>
+          <w:tcPr>
+            <w:tcW w:w="10754" w:type="dxa"/>
+            <w:gridSpan w:val="2"/>
+          </w:tcPr>
+          <w:p>
+            <w:pPr>
+              <w:rPr>
+                <w:rFonts w:ascii="Times New Roman" w:eastAsia="MS Mincho" w:hAnsi="Times New Roman" w:cs="Times New Roman"/>
+                <w:sz w:val="24"/>
+                <w:szCs w:val="24"/>
+              </w:rPr>
+            </w:pPr>
+            <w:r>
+              <w:rPr>
+                <w:rFonts w:ascii="Times New Roman" w:eastAsia="MS Mincho" w:hAnsi="Times New Roman" w:cs="Times New Roman"/>
+                <w:b/>
+                <w:sz w:val="24"/>
+                <w:szCs w:val="24"/>
+              </w:rPr>
+              <w:t>Description</w:t>
+            </w:r>
+            <w:r>
+              <w:rPr>
+                <w:rFonts w:ascii="Times New Roman" w:eastAsia="MS Mincho" w:hAnsi="Times New Roman" w:cs="Times New Roman"/>
+                <w:sz w:val="24"/>
+                <w:szCs w:val="24"/>
+              </w:rPr>
+              <w:t xml:space="preserve">: </w:t>
+            </w:r>
+            <w:r>
+              <w:rPr>
+                <w:rFonts w:ascii="Times New Roman" w:eastAsia="MS Mincho" w:hAnsi="Times New Roman" w:cs="Times New Roman"/>
+                <w:sz w:val="24"/>
+                <w:szCs w:val="24"/>
+              </w:rPr>
+              <w:t>T</w:t>
+            </w:r>
+            <w:r>
+              <w:rPr>
+                <w:rFonts w:ascii="Times New Roman" w:eastAsia="MS Mincho" w:hAnsi="Times New Roman" w:cs="Times New Roman"/>
+                <w:sz w:val="24"/>
+                <w:szCs w:val="24"/>
+              </w:rPr>
+              <w:t>hanh định hướng để xa đối với sơ đồ kiến trúc tầng</w:t>
+            </w:r>
+          </w:p>
+        </w:tc>
+      </w:tr>
+      <w:tr>
+        <w:tc>
+          <w:tcPr>
+            <w:tcW w:w="10754" w:type="dxa"/>
+            <w:gridSpan w:val="2"/>
+          </w:tcPr>
+          <w:p>
+            <w:pPr>
+              <w:rPr>
+                <w:rFonts w:ascii="Times New Roman" w:eastAsia="MS Mincho" w:hAnsi="Times New Roman" w:cs="Times New Roman"/>
+                <w:sz w:val="24"/>
+                <w:szCs w:val="24"/>
+              </w:rPr>
+            </w:pPr>
+            <w:r>
+              <w:rPr>
+                <w:rFonts w:ascii="Times New Roman" w:eastAsia="MS Mincho" w:hAnsi="Times New Roman" w:cs="Times New Roman"/>
+                <w:b/>
+                <w:sz w:val="24"/>
+                <w:szCs w:val="24"/>
+              </w:rPr>
+              <w:t>Recommendations</w:t>
+            </w:r>
+            <w:r>
+              <w:rPr>
+                <w:rFonts w:ascii="Times New Roman" w:eastAsia="MS Mincho" w:hAnsi="Times New Roman" w:cs="Times New Roman"/>
+                <w:sz w:val="24"/>
+                <w:szCs w:val="24"/>
+              </w:rPr>
+              <w:t>: thanh định hướng để bên cạnh kiến trúc tầng.</w:t>
+            </w:r>
+          </w:p>
+        </w:tc>
+      </w:tr>
+    </w:tbl>
     <w:p>
       <w:pPr>
         <w:pStyle w:val="ListParagraph"/>
         <w:ind w:left="1080"/>
         <w:rPr>
           <w:rFonts w:ascii="Times New Roman" w:hAnsi="Times New Roman" w:cs="Times New Roman"/>
-          <w:lang w:val="en-US"/>
         </w:rPr>
       </w:pPr>
     </w:p>
@@ -8426,7 +9603,7 @@
           <w:lang w:val="en-US"/>
         </w:rPr>
       </w:pPr>
-      <w:bookmarkStart w:id="20" w:name="_Toc323009552"/>
+      <w:bookmarkStart w:id="20" w:name="_Toc323096631"/>
       <w:r>
         <w:rPr>
           <w:rFonts w:ascii="Times New Roman" w:hAnsi="Times New Roman" w:cs="Times New Roman"/>
@@ -8436,33 +9613,236 @@
       </w:r>
       <w:bookmarkEnd w:id="20"/>
     </w:p>
+    <w:tbl>
+      <w:tblPr>
+        <w:tblW w:w="0" w:type="auto"/>
+        <w:tblBorders>
+          <w:top w:val="single" w:sz="4" w:space="0" w:color="auto"/>
+          <w:left w:val="single" w:sz="4" w:space="0" w:color="auto"/>
+          <w:bottom w:val="single" w:sz="4" w:space="0" w:color="auto"/>
+          <w:right w:val="single" w:sz="4" w:space="0" w:color="auto"/>
+          <w:insideH w:val="single" w:sz="4" w:space="0" w:color="auto"/>
+          <w:insideV w:val="single" w:sz="4" w:space="0" w:color="auto"/>
+        </w:tblBorders>
+        <w:tblLook w:val="04A0"/>
+      </w:tblPr>
+      <w:tblGrid>
+        <w:gridCol w:w="5377"/>
+        <w:gridCol w:w="5377"/>
+      </w:tblGrid>
+      <w:tr>
+        <w:tc>
+          <w:tcPr>
+            <w:tcW w:w="10754" w:type="dxa"/>
+            <w:gridSpan w:val="2"/>
+          </w:tcPr>
+          <w:p>
+            <w:pPr>
+              <w:rPr>
+                <w:rFonts w:ascii="Times New Roman" w:eastAsia="MS Mincho" w:hAnsi="Times New Roman" w:cs="Times New Roman"/>
+                <w:sz w:val="24"/>
+                <w:szCs w:val="24"/>
+                <w:lang w:val="en-US"/>
+              </w:rPr>
+            </w:pPr>
+            <w:r>
+              <w:rPr>
+                <w:rFonts w:ascii="Times New Roman" w:eastAsia="MS Mincho" w:hAnsi="Times New Roman" w:cs="Times New Roman"/>
+                <w:b/>
+                <w:sz w:val="24"/>
+                <w:szCs w:val="24"/>
+                <w:lang w:val="en-US"/>
+              </w:rPr>
+              <w:t>Title</w:t>
+            </w:r>
+            <w:r>
+              <w:rPr>
+                <w:rFonts w:ascii="Times New Roman" w:eastAsia="MS Mincho" w:hAnsi="Times New Roman" w:cs="Times New Roman"/>
+                <w:sz w:val="24"/>
+                <w:szCs w:val="24"/>
+                <w:lang w:val="en-US"/>
+              </w:rPr>
+              <w:t>: Bố trí trang chưa hợp lý</w:t>
+            </w:r>
+          </w:p>
+        </w:tc>
+      </w:tr>
+      <w:tr>
+        <w:tc>
+          <w:tcPr>
+            <w:tcW w:w="5377" w:type="dxa"/>
+          </w:tcPr>
+          <w:p>
+            <w:pPr>
+              <w:rPr>
+                <w:rFonts w:ascii="Times New Roman" w:eastAsia="MS Mincho" w:hAnsi="Times New Roman" w:cs="Times New Roman"/>
+                <w:sz w:val="24"/>
+                <w:szCs w:val="24"/>
+                <w:lang w:val="en-US"/>
+              </w:rPr>
+            </w:pPr>
+            <w:r>
+              <w:rPr>
+                <w:rFonts w:ascii="Times New Roman" w:eastAsia="MS Mincho" w:hAnsi="Times New Roman" w:cs="Times New Roman"/>
+                <w:b/>
+                <w:sz w:val="24"/>
+                <w:szCs w:val="24"/>
+                <w:lang w:val="en-US"/>
+              </w:rPr>
+              <w:t>Heuristic</w:t>
+            </w:r>
+            <w:r>
+              <w:rPr>
+                <w:rFonts w:ascii="Times New Roman" w:eastAsia="MS Mincho" w:hAnsi="Times New Roman" w:cs="Times New Roman"/>
+                <w:sz w:val="24"/>
+                <w:szCs w:val="24"/>
+                <w:lang w:val="en-US"/>
+              </w:rPr>
+              <w:t>:</w:t>
+            </w:r>
+            <w:r>
+              <w:rPr>
+                <w:rFonts w:ascii="Times New Roman" w:eastAsia="MS Mincho" w:hAnsi="Times New Roman" w:cs="Times New Roman"/>
+              </w:rPr>
+              <w:t xml:space="preserve"> </w:t>
+            </w:r>
+            <w:r>
+              <w:rPr>
+                <w:rFonts w:ascii="Times New Roman" w:eastAsia="MS Mincho" w:hAnsi="Times New Roman" w:cs="Times New Roman"/>
+                <w:sz w:val="24"/>
+                <w:szCs w:val="24"/>
+                <w:lang w:val="fr-FR"/>
+              </w:rPr>
+              <w:t>Simple and natural dialog</w:t>
+            </w:r>
+          </w:p>
+        </w:tc>
+        <w:tc>
+          <w:tcPr>
+            <w:tcW w:w="5377" w:type="dxa"/>
+          </w:tcPr>
+          <w:p>
+            <w:pPr>
+              <w:rPr>
+                <w:rFonts w:ascii="Times New Roman" w:eastAsia="MS Mincho" w:hAnsi="Times New Roman" w:cs="Times New Roman"/>
+                <w:sz w:val="24"/>
+                <w:szCs w:val="24"/>
+                <w:lang w:val="en-US"/>
+              </w:rPr>
+            </w:pPr>
+            <w:r>
+              <w:rPr>
+                <w:rFonts w:ascii="Times New Roman" w:eastAsia="MS Mincho" w:hAnsi="Times New Roman" w:cs="Times New Roman"/>
+                <w:b/>
+                <w:sz w:val="24"/>
+                <w:szCs w:val="24"/>
+                <w:lang w:val="en-US"/>
+              </w:rPr>
+              <w:t>Severity</w:t>
+            </w:r>
+            <w:r>
+              <w:rPr>
+                <w:rFonts w:ascii="Times New Roman" w:eastAsia="MS Mincho" w:hAnsi="Times New Roman" w:cs="Times New Roman"/>
+                <w:sz w:val="24"/>
+                <w:szCs w:val="24"/>
+                <w:lang w:val="en-US"/>
+              </w:rPr>
+              <w:t>:  Minor</w:t>
+            </w:r>
+          </w:p>
+        </w:tc>
+      </w:tr>
+      <w:tr>
+        <w:tc>
+          <w:tcPr>
+            <w:tcW w:w="10754" w:type="dxa"/>
+            <w:gridSpan w:val="2"/>
+          </w:tcPr>
+          <w:p>
+            <w:pPr>
+              <w:rPr>
+                <w:rFonts w:ascii="Times New Roman" w:eastAsia="MS Mincho" w:hAnsi="Times New Roman" w:cs="Times New Roman"/>
+                <w:sz w:val="24"/>
+                <w:szCs w:val="24"/>
+              </w:rPr>
+            </w:pPr>
+            <w:r>
+              <w:rPr>
+                <w:rFonts w:ascii="Times New Roman" w:eastAsia="MS Mincho" w:hAnsi="Times New Roman" w:cs="Times New Roman"/>
+                <w:b/>
+                <w:sz w:val="24"/>
+                <w:szCs w:val="24"/>
+              </w:rPr>
+              <w:t>Description</w:t>
+            </w:r>
+            <w:r>
+              <w:rPr>
+                <w:rFonts w:ascii="Times New Roman" w:eastAsia="MS Mincho" w:hAnsi="Times New Roman" w:cs="Times New Roman"/>
+                <w:sz w:val="24"/>
+                <w:szCs w:val="24"/>
+              </w:rPr>
+              <w:t xml:space="preserve">: </w:t>
+            </w:r>
+            <w:r>
+              <w:rPr>
+                <w:rFonts w:ascii="Times New Roman" w:eastAsia="MS Mincho" w:hAnsi="Times New Roman" w:cs="Times New Roman"/>
+                <w:sz w:val="24"/>
+                <w:szCs w:val="24"/>
+              </w:rPr>
+              <w:t>T</w:t>
+            </w:r>
+            <w:r>
+              <w:rPr>
+                <w:rFonts w:ascii="Times New Roman" w:eastAsia="MS Mincho" w:hAnsi="Times New Roman" w:cs="Times New Roman"/>
+                <w:sz w:val="24"/>
+                <w:szCs w:val="24"/>
+              </w:rPr>
+              <w:t>hanh định hướng để xa đối với sơ đồ kiến trúc tầng</w:t>
+            </w:r>
+          </w:p>
+        </w:tc>
+      </w:tr>
+      <w:tr>
+        <w:tc>
+          <w:tcPr>
+            <w:tcW w:w="10754" w:type="dxa"/>
+            <w:gridSpan w:val="2"/>
+          </w:tcPr>
+          <w:p>
+            <w:pPr>
+              <w:rPr>
+                <w:rFonts w:ascii="Times New Roman" w:eastAsia="MS Mincho" w:hAnsi="Times New Roman" w:cs="Times New Roman"/>
+                <w:sz w:val="24"/>
+                <w:szCs w:val="24"/>
+              </w:rPr>
+            </w:pPr>
+            <w:r>
+              <w:rPr>
+                <w:rFonts w:ascii="Times New Roman" w:eastAsia="MS Mincho" w:hAnsi="Times New Roman" w:cs="Times New Roman"/>
+                <w:b/>
+                <w:sz w:val="24"/>
+                <w:szCs w:val="24"/>
+              </w:rPr>
+              <w:t>Recommendations</w:t>
+            </w:r>
+            <w:r>
+              <w:rPr>
+                <w:rFonts w:ascii="Times New Roman" w:eastAsia="MS Mincho" w:hAnsi="Times New Roman" w:cs="Times New Roman"/>
+                <w:sz w:val="24"/>
+                <w:szCs w:val="24"/>
+              </w:rPr>
+              <w:t>: thanh định hướng để bên cạnh kiến trúc tầng.</w:t>
+            </w:r>
+          </w:p>
+        </w:tc>
+      </w:tr>
+    </w:tbl>
     <w:p>
       <w:pPr>
         <w:pStyle w:val="ListParagraph"/>
         <w:ind w:left="1080"/>
         <w:rPr>
           <w:rFonts w:ascii="Times New Roman" w:hAnsi="Times New Roman" w:cs="Times New Roman"/>
-          <w:lang w:val="en-US"/>
-        </w:rPr>
-      </w:pPr>
-    </w:p>
-    <w:p>
-      <w:pPr>
-        <w:pStyle w:val="ListParagraph"/>
-        <w:ind w:left="1080"/>
-        <w:rPr>
-          <w:rFonts w:ascii="Times New Roman" w:hAnsi="Times New Roman" w:cs="Times New Roman"/>
-          <w:lang w:val="en-US"/>
-        </w:rPr>
-      </w:pPr>
-    </w:p>
-    <w:p>
-      <w:pPr>
-        <w:pStyle w:val="ListParagraph"/>
-        <w:ind w:left="1080"/>
-        <w:rPr>
-          <w:rFonts w:ascii="Times New Roman" w:hAnsi="Times New Roman" w:cs="Times New Roman"/>
-          <w:lang w:val="en-US"/>
         </w:rPr>
       </w:pPr>
     </w:p>
@@ -8480,7 +9860,7 @@
           <w:lang w:val="en-US"/>
         </w:rPr>
       </w:pPr>
-      <w:bookmarkStart w:id="21" w:name="_Toc323009553"/>
+      <w:bookmarkStart w:id="21" w:name="_Toc323096632"/>
       <w:r>
         <w:rPr>
           <w:rFonts w:ascii="Times New Roman" w:hAnsi="Times New Roman" w:cs="Times New Roman"/>
@@ -8505,7 +9885,7 @@
           <w:lang w:val="en-US"/>
         </w:rPr>
       </w:pPr>
-      <w:bookmarkStart w:id="22" w:name="_Toc323009554"/>
+      <w:bookmarkStart w:id="22" w:name="_Toc323096633"/>
       <w:r>
         <w:rPr>
           <w:rFonts w:ascii="Times New Roman" w:hAnsi="Times New Roman" w:cs="Times New Roman"/>
@@ -8515,13 +9895,237 @@
       </w:r>
       <w:bookmarkEnd w:id="22"/>
     </w:p>
+    <w:tbl>
+      <w:tblPr>
+        <w:tblStyle w:val="TableGrid"/>
+        <w:tblW w:w="0" w:type="auto"/>
+        <w:tblLook w:val="04A0"/>
+      </w:tblPr>
+      <w:tblGrid>
+        <w:gridCol w:w="5377"/>
+        <w:gridCol w:w="5377"/>
+      </w:tblGrid>
+      <w:tr>
+        <w:tc>
+          <w:tcPr>
+            <w:tcW w:w="10754" w:type="dxa"/>
+            <w:gridSpan w:val="2"/>
+          </w:tcPr>
+          <w:p>
+            <w:pPr>
+              <w:rPr>
+                <w:rFonts w:ascii="Times New Roman" w:hAnsi="Times New Roman" w:cs="Times New Roman"/>
+                <w:sz w:val="24"/>
+                <w:szCs w:val="24"/>
+                <w:lang w:val="en-US"/>
+              </w:rPr>
+            </w:pPr>
+            <w:r>
+              <w:rPr>
+                <w:rFonts w:ascii="Times New Roman" w:hAnsi="Times New Roman" w:cs="Times New Roman"/>
+                <w:b/>
+                <w:sz w:val="24"/>
+                <w:szCs w:val="24"/>
+                <w:lang w:val="en-US"/>
+              </w:rPr>
+              <w:t>Title</w:t>
+            </w:r>
+            <w:r>
+              <w:rPr>
+                <w:rFonts w:ascii="Times New Roman" w:hAnsi="Times New Roman" w:cs="Times New Roman"/>
+                <w:sz w:val="24"/>
+                <w:szCs w:val="24"/>
+                <w:lang w:val="en-US"/>
+              </w:rPr>
+              <w:t>: Link đăng ký và đăng nhập</w:t>
+            </w:r>
+          </w:p>
+        </w:tc>
+      </w:tr>
+      <w:tr>
+        <w:tc>
+          <w:tcPr>
+            <w:tcW w:w="5377" w:type="dxa"/>
+          </w:tcPr>
+          <w:p>
+            <w:pPr>
+              <w:rPr>
+                <w:rFonts w:ascii="Times New Roman" w:hAnsi="Times New Roman" w:cs="Times New Roman"/>
+                <w:sz w:val="24"/>
+                <w:szCs w:val="24"/>
+                <w:lang w:val="en-US"/>
+              </w:rPr>
+            </w:pPr>
+            <w:r>
+              <w:rPr>
+                <w:rFonts w:ascii="Times New Roman" w:hAnsi="Times New Roman" w:cs="Times New Roman"/>
+                <w:b/>
+                <w:sz w:val="24"/>
+                <w:szCs w:val="24"/>
+                <w:lang w:val="en-US"/>
+              </w:rPr>
+              <w:t>Heuristic</w:t>
+            </w:r>
+            <w:r>
+              <w:rPr>
+                <w:rFonts w:ascii="Times New Roman" w:hAnsi="Times New Roman" w:cs="Times New Roman"/>
+                <w:sz w:val="24"/>
+                <w:szCs w:val="24"/>
+                <w:lang w:val="en-US"/>
+              </w:rPr>
+              <w:t>:</w:t>
+            </w:r>
+            <w:r>
+              <w:t xml:space="preserve"> </w:t>
+            </w:r>
+            <w:r>
+              <w:rPr>
+                <w:rFonts w:ascii="Times New Roman" w:hAnsi="Times New Roman" w:cs="Times New Roman"/>
+                <w:sz w:val="24"/>
+                <w:szCs w:val="24"/>
+                <w:lang w:val="en-US"/>
+              </w:rPr>
+              <w:t>Speak the users’ language</w:t>
+            </w:r>
+          </w:p>
+        </w:tc>
+        <w:tc>
+          <w:tcPr>
+            <w:tcW w:w="5377" w:type="dxa"/>
+          </w:tcPr>
+          <w:p>
+            <w:pPr>
+              <w:rPr>
+                <w:rFonts w:ascii="Times New Roman" w:hAnsi="Times New Roman" w:cs="Times New Roman"/>
+                <w:sz w:val="24"/>
+                <w:szCs w:val="24"/>
+                <w:lang w:val="en-US"/>
+              </w:rPr>
+            </w:pPr>
+            <w:r>
+              <w:rPr>
+                <w:rFonts w:ascii="Times New Roman" w:hAnsi="Times New Roman" w:cs="Times New Roman"/>
+                <w:b/>
+                <w:sz w:val="24"/>
+                <w:szCs w:val="24"/>
+                <w:lang w:val="en-US"/>
+              </w:rPr>
+              <w:t>Severity</w:t>
+            </w:r>
+            <w:r>
+              <w:rPr>
+                <w:rFonts w:ascii="Times New Roman" w:hAnsi="Times New Roman" w:cs="Times New Roman"/>
+                <w:sz w:val="24"/>
+                <w:szCs w:val="24"/>
+                <w:lang w:val="en-US"/>
+              </w:rPr>
+              <w:t xml:space="preserve">: </w:t>
+            </w:r>
+            <w:r>
+              <w:rPr>
+                <w:rFonts w:ascii="Times New Roman" w:hAnsi="Times New Roman" w:cs="Times New Roman"/>
+                <w:sz w:val="24"/>
+                <w:szCs w:val="24"/>
+                <w:lang w:val="en-US"/>
+              </w:rPr>
+              <w:t>Minor</w:t>
+            </w:r>
+          </w:p>
+        </w:tc>
+      </w:tr>
+      <w:tr>
+        <w:tc>
+          <w:tcPr>
+            <w:tcW w:w="10754" w:type="dxa"/>
+            <w:gridSpan w:val="2"/>
+          </w:tcPr>
+          <w:p>
+            <w:pPr>
+              <w:rPr>
+                <w:rFonts w:ascii="Times New Roman" w:hAnsi="Times New Roman" w:cs="Times New Roman"/>
+                <w:sz w:val="24"/>
+                <w:szCs w:val="24"/>
+              </w:rPr>
+            </w:pPr>
+            <w:r>
+              <w:rPr>
+                <w:rFonts w:ascii="Times New Roman" w:hAnsi="Times New Roman" w:cs="Times New Roman"/>
+                <w:b/>
+                <w:sz w:val="24"/>
+                <w:szCs w:val="24"/>
+              </w:rPr>
+              <w:t>Description</w:t>
+            </w:r>
+            <w:r>
+              <w:rPr>
+                <w:rFonts w:ascii="Times New Roman" w:hAnsi="Times New Roman" w:cs="Times New Roman"/>
+                <w:sz w:val="24"/>
+                <w:szCs w:val="24"/>
+              </w:rPr>
+              <w:t xml:space="preserve">: </w:t>
+            </w:r>
+            <w:r>
+              <w:rPr>
+                <w:rFonts w:ascii="Times New Roman" w:hAnsi="Times New Roman" w:cs="Times New Roman"/>
+                <w:sz w:val="24"/>
+                <w:szCs w:val="24"/>
+              </w:rPr>
+              <w:t>2 chức năng đăng ký và đăng nhập thông thường đi chung với nhau</w:t>
+            </w:r>
+          </w:p>
+        </w:tc>
+      </w:tr>
+      <w:tr>
+        <w:tc>
+          <w:tcPr>
+            <w:tcW w:w="10754" w:type="dxa"/>
+            <w:gridSpan w:val="2"/>
+          </w:tcPr>
+          <w:p>
+            <w:pPr>
+              <w:rPr>
+                <w:rFonts w:ascii="Times New Roman" w:hAnsi="Times New Roman" w:cs="Times New Roman"/>
+                <w:sz w:val="24"/>
+                <w:szCs w:val="24"/>
+                <w:lang w:val="fr-FR"/>
+              </w:rPr>
+            </w:pPr>
+            <w:r>
+              <w:rPr>
+                <w:rFonts w:ascii="Times New Roman" w:hAnsi="Times New Roman" w:cs="Times New Roman"/>
+                <w:b/>
+                <w:sz w:val="24"/>
+                <w:szCs w:val="24"/>
+              </w:rPr>
+              <w:t>Recommendations</w:t>
+            </w:r>
+            <w:r>
+              <w:rPr>
+                <w:rFonts w:ascii="Times New Roman" w:hAnsi="Times New Roman" w:cs="Times New Roman"/>
+                <w:sz w:val="24"/>
+                <w:szCs w:val="24"/>
+              </w:rPr>
+              <w:t xml:space="preserve">: </w:t>
+            </w:r>
+            <w:r>
+              <w:rPr>
+                <w:rFonts w:ascii="Times New Roman" w:hAnsi="Times New Roman" w:cs="Times New Roman"/>
+                <w:sz w:val="24"/>
+                <w:szCs w:val="24"/>
+                <w:lang w:val="fr-FR"/>
+              </w:rPr>
+              <w:t>để chúng lại gần nhau hơn.</w:t>
+            </w:r>
+          </w:p>
+        </w:tc>
+      </w:tr>
+    </w:tbl>
     <w:p>
       <w:pPr>
         <w:pStyle w:val="ListParagraph"/>
         <w:ind w:left="1560"/>
         <w:rPr>
           <w:rFonts w:ascii="Times New Roman" w:hAnsi="Times New Roman" w:cs="Times New Roman"/>
-          <w:lang w:val="en-US"/>
         </w:rPr>
       </w:pPr>
     </w:p>
@@ -8531,7 +10135,7 @@
         <w:ind w:left="1560"/>
         <w:rPr>
           <w:rFonts w:ascii="Times New Roman" w:hAnsi="Times New Roman" w:cs="Times New Roman"/>
-          <w:lang w:val="en-US"/>
+          <w:lang w:val="fr-FR"/>
         </w:rPr>
       </w:pPr>
     </w:p>
@@ -8549,7 +10153,7 @@
           <w:lang w:val="en-US"/>
         </w:rPr>
       </w:pPr>
-      <w:bookmarkStart w:id="23" w:name="_Toc323009555"/>
+      <w:bookmarkStart w:id="23" w:name="_Toc323096634"/>
       <w:r>
         <w:rPr>
           <w:rFonts w:ascii="Times New Roman" w:hAnsi="Times New Roman" w:cs="Times New Roman"/>
@@ -8559,6 +10163,240 @@
       </w:r>
       <w:bookmarkEnd w:id="23"/>
     </w:p>
+    <w:tbl>
+      <w:tblPr>
+        <w:tblStyle w:val="TableGrid"/>
+        <w:tblW w:w="0" w:type="auto"/>
+        <w:tblLook w:val="04A0"/>
+      </w:tblPr>
+      <w:tblGrid>
+        <w:gridCol w:w="5377"/>
+        <w:gridCol w:w="5377"/>
+      </w:tblGrid>
+      <w:tr>
+        <w:tc>
+          <w:tcPr>
+            <w:tcW w:w="10754" w:type="dxa"/>
+            <w:gridSpan w:val="2"/>
+          </w:tcPr>
+          <w:p>
+            <w:pPr>
+              <w:rPr>
+                <w:rFonts w:ascii="Times New Roman" w:hAnsi="Times New Roman" w:cs="Times New Roman"/>
+                <w:sz w:val="24"/>
+                <w:szCs w:val="24"/>
+                <w:lang w:val="en-US"/>
+              </w:rPr>
+            </w:pPr>
+            <w:r>
+              <w:rPr>
+                <w:rFonts w:ascii="Times New Roman" w:hAnsi="Times New Roman" w:cs="Times New Roman"/>
+                <w:b/>
+                <w:sz w:val="24"/>
+                <w:szCs w:val="24"/>
+                <w:lang w:val="en-US"/>
+              </w:rPr>
+              <w:t>Title</w:t>
+            </w:r>
+            <w:r>
+              <w:rPr>
+                <w:rFonts w:ascii="Times New Roman" w:hAnsi="Times New Roman" w:cs="Times New Roman"/>
+                <w:sz w:val="24"/>
+                <w:szCs w:val="24"/>
+                <w:lang w:val="en-US"/>
+              </w:rPr>
+              <w:t xml:space="preserve">: </w:t>
+            </w:r>
+            <w:r>
+              <w:rPr>
+                <w:rFonts w:ascii="Times New Roman" w:hAnsi="Times New Roman" w:cs="Times New Roman"/>
+                <w:sz w:val="24"/>
+                <w:szCs w:val="24"/>
+                <w:lang w:val="en-US"/>
+              </w:rPr>
+              <w:t>Nhấn vào link “Trang 1/4”</w:t>
+            </w:r>
+          </w:p>
+        </w:tc>
+      </w:tr>
+      <w:tr>
+        <w:tc>
+          <w:tcPr>
+            <w:tcW w:w="5377" w:type="dxa"/>
+          </w:tcPr>
+          <w:p>
+            <w:pPr>
+              <w:rPr>
+                <w:rFonts w:ascii="Times New Roman" w:hAnsi="Times New Roman" w:cs="Times New Roman"/>
+                <w:sz w:val="24"/>
+                <w:szCs w:val="24"/>
+                <w:lang w:val="en-US"/>
+              </w:rPr>
+            </w:pPr>
+            <w:r>
+              <w:rPr>
+                <w:rFonts w:ascii="Times New Roman" w:hAnsi="Times New Roman" w:cs="Times New Roman"/>
+                <w:b/>
+                <w:sz w:val="24"/>
+                <w:szCs w:val="24"/>
+                <w:lang w:val="en-US"/>
+              </w:rPr>
+              <w:t>Heuristic</w:t>
+            </w:r>
+            <w:r>
+              <w:rPr>
+                <w:rFonts w:ascii="Times New Roman" w:hAnsi="Times New Roman" w:cs="Times New Roman"/>
+                <w:sz w:val="24"/>
+                <w:szCs w:val="24"/>
+                <w:lang w:val="en-US"/>
+              </w:rPr>
+              <w:t>:</w:t>
+            </w:r>
+            <w:r>
+              <w:t xml:space="preserve"> </w:t>
+            </w:r>
+            <w:r>
+              <w:rPr>
+                <w:rFonts w:ascii="Times New Roman" w:hAnsi="Times New Roman" w:cs="Times New Roman"/>
+                <w:sz w:val="24"/>
+                <w:szCs w:val="24"/>
+                <w:lang w:val="en-US"/>
+              </w:rPr>
+              <w:t>Speak the users’ language</w:t>
+            </w:r>
+          </w:p>
+        </w:tc>
+        <w:tc>
+          <w:tcPr>
+            <w:tcW w:w="5377" w:type="dxa"/>
+          </w:tcPr>
+          <w:p>
+            <w:pPr>
+              <w:rPr>
+                <w:rFonts w:ascii="Times New Roman" w:hAnsi="Times New Roman" w:cs="Times New Roman"/>
+                <w:sz w:val="24"/>
+                <w:szCs w:val="24"/>
+                <w:lang w:val="en-US"/>
+              </w:rPr>
+            </w:pPr>
+            <w:r>
+              <w:rPr>
+                <w:rFonts w:ascii="Times New Roman" w:hAnsi="Times New Roman" w:cs="Times New Roman"/>
+                <w:b/>
+                <w:sz w:val="24"/>
+                <w:szCs w:val="24"/>
+                <w:lang w:val="en-US"/>
+              </w:rPr>
+              <w:t>Severity</w:t>
+            </w:r>
+            <w:r>
+              <w:rPr>
+                <w:rFonts w:ascii="Times New Roman" w:hAnsi="Times New Roman" w:cs="Times New Roman"/>
+                <w:sz w:val="24"/>
+                <w:szCs w:val="24"/>
+                <w:lang w:val="en-US"/>
+              </w:rPr>
+              <w:t xml:space="preserve">: </w:t>
+            </w:r>
+            <w:r>
+              <w:rPr>
+                <w:rFonts w:ascii="Times New Roman" w:hAnsi="Times New Roman" w:cs="Times New Roman"/>
+                <w:sz w:val="24"/>
+                <w:szCs w:val="24"/>
+                <w:lang w:val="en-US"/>
+              </w:rPr>
+              <w:t>Minor</w:t>
+            </w:r>
+          </w:p>
+        </w:tc>
+      </w:tr>
+      <w:tr>
+        <w:tc>
+          <w:tcPr>
+            <w:tcW w:w="10754" w:type="dxa"/>
+            <w:gridSpan w:val="2"/>
+          </w:tcPr>
+          <w:p>
+            <w:pPr>
+              <w:rPr>
+                <w:rFonts w:ascii="Times New Roman" w:hAnsi="Times New Roman" w:cs="Times New Roman"/>
+                <w:sz w:val="24"/>
+                <w:szCs w:val="24"/>
+              </w:rPr>
+            </w:pPr>
+            <w:r>
+              <w:rPr>
+                <w:rFonts w:ascii="Times New Roman" w:hAnsi="Times New Roman" w:cs="Times New Roman"/>
+                <w:b/>
+                <w:sz w:val="24"/>
+                <w:szCs w:val="24"/>
+              </w:rPr>
+              <w:t>Description</w:t>
+            </w:r>
+            <w:r>
+              <w:rPr>
+                <w:rFonts w:ascii="Times New Roman" w:hAnsi="Times New Roman" w:cs="Times New Roman"/>
+                <w:sz w:val="24"/>
+                <w:szCs w:val="24"/>
+              </w:rPr>
+              <w:t xml:space="preserve">: </w:t>
+            </w:r>
+            <w:r>
+              <w:rPr>
+                <w:rFonts w:ascii="Times New Roman" w:hAnsi="Times New Roman" w:cs="Times New Roman"/>
+                <w:sz w:val="24"/>
+                <w:szCs w:val="24"/>
+              </w:rPr>
+              <w:t>không hiểu khi nhấn vào link đó thì sẽ hiện cái gì ra.</w:t>
+            </w:r>
+          </w:p>
+        </w:tc>
+      </w:tr>
+      <w:tr>
+        <w:tc>
+          <w:tcPr>
+            <w:tcW w:w="10754" w:type="dxa"/>
+            <w:gridSpan w:val="2"/>
+          </w:tcPr>
+          <w:p>
+            <w:pPr>
+              <w:rPr>
+                <w:rFonts w:ascii="Times New Roman" w:hAnsi="Times New Roman" w:cs="Times New Roman"/>
+                <w:sz w:val="24"/>
+                <w:szCs w:val="24"/>
+                <w:lang w:val="en-US"/>
+              </w:rPr>
+            </w:pPr>
+            <w:r>
+              <w:rPr>
+                <w:rFonts w:ascii="Times New Roman" w:hAnsi="Times New Roman" w:cs="Times New Roman"/>
+                <w:b/>
+                <w:sz w:val="24"/>
+                <w:szCs w:val="24"/>
+              </w:rPr>
+              <w:t>Recommendations</w:t>
+            </w:r>
+            <w:r>
+              <w:rPr>
+                <w:rFonts w:ascii="Times New Roman" w:hAnsi="Times New Roman" w:cs="Times New Roman"/>
+                <w:sz w:val="24"/>
+                <w:szCs w:val="24"/>
+              </w:rPr>
+              <w:t xml:space="preserve">: </w:t>
+            </w:r>
+            <w:r>
+              <w:rPr>
+                <w:rFonts w:ascii="Times New Roman" w:hAnsi="Times New Roman" w:cs="Times New Roman"/>
+                <w:sz w:val="24"/>
+                <w:szCs w:val="24"/>
+                <w:lang w:val="en-US"/>
+              </w:rPr>
+              <w:t>không.</w:t>
+            </w:r>
+          </w:p>
+        </w:tc>
+      </w:tr>
+    </w:tbl>
     <w:p>
       <w:pPr>
         <w:pStyle w:val="ListParagraph"/>
@@ -8583,7 +10421,7 @@
           <w:lang w:val="en-US"/>
         </w:rPr>
       </w:pPr>
-      <w:bookmarkStart w:id="24" w:name="_Toc323009556"/>
+      <w:bookmarkStart w:id="24" w:name="_Toc323096635"/>
       <w:r>
         <w:rPr>
           <w:rFonts w:ascii="Times New Roman" w:hAnsi="Times New Roman" w:cs="Times New Roman"/>
@@ -8593,6 +10431,466 @@
       </w:r>
       <w:bookmarkEnd w:id="24"/>
     </w:p>
+    <w:tbl>
+      <w:tblPr>
+        <w:tblStyle w:val="TableGrid"/>
+        <w:tblW w:w="0" w:type="auto"/>
+        <w:tblLook w:val="04A0"/>
+      </w:tblPr>
+      <w:tblGrid>
+        <w:gridCol w:w="5377"/>
+        <w:gridCol w:w="5377"/>
+      </w:tblGrid>
+      <w:tr>
+        <w:tc>
+          <w:tcPr>
+            <w:tcW w:w="10754" w:type="dxa"/>
+            <w:gridSpan w:val="2"/>
+          </w:tcPr>
+          <w:p>
+            <w:pPr>
+              <w:rPr>
+                <w:rFonts w:ascii="Times New Roman" w:hAnsi="Times New Roman" w:cs="Times New Roman"/>
+                <w:sz w:val="24"/>
+                <w:szCs w:val="24"/>
+              </w:rPr>
+            </w:pPr>
+            <w:r>
+              <w:rPr>
+                <w:rFonts w:ascii="Times New Roman" w:hAnsi="Times New Roman" w:cs="Times New Roman"/>
+                <w:b/>
+                <w:sz w:val="24"/>
+                <w:szCs w:val="24"/>
+              </w:rPr>
+              <w:t>Title</w:t>
+            </w:r>
+            <w:r>
+              <w:rPr>
+                <w:rFonts w:ascii="Times New Roman" w:hAnsi="Times New Roman" w:cs="Times New Roman"/>
+                <w:sz w:val="24"/>
+                <w:szCs w:val="24"/>
+              </w:rPr>
+              <w:t>: Lời bình sẽ chuyển tới đâu?</w:t>
+            </w:r>
+          </w:p>
+        </w:tc>
+      </w:tr>
+      <w:tr>
+        <w:tc>
+          <w:tcPr>
+            <w:tcW w:w="5377" w:type="dxa"/>
+          </w:tcPr>
+          <w:p>
+            <w:pPr>
+              <w:rPr>
+                <w:rFonts w:ascii="Times New Roman" w:hAnsi="Times New Roman" w:cs="Times New Roman"/>
+                <w:sz w:val="24"/>
+                <w:szCs w:val="24"/>
+                <w:lang w:val="en-US"/>
+              </w:rPr>
+            </w:pPr>
+            <w:r>
+              <w:rPr>
+                <w:rFonts w:ascii="Times New Roman" w:hAnsi="Times New Roman" w:cs="Times New Roman"/>
+                <w:b/>
+                <w:sz w:val="24"/>
+                <w:szCs w:val="24"/>
+                <w:lang w:val="en-US"/>
+              </w:rPr>
+              <w:t>Heuristic</w:t>
+            </w:r>
+            <w:r>
+              <w:rPr>
+                <w:rFonts w:ascii="Times New Roman" w:hAnsi="Times New Roman" w:cs="Times New Roman"/>
+                <w:sz w:val="24"/>
+                <w:szCs w:val="24"/>
+                <w:lang w:val="en-US"/>
+              </w:rPr>
+              <w:t>:</w:t>
+            </w:r>
+            <w:r>
+              <w:rPr>
+                <w:rFonts w:ascii="Times New Roman" w:hAnsi="Times New Roman" w:cs="Times New Roman"/>
+              </w:rPr>
+              <w:t xml:space="preserve"> </w:t>
+            </w:r>
+            <w:r>
+              <w:rPr>
+                <w:rFonts w:ascii="Times New Roman" w:hAnsi="Times New Roman" w:cs="Times New Roman"/>
+                <w:sz w:val="24"/>
+                <w:szCs w:val="24"/>
+                <w:lang w:val="en-US"/>
+              </w:rPr>
+              <w:t>Speak the users’ language</w:t>
+            </w:r>
+          </w:p>
+        </w:tc>
+        <w:tc>
+          <w:tcPr>
+            <w:tcW w:w="5377" w:type="dxa"/>
+          </w:tcPr>
+          <w:p>
+            <w:pPr>
+              <w:rPr>
+                <w:rFonts w:ascii="Times New Roman" w:hAnsi="Times New Roman" w:cs="Times New Roman"/>
+                <w:sz w:val="24"/>
+                <w:szCs w:val="24"/>
+                <w:lang w:val="en-US"/>
+              </w:rPr>
+            </w:pPr>
+            <w:r>
+              <w:rPr>
+                <w:rFonts w:ascii="Times New Roman" w:hAnsi="Times New Roman" w:cs="Times New Roman"/>
+                <w:b/>
+                <w:sz w:val="24"/>
+                <w:szCs w:val="24"/>
+                <w:lang w:val="en-US"/>
+              </w:rPr>
+              <w:t>Severity</w:t>
+            </w:r>
+            <w:r>
+              <w:rPr>
+                <w:rFonts w:ascii="Times New Roman" w:hAnsi="Times New Roman" w:cs="Times New Roman"/>
+                <w:sz w:val="24"/>
+                <w:szCs w:val="24"/>
+                <w:lang w:val="en-US"/>
+              </w:rPr>
+              <w:t>: Minor</w:t>
+            </w:r>
+          </w:p>
+        </w:tc>
+      </w:tr>
+      <w:tr>
+        <w:tc>
+          <w:tcPr>
+            <w:tcW w:w="10754" w:type="dxa"/>
+            <w:gridSpan w:val="2"/>
+          </w:tcPr>
+          <w:p>
+            <w:pPr>
+              <w:rPr>
+                <w:rFonts w:ascii="Times New Roman" w:hAnsi="Times New Roman" w:cs="Times New Roman"/>
+                <w:sz w:val="24"/>
+                <w:szCs w:val="24"/>
+              </w:rPr>
+            </w:pPr>
+            <w:r>
+              <w:rPr>
+                <w:rFonts w:ascii="Times New Roman" w:hAnsi="Times New Roman" w:cs="Times New Roman"/>
+                <w:b/>
+                <w:sz w:val="24"/>
+                <w:szCs w:val="24"/>
+              </w:rPr>
+              <w:t>Description</w:t>
+            </w:r>
+            <w:r>
+              <w:rPr>
+                <w:rFonts w:ascii="Times New Roman" w:hAnsi="Times New Roman" w:cs="Times New Roman"/>
+                <w:sz w:val="24"/>
+                <w:szCs w:val="24"/>
+              </w:rPr>
+              <w:t>: không rõ link “Lời bình” (ở trên) sẽ chuyển tới đâu.</w:t>
+            </w:r>
+          </w:p>
+        </w:tc>
+      </w:tr>
+      <w:tr>
+        <w:tc>
+          <w:tcPr>
+            <w:tcW w:w="10754" w:type="dxa"/>
+            <w:gridSpan w:val="2"/>
+          </w:tcPr>
+          <w:p>
+            <w:pPr>
+              <w:rPr>
+                <w:rFonts w:ascii="Times New Roman" w:hAnsi="Times New Roman" w:cs="Times New Roman"/>
+                <w:sz w:val="24"/>
+                <w:szCs w:val="24"/>
+                <w:lang w:val="en-US"/>
+              </w:rPr>
+            </w:pPr>
+            <w:r>
+              <w:rPr>
+                <w:rFonts w:ascii="Times New Roman" w:hAnsi="Times New Roman" w:cs="Times New Roman"/>
+                <w:b/>
+                <w:sz w:val="24"/>
+                <w:szCs w:val="24"/>
+              </w:rPr>
+              <w:t>Recommendations</w:t>
+            </w:r>
+            <w:r>
+              <w:rPr>
+                <w:rFonts w:ascii="Times New Roman" w:hAnsi="Times New Roman" w:cs="Times New Roman"/>
+                <w:sz w:val="24"/>
+                <w:szCs w:val="24"/>
+              </w:rPr>
+              <w:t xml:space="preserve">: </w:t>
+            </w:r>
+            <w:r>
+              <w:rPr>
+                <w:rFonts w:ascii="Times New Roman" w:hAnsi="Times New Roman" w:cs="Times New Roman"/>
+                <w:sz w:val="24"/>
+                <w:szCs w:val="24"/>
+                <w:lang w:val="en-US"/>
+              </w:rPr>
+              <w:t>không.</w:t>
+            </w:r>
+          </w:p>
+        </w:tc>
+      </w:tr>
+    </w:tbl>
+    <w:p>
+      <w:pPr>
+        <w:pStyle w:val="ListParagraph"/>
+        <w:ind w:left="1560"/>
+        <w:rPr>
+          <w:rFonts w:ascii="Times New Roman" w:hAnsi="Times New Roman" w:cs="Times New Roman"/>
+          <w:lang w:val="en-US"/>
+        </w:rPr>
+      </w:pPr>
+    </w:p>
+    <w:tbl>
+      <w:tblPr>
+        <w:tblStyle w:val="TableGrid"/>
+        <w:tblW w:w="0" w:type="auto"/>
+        <w:tblLook w:val="04A0"/>
+      </w:tblPr>
+      <w:tblGrid>
+        <w:gridCol w:w="5377"/>
+        <w:gridCol w:w="5377"/>
+      </w:tblGrid>
+      <w:tr>
+        <w:tc>
+          <w:tcPr>
+            <w:tcW w:w="10754" w:type="dxa"/>
+            <w:gridSpan w:val="2"/>
+          </w:tcPr>
+          <w:p>
+            <w:pPr>
+              <w:rPr>
+                <w:rFonts w:ascii="Times New Roman" w:hAnsi="Times New Roman" w:cs="Times New Roman"/>
+                <w:sz w:val="24"/>
+                <w:szCs w:val="24"/>
+                <w:lang w:val="en-US"/>
+              </w:rPr>
+            </w:pPr>
+            <w:r>
+              <w:rPr>
+                <w:rFonts w:ascii="Times New Roman" w:hAnsi="Times New Roman" w:cs="Times New Roman"/>
+                <w:b/>
+                <w:sz w:val="24"/>
+                <w:szCs w:val="24"/>
+                <w:lang w:val="en-US"/>
+              </w:rPr>
+              <w:t>Title</w:t>
+            </w:r>
+            <w:r>
+              <w:rPr>
+                <w:rFonts w:ascii="Times New Roman" w:hAnsi="Times New Roman" w:cs="Times New Roman"/>
+                <w:sz w:val="24"/>
+                <w:szCs w:val="24"/>
+                <w:lang w:val="en-US"/>
+              </w:rPr>
+              <w:t xml:space="preserve">: </w:t>
+            </w:r>
+            <w:r>
+              <w:rPr>
+                <w:rFonts w:ascii="Times New Roman" w:hAnsi="Times New Roman" w:cs="Times New Roman"/>
+                <w:sz w:val="24"/>
+                <w:szCs w:val="24"/>
+                <w:lang w:val="en-US"/>
+              </w:rPr>
+              <w:t>Không hiểu ý nghĩa icon</w:t>
+            </w:r>
+          </w:p>
+        </w:tc>
+      </w:tr>
+      <w:tr>
+        <w:tc>
+          <w:tcPr>
+            <w:tcW w:w="5377" w:type="dxa"/>
+          </w:tcPr>
+          <w:p>
+            <w:pPr>
+              <w:rPr>
+                <w:rFonts w:ascii="Times New Roman" w:hAnsi="Times New Roman" w:cs="Times New Roman"/>
+                <w:sz w:val="24"/>
+                <w:szCs w:val="24"/>
+                <w:lang w:val="en-US"/>
+              </w:rPr>
+            </w:pPr>
+            <w:r>
+              <w:rPr>
+                <w:rFonts w:ascii="Times New Roman" w:hAnsi="Times New Roman" w:cs="Times New Roman"/>
+                <w:b/>
+                <w:sz w:val="24"/>
+                <w:szCs w:val="24"/>
+                <w:lang w:val="en-US"/>
+              </w:rPr>
+              <w:t>Heuristic</w:t>
+            </w:r>
+            <w:r>
+              <w:rPr>
+                <w:rFonts w:ascii="Times New Roman" w:hAnsi="Times New Roman" w:cs="Times New Roman"/>
+                <w:sz w:val="24"/>
+                <w:szCs w:val="24"/>
+                <w:lang w:val="en-US"/>
+              </w:rPr>
+              <w:t>:</w:t>
+            </w:r>
+            <w:r>
+              <w:t xml:space="preserve"> </w:t>
+            </w:r>
+            <w:r>
+              <w:rPr>
+                <w:rFonts w:ascii="Times New Roman" w:hAnsi="Times New Roman" w:cs="Times New Roman"/>
+                <w:sz w:val="24"/>
+                <w:szCs w:val="24"/>
+                <w:lang w:val="en-US"/>
+              </w:rPr>
+              <w:t>Speak the users’ language</w:t>
+            </w:r>
+          </w:p>
+        </w:tc>
+        <w:tc>
+          <w:tcPr>
+            <w:tcW w:w="5377" w:type="dxa"/>
+          </w:tcPr>
+          <w:p>
+            <w:pPr>
+              <w:rPr>
+                <w:rFonts w:ascii="Times New Roman" w:hAnsi="Times New Roman" w:cs="Times New Roman"/>
+                <w:sz w:val="24"/>
+                <w:szCs w:val="24"/>
+                <w:lang w:val="en-US"/>
+              </w:rPr>
+            </w:pPr>
+            <w:r>
+              <w:rPr>
+                <w:rFonts w:ascii="Times New Roman" w:hAnsi="Times New Roman" w:cs="Times New Roman"/>
+                <w:b/>
+                <w:sz w:val="24"/>
+                <w:szCs w:val="24"/>
+                <w:lang w:val="en-US"/>
+              </w:rPr>
+              <w:t>Severity</w:t>
+            </w:r>
+            <w:r>
+              <w:rPr>
+                <w:rFonts w:ascii="Times New Roman" w:hAnsi="Times New Roman" w:cs="Times New Roman"/>
+                <w:sz w:val="24"/>
+                <w:szCs w:val="24"/>
+                <w:lang w:val="en-US"/>
+              </w:rPr>
+              <w:t xml:space="preserve">: </w:t>
+            </w:r>
+            <w:r>
+              <w:rPr>
+                <w:rFonts w:ascii="Times New Roman" w:hAnsi="Times New Roman" w:cs="Times New Roman"/>
+                <w:sz w:val="24"/>
+                <w:szCs w:val="24"/>
+                <w:lang w:val="en-US"/>
+              </w:rPr>
+              <w:t>Minor</w:t>
+            </w:r>
+          </w:p>
+        </w:tc>
+      </w:tr>
+      <w:tr>
+        <w:tc>
+          <w:tcPr>
+            <w:tcW w:w="10754" w:type="dxa"/>
+            <w:gridSpan w:val="2"/>
+          </w:tcPr>
+          <w:p>
+            <w:pPr>
+              <w:rPr>
+                <w:rFonts w:ascii="Times New Roman" w:hAnsi="Times New Roman" w:cs="Times New Roman"/>
+                <w:sz w:val="24"/>
+                <w:szCs w:val="24"/>
+              </w:rPr>
+            </w:pPr>
+            <w:r>
+              <w:rPr>
+                <w:rFonts w:ascii="Times New Roman" w:hAnsi="Times New Roman" w:cs="Times New Roman"/>
+                <w:b/>
+                <w:sz w:val="24"/>
+                <w:szCs w:val="24"/>
+              </w:rPr>
+              <w:t>Description</w:t>
+            </w:r>
+            <w:r>
+              <w:rPr>
+                <w:rFonts w:ascii="Times New Roman" w:hAnsi="Times New Roman" w:cs="Times New Roman"/>
+                <w:sz w:val="24"/>
+                <w:szCs w:val="24"/>
+              </w:rPr>
+              <w:t xml:space="preserve">: </w:t>
+            </w:r>
+            <w:r>
+              <w:rPr>
+                <w:rFonts w:ascii="Times New Roman" w:hAnsi="Times New Roman" w:cs="Times New Roman"/>
+                <w:sz w:val="24"/>
+                <w:szCs w:val="24"/>
+              </w:rPr>
+              <w:t xml:space="preserve">dấu cộng ở trước link “Them loi binh” có </w:t>
+            </w:r>
+            <w:r>
+              <w:rPr>
+                <w:rFonts w:ascii="Times New Roman" w:hAnsi="Times New Roman" w:cs="Times New Roman"/>
+                <w:sz w:val="24"/>
+                <w:szCs w:val="24"/>
+              </w:rPr>
+              <w:t>thể gây hiểu nhầm rằng sẽ nhấn vào được.</w:t>
+            </w:r>
+          </w:p>
+        </w:tc>
+      </w:tr>
+      <w:tr>
+        <w:tc>
+          <w:tcPr>
+            <w:tcW w:w="10754" w:type="dxa"/>
+            <w:gridSpan w:val="2"/>
+          </w:tcPr>
+          <w:p>
+            <w:pPr>
+              <w:rPr>
+                <w:rFonts w:ascii="Times New Roman" w:hAnsi="Times New Roman" w:cs="Times New Roman"/>
+                <w:sz w:val="24"/>
+                <w:szCs w:val="24"/>
+                <w:lang w:val="en-US"/>
+              </w:rPr>
+            </w:pPr>
+            <w:r>
+              <w:rPr>
+                <w:rFonts w:ascii="Times New Roman" w:hAnsi="Times New Roman" w:cs="Times New Roman"/>
+                <w:b/>
+                <w:sz w:val="24"/>
+                <w:szCs w:val="24"/>
+              </w:rPr>
+              <w:t>Recommendations</w:t>
+            </w:r>
+            <w:r>
+              <w:rPr>
+                <w:rFonts w:ascii="Times New Roman" w:hAnsi="Times New Roman" w:cs="Times New Roman"/>
+                <w:sz w:val="24"/>
+                <w:szCs w:val="24"/>
+              </w:rPr>
+              <w:t xml:space="preserve">: </w:t>
+            </w:r>
+            <w:r>
+              <w:rPr>
+                <w:rFonts w:ascii="Times New Roman" w:hAnsi="Times New Roman" w:cs="Times New Roman"/>
+                <w:sz w:val="24"/>
+                <w:szCs w:val="24"/>
+                <w:lang w:val="en-US"/>
+              </w:rPr>
+              <w:t>không.</w:t>
+            </w:r>
+          </w:p>
+        </w:tc>
+      </w:tr>
+    </w:tbl>
     <w:p>
       <w:pPr>
         <w:pStyle w:val="ListParagraph"/>
@@ -8637,7 +10935,7 @@
           <w:lang w:val="en-US"/>
         </w:rPr>
       </w:pPr>
-      <w:bookmarkStart w:id="25" w:name="_Toc323009557"/>
+      <w:bookmarkStart w:id="25" w:name="_Toc323096636"/>
       <w:r>
         <w:rPr>
           <w:rFonts w:ascii="Times New Roman" w:hAnsi="Times New Roman" w:cs="Times New Roman"/>
@@ -8662,7 +10960,7 @@
           <w:lang w:val="en-US"/>
         </w:rPr>
       </w:pPr>
-      <w:bookmarkStart w:id="26" w:name="_Toc323009558"/>
+      <w:bookmarkStart w:id="26" w:name="_Toc323096637"/>
       <w:r>
         <w:rPr>
           <w:rFonts w:ascii="Times New Roman" w:hAnsi="Times New Roman" w:cs="Times New Roman"/>
@@ -8679,13 +10977,277 @@
       </w:r>
       <w:bookmarkEnd w:id="26"/>
     </w:p>
+    <w:tbl>
+      <w:tblPr>
+        <w:tblStyle w:val="TableGrid"/>
+        <w:tblW w:w="0" w:type="auto"/>
+        <w:tblLook w:val="04A0"/>
+      </w:tblPr>
+      <w:tblGrid>
+        <w:gridCol w:w="5377"/>
+        <w:gridCol w:w="5377"/>
+      </w:tblGrid>
+      <w:tr>
+        <w:tc>
+          <w:tcPr>
+            <w:tcW w:w="10754" w:type="dxa"/>
+            <w:gridSpan w:val="2"/>
+          </w:tcPr>
+          <w:p>
+            <w:pPr>
+              <w:rPr>
+                <w:rFonts w:ascii="Times New Roman" w:hAnsi="Times New Roman" w:cs="Times New Roman"/>
+                <w:sz w:val="24"/>
+                <w:szCs w:val="24"/>
+              </w:rPr>
+            </w:pPr>
+            <w:r>
+              <w:rPr>
+                <w:rFonts w:ascii="Times New Roman" w:hAnsi="Times New Roman" w:cs="Times New Roman"/>
+                <w:b/>
+                <w:sz w:val="24"/>
+                <w:szCs w:val="24"/>
+              </w:rPr>
+              <w:t>Title</w:t>
+            </w:r>
+            <w:r>
+              <w:rPr>
+                <w:rFonts w:ascii="Times New Roman" w:hAnsi="Times New Roman" w:cs="Times New Roman"/>
+                <w:sz w:val="24"/>
+                <w:szCs w:val="24"/>
+              </w:rPr>
+              <w:t>: Button thể hiện không đúng</w:t>
+            </w:r>
+          </w:p>
+        </w:tc>
+      </w:tr>
+      <w:tr>
+        <w:tc>
+          <w:tcPr>
+            <w:tcW w:w="5377" w:type="dxa"/>
+          </w:tcPr>
+          <w:p>
+            <w:pPr>
+              <w:rPr>
+                <w:rFonts w:ascii="Times New Roman" w:hAnsi="Times New Roman" w:cs="Times New Roman"/>
+                <w:sz w:val="24"/>
+                <w:szCs w:val="24"/>
+                <w:lang w:val="en-US"/>
+              </w:rPr>
+            </w:pPr>
+            <w:r>
+              <w:rPr>
+                <w:rFonts w:ascii="Times New Roman" w:hAnsi="Times New Roman" w:cs="Times New Roman"/>
+                <w:b/>
+                <w:sz w:val="24"/>
+                <w:szCs w:val="24"/>
+                <w:lang w:val="en-US"/>
+              </w:rPr>
+              <w:t>Heuristic</w:t>
+            </w:r>
+            <w:r>
+              <w:rPr>
+                <w:rFonts w:ascii="Times New Roman" w:hAnsi="Times New Roman" w:cs="Times New Roman"/>
+                <w:sz w:val="24"/>
+                <w:szCs w:val="24"/>
+                <w:lang w:val="en-US"/>
+              </w:rPr>
+              <w:t>:</w:t>
+            </w:r>
+            <w:r>
+              <w:rPr>
+                <w:rFonts w:ascii="Times New Roman" w:hAnsi="Times New Roman" w:cs="Times New Roman"/>
+              </w:rPr>
+              <w:t xml:space="preserve"> </w:t>
+            </w:r>
+            <w:r>
+              <w:rPr>
+                <w:rFonts w:ascii="Times New Roman" w:hAnsi="Times New Roman" w:cs="Times New Roman"/>
+                <w:sz w:val="24"/>
+                <w:szCs w:val="24"/>
+                <w:lang w:val="en-US"/>
+              </w:rPr>
+              <w:t>Speak the users’ language</w:t>
+            </w:r>
+          </w:p>
+        </w:tc>
+        <w:tc>
+          <w:tcPr>
+            <w:tcW w:w="5377" w:type="dxa"/>
+          </w:tcPr>
+          <w:p>
+            <w:pPr>
+              <w:rPr>
+                <w:rFonts w:ascii="Times New Roman" w:hAnsi="Times New Roman" w:cs="Times New Roman"/>
+                <w:sz w:val="24"/>
+                <w:szCs w:val="24"/>
+                <w:lang w:val="en-US"/>
+              </w:rPr>
+            </w:pPr>
+            <w:r>
+              <w:rPr>
+                <w:rFonts w:ascii="Times New Roman" w:hAnsi="Times New Roman" w:cs="Times New Roman"/>
+                <w:b/>
+                <w:sz w:val="24"/>
+                <w:szCs w:val="24"/>
+                <w:lang w:val="en-US"/>
+              </w:rPr>
+              <w:t>Severity</w:t>
+            </w:r>
+            <w:r>
+              <w:rPr>
+                <w:rFonts w:ascii="Times New Roman" w:hAnsi="Times New Roman" w:cs="Times New Roman"/>
+                <w:sz w:val="24"/>
+                <w:szCs w:val="24"/>
+                <w:lang w:val="en-US"/>
+              </w:rPr>
+              <w:t>: Minor</w:t>
+            </w:r>
+          </w:p>
+        </w:tc>
+      </w:tr>
+      <w:tr>
+        <w:tc>
+          <w:tcPr>
+            <w:tcW w:w="10754" w:type="dxa"/>
+            <w:gridSpan w:val="2"/>
+          </w:tcPr>
+          <w:p>
+            <w:pPr>
+              <w:rPr>
+                <w:rFonts w:ascii="Times New Roman" w:hAnsi="Times New Roman" w:cs="Times New Roman"/>
+                <w:sz w:val="24"/>
+                <w:szCs w:val="24"/>
+              </w:rPr>
+            </w:pPr>
+            <w:r>
+              <w:rPr>
+                <w:rFonts w:ascii="Times New Roman" w:hAnsi="Times New Roman" w:cs="Times New Roman"/>
+                <w:b/>
+                <w:sz w:val="24"/>
+                <w:szCs w:val="24"/>
+              </w:rPr>
+              <w:t>Description</w:t>
+            </w:r>
+            <w:r>
+              <w:rPr>
+                <w:rFonts w:ascii="Times New Roman" w:hAnsi="Times New Roman" w:cs="Times New Roman"/>
+                <w:sz w:val="24"/>
+                <w:szCs w:val="24"/>
+              </w:rPr>
+              <w:t xml:space="preserve">: button đặt món </w:t>
+            </w:r>
+            <w:r>
+              <w:rPr>
+                <w:rFonts w:ascii="Times New Roman" w:hAnsi="Times New Roman" w:cs="Times New Roman"/>
+                <w:sz w:val="24"/>
+                <w:szCs w:val="24"/>
+              </w:rPr>
+              <w:t xml:space="preserve">và </w:t>
+            </w:r>
+            <w:r>
+              <w:rPr>
+                <w:rFonts w:ascii="Times New Roman" w:hAnsi="Times New Roman" w:cs="Times New Roman"/>
+                <w:sz w:val="24"/>
+                <w:szCs w:val="24"/>
+              </w:rPr>
+              <w:t>hoàn tất đặt món không nhất thiết phải là dạng mũi tên</w:t>
+            </w:r>
+            <w:r>
+              <w:rPr>
+                <w:rFonts w:ascii="Times New Roman" w:hAnsi="Times New Roman" w:cs="Times New Roman"/>
+                <w:sz w:val="24"/>
+                <w:szCs w:val="24"/>
+              </w:rPr>
+              <w:t>.</w:t>
+            </w:r>
+            <w:r>
+              <w:rPr>
+                <w:rFonts w:ascii="Times New Roman" w:hAnsi="Times New Roman" w:cs="Times New Roman"/>
+                <w:sz w:val="24"/>
+                <w:szCs w:val="24"/>
+              </w:rPr>
+              <w:t xml:space="preserve"> </w:t>
+            </w:r>
+          </w:p>
+        </w:tc>
+      </w:tr>
+      <w:tr>
+        <w:tc>
+          <w:tcPr>
+            <w:tcW w:w="10754" w:type="dxa"/>
+            <w:gridSpan w:val="2"/>
+          </w:tcPr>
+          <w:p>
+            <w:pPr>
+              <w:rPr>
+                <w:rFonts w:ascii="Times New Roman" w:hAnsi="Times New Roman" w:cs="Times New Roman"/>
+                <w:sz w:val="24"/>
+                <w:szCs w:val="24"/>
+                <w:lang w:val="en-US"/>
+              </w:rPr>
+            </w:pPr>
+            <w:r>
+              <w:rPr>
+                <w:rFonts w:ascii="Times New Roman" w:hAnsi="Times New Roman" w:cs="Times New Roman"/>
+                <w:b/>
+                <w:sz w:val="24"/>
+                <w:szCs w:val="24"/>
+              </w:rPr>
+              <w:t>Recommendations</w:t>
+            </w:r>
+            <w:r>
+              <w:rPr>
+                <w:rFonts w:ascii="Times New Roman" w:hAnsi="Times New Roman" w:cs="Times New Roman"/>
+                <w:sz w:val="24"/>
+                <w:szCs w:val="24"/>
+              </w:rPr>
+              <w:t xml:space="preserve">: </w:t>
+            </w:r>
+            <w:r>
+              <w:rPr>
+                <w:rFonts w:ascii="Times New Roman" w:hAnsi="Times New Roman" w:cs="Times New Roman"/>
+                <w:sz w:val="24"/>
+                <w:szCs w:val="24"/>
+              </w:rPr>
+              <w:t xml:space="preserve">để button </w:t>
+            </w:r>
+            <w:r>
+              <w:rPr>
+                <w:rFonts w:ascii="Times New Roman" w:hAnsi="Times New Roman" w:cs="Times New Roman"/>
+                <w:sz w:val="24"/>
+                <w:szCs w:val="24"/>
+                <w:lang w:val="en-US"/>
+              </w:rPr>
+              <w:t xml:space="preserve">dạng </w:t>
+            </w:r>
+            <w:r>
+              <w:rPr>
+                <w:rFonts w:ascii="Times New Roman" w:hAnsi="Times New Roman" w:cs="Times New Roman"/>
+                <w:sz w:val="24"/>
+                <w:szCs w:val="24"/>
+              </w:rPr>
+              <w:t>bình thường</w:t>
+            </w:r>
+            <w:r>
+              <w:rPr>
+                <w:rFonts w:ascii="Times New Roman" w:hAnsi="Times New Roman" w:cs="Times New Roman"/>
+                <w:sz w:val="24"/>
+                <w:szCs w:val="24"/>
+                <w:lang w:val="en-US"/>
+              </w:rPr>
+              <w:t>.</w:t>
+            </w:r>
+          </w:p>
+        </w:tc>
+      </w:tr>
+    </w:tbl>
     <w:p>
       <w:pPr>
         <w:pStyle w:val="ListParagraph"/>
         <w:ind w:left="1560"/>
         <w:rPr>
           <w:rFonts w:ascii="Times New Roman" w:hAnsi="Times New Roman" w:cs="Times New Roman"/>
-          <w:lang w:val="en-US"/>
         </w:rPr>
       </w:pPr>
     </w:p>
@@ -8703,7 +11265,7 @@
           <w:lang w:val="en-US"/>
         </w:rPr>
       </w:pPr>
-      <w:bookmarkStart w:id="27" w:name="_Toc323009559"/>
+      <w:bookmarkStart w:id="27" w:name="_Toc323096638"/>
       <w:r>
         <w:rPr>
           <w:rFonts w:ascii="Times New Roman" w:hAnsi="Times New Roman" w:cs="Times New Roman"/>
@@ -8713,13 +11275,262 @@
       </w:r>
       <w:bookmarkEnd w:id="27"/>
     </w:p>
+    <w:tbl>
+      <w:tblPr>
+        <w:tblStyle w:val="TableGrid"/>
+        <w:tblW w:w="0" w:type="auto"/>
+        <w:tblLook w:val="04A0"/>
+      </w:tblPr>
+      <w:tblGrid>
+        <w:gridCol w:w="5377"/>
+        <w:gridCol w:w="5377"/>
+      </w:tblGrid>
+      <w:tr>
+        <w:tc>
+          <w:tcPr>
+            <w:tcW w:w="10754" w:type="dxa"/>
+            <w:gridSpan w:val="2"/>
+          </w:tcPr>
+          <w:p>
+            <w:pPr>
+              <w:rPr>
+                <w:rFonts w:ascii="Times New Roman" w:hAnsi="Times New Roman" w:cs="Times New Roman"/>
+                <w:sz w:val="24"/>
+                <w:szCs w:val="24"/>
+                <w:lang w:val="en-US"/>
+              </w:rPr>
+            </w:pPr>
+            <w:r>
+              <w:rPr>
+                <w:rFonts w:ascii="Times New Roman" w:hAnsi="Times New Roman" w:cs="Times New Roman"/>
+                <w:b/>
+                <w:sz w:val="24"/>
+                <w:szCs w:val="24"/>
+              </w:rPr>
+              <w:t>Title</w:t>
+            </w:r>
+            <w:r>
+              <w:rPr>
+                <w:rFonts w:ascii="Times New Roman" w:hAnsi="Times New Roman" w:cs="Times New Roman"/>
+                <w:sz w:val="24"/>
+                <w:szCs w:val="24"/>
+              </w:rPr>
+              <w:t xml:space="preserve">: </w:t>
+            </w:r>
+            <w:r>
+              <w:rPr>
+                <w:rFonts w:ascii="Times New Roman" w:hAnsi="Times New Roman" w:cs="Times New Roman"/>
+                <w:sz w:val="24"/>
+                <w:szCs w:val="24"/>
+              </w:rPr>
+              <w:t>Button thể hiện không đúng</w:t>
+            </w:r>
+          </w:p>
+        </w:tc>
+      </w:tr>
+      <w:tr>
+        <w:tc>
+          <w:tcPr>
+            <w:tcW w:w="5377" w:type="dxa"/>
+          </w:tcPr>
+          <w:p>
+            <w:pPr>
+              <w:rPr>
+                <w:rFonts w:ascii="Times New Roman" w:hAnsi="Times New Roman" w:cs="Times New Roman"/>
+                <w:sz w:val="24"/>
+                <w:szCs w:val="24"/>
+                <w:lang w:val="en-US"/>
+              </w:rPr>
+            </w:pPr>
+            <w:r>
+              <w:rPr>
+                <w:rFonts w:ascii="Times New Roman" w:hAnsi="Times New Roman" w:cs="Times New Roman"/>
+                <w:b/>
+                <w:sz w:val="24"/>
+                <w:szCs w:val="24"/>
+                <w:lang w:val="en-US"/>
+              </w:rPr>
+              <w:t>Heuristic</w:t>
+            </w:r>
+            <w:r>
+              <w:rPr>
+                <w:rFonts w:ascii="Times New Roman" w:hAnsi="Times New Roman" w:cs="Times New Roman"/>
+                <w:sz w:val="24"/>
+                <w:szCs w:val="24"/>
+                <w:lang w:val="en-US"/>
+              </w:rPr>
+              <w:t>:</w:t>
+            </w:r>
+            <w:r>
+              <w:rPr>
+                <w:rFonts w:ascii="Times New Roman" w:hAnsi="Times New Roman" w:cs="Times New Roman"/>
+              </w:rPr>
+              <w:t xml:space="preserve"> </w:t>
+            </w:r>
+            <w:r>
+              <w:rPr>
+                <w:rFonts w:ascii="Times New Roman" w:hAnsi="Times New Roman" w:cs="Times New Roman"/>
+                <w:sz w:val="24"/>
+                <w:szCs w:val="24"/>
+                <w:lang w:val="en-US"/>
+              </w:rPr>
+              <w:t>Speak the users’ language</w:t>
+            </w:r>
+          </w:p>
+        </w:tc>
+        <w:tc>
+          <w:tcPr>
+            <w:tcW w:w="5377" w:type="dxa"/>
+          </w:tcPr>
+          <w:p>
+            <w:pPr>
+              <w:rPr>
+                <w:rFonts w:ascii="Times New Roman" w:hAnsi="Times New Roman" w:cs="Times New Roman"/>
+                <w:sz w:val="24"/>
+                <w:szCs w:val="24"/>
+                <w:lang w:val="en-US"/>
+              </w:rPr>
+            </w:pPr>
+            <w:r>
+              <w:rPr>
+                <w:rFonts w:ascii="Times New Roman" w:hAnsi="Times New Roman" w:cs="Times New Roman"/>
+                <w:b/>
+                <w:sz w:val="24"/>
+                <w:szCs w:val="24"/>
+                <w:lang w:val="en-US"/>
+              </w:rPr>
+              <w:t>Severity</w:t>
+            </w:r>
+            <w:r>
+              <w:rPr>
+                <w:rFonts w:ascii="Times New Roman" w:hAnsi="Times New Roman" w:cs="Times New Roman"/>
+                <w:sz w:val="24"/>
+                <w:szCs w:val="24"/>
+                <w:lang w:val="en-US"/>
+              </w:rPr>
+              <w:t>: Minor</w:t>
+            </w:r>
+          </w:p>
+        </w:tc>
+      </w:tr>
+      <w:tr>
+        <w:tc>
+          <w:tcPr>
+            <w:tcW w:w="10754" w:type="dxa"/>
+            <w:gridSpan w:val="2"/>
+          </w:tcPr>
+          <w:p>
+            <w:pPr>
+              <w:rPr>
+                <w:rFonts w:ascii="Times New Roman" w:hAnsi="Times New Roman" w:cs="Times New Roman"/>
+                <w:sz w:val="24"/>
+                <w:szCs w:val="24"/>
+              </w:rPr>
+            </w:pPr>
+            <w:r>
+              <w:rPr>
+                <w:rFonts w:ascii="Times New Roman" w:hAnsi="Times New Roman" w:cs="Times New Roman"/>
+                <w:b/>
+                <w:sz w:val="24"/>
+                <w:szCs w:val="24"/>
+              </w:rPr>
+              <w:t>Description</w:t>
+            </w:r>
+            <w:r>
+              <w:rPr>
+                <w:rFonts w:ascii="Times New Roman" w:hAnsi="Times New Roman" w:cs="Times New Roman"/>
+                <w:sz w:val="24"/>
+                <w:szCs w:val="24"/>
+              </w:rPr>
+              <w:t xml:space="preserve">: button đặt bàn </w:t>
+            </w:r>
+            <w:r>
+              <w:rPr>
+                <w:rFonts w:ascii="Times New Roman" w:hAnsi="Times New Roman" w:cs="Times New Roman"/>
+                <w:sz w:val="24"/>
+                <w:szCs w:val="24"/>
+              </w:rPr>
+              <w:t xml:space="preserve">và </w:t>
+            </w:r>
+            <w:r>
+              <w:rPr>
+                <w:rFonts w:ascii="Times New Roman" w:hAnsi="Times New Roman" w:cs="Times New Roman"/>
+                <w:sz w:val="24"/>
+                <w:szCs w:val="24"/>
+              </w:rPr>
+              <w:t>hoàn tất đặt bàn không nhất thiết phải là dạng mũi tên</w:t>
+            </w:r>
+          </w:p>
+        </w:tc>
+      </w:tr>
+      <w:tr>
+        <w:tc>
+          <w:tcPr>
+            <w:tcW w:w="10754" w:type="dxa"/>
+            <w:gridSpan w:val="2"/>
+          </w:tcPr>
+          <w:p>
+            <w:pPr>
+              <w:rPr>
+                <w:rFonts w:ascii="Times New Roman" w:hAnsi="Times New Roman" w:cs="Times New Roman"/>
+                <w:sz w:val="24"/>
+                <w:szCs w:val="24"/>
+                <w:lang w:val="en-US"/>
+              </w:rPr>
+            </w:pPr>
+            <w:r>
+              <w:rPr>
+                <w:rFonts w:ascii="Times New Roman" w:hAnsi="Times New Roman" w:cs="Times New Roman"/>
+                <w:b/>
+                <w:sz w:val="24"/>
+                <w:szCs w:val="24"/>
+              </w:rPr>
+              <w:t>Recommendations</w:t>
+            </w:r>
+            <w:r>
+              <w:rPr>
+                <w:rFonts w:ascii="Times New Roman" w:hAnsi="Times New Roman" w:cs="Times New Roman"/>
+                <w:sz w:val="24"/>
+                <w:szCs w:val="24"/>
+              </w:rPr>
+              <w:t xml:space="preserve">: để button </w:t>
+            </w:r>
+            <w:r>
+              <w:rPr>
+                <w:rFonts w:ascii="Times New Roman" w:hAnsi="Times New Roman" w:cs="Times New Roman"/>
+                <w:sz w:val="24"/>
+                <w:szCs w:val="24"/>
+                <w:lang w:val="en-US"/>
+              </w:rPr>
+              <w:t xml:space="preserve">dạng </w:t>
+            </w:r>
+            <w:r>
+              <w:rPr>
+                <w:rFonts w:ascii="Times New Roman" w:hAnsi="Times New Roman" w:cs="Times New Roman"/>
+                <w:sz w:val="24"/>
+                <w:szCs w:val="24"/>
+              </w:rPr>
+              <w:t>bình thường</w:t>
+            </w:r>
+            <w:r>
+              <w:rPr>
+                <w:rFonts w:ascii="Times New Roman" w:hAnsi="Times New Roman" w:cs="Times New Roman"/>
+                <w:sz w:val="24"/>
+                <w:szCs w:val="24"/>
+                <w:lang w:val="en-US"/>
+              </w:rPr>
+              <w:t>.</w:t>
+            </w:r>
+          </w:p>
+        </w:tc>
+      </w:tr>
+    </w:tbl>
     <w:p>
       <w:pPr>
         <w:pStyle w:val="ListParagraph"/>
         <w:ind w:left="1560"/>
         <w:rPr>
           <w:rFonts w:ascii="Times New Roman" w:hAnsi="Times New Roman" w:cs="Times New Roman"/>
-          <w:lang w:val="en-US"/>
         </w:rPr>
       </w:pPr>
     </w:p>
@@ -8737,7 +11548,7 @@
           <w:lang w:val="en-US"/>
         </w:rPr>
       </w:pPr>
-      <w:bookmarkStart w:id="28" w:name="_Toc323009560"/>
+      <w:bookmarkStart w:id="28" w:name="_Toc323096639"/>
       <w:r>
         <w:rPr>
           <w:rFonts w:ascii="Times New Roman" w:hAnsi="Times New Roman" w:cs="Times New Roman"/>
@@ -8747,13 +11558,264 @@
       </w:r>
       <w:bookmarkEnd w:id="28"/>
     </w:p>
+    <w:tbl>
+      <w:tblPr>
+        <w:tblStyle w:val="TableGrid"/>
+        <w:tblW w:w="0" w:type="auto"/>
+        <w:tblLook w:val="04A0"/>
+      </w:tblPr>
+      <w:tblGrid>
+        <w:gridCol w:w="5377"/>
+        <w:gridCol w:w="5377"/>
+      </w:tblGrid>
+      <w:tr>
+        <w:tc>
+          <w:tcPr>
+            <w:tcW w:w="10754" w:type="dxa"/>
+            <w:gridSpan w:val="2"/>
+          </w:tcPr>
+          <w:p>
+            <w:pPr>
+              <w:rPr>
+                <w:rFonts w:ascii="Times New Roman" w:hAnsi="Times New Roman" w:cs="Times New Roman"/>
+                <w:sz w:val="24"/>
+                <w:szCs w:val="24"/>
+                <w:lang w:val="en-US"/>
+              </w:rPr>
+            </w:pPr>
+            <w:r>
+              <w:rPr>
+                <w:rFonts w:ascii="Times New Roman" w:hAnsi="Times New Roman" w:cs="Times New Roman"/>
+                <w:b/>
+                <w:sz w:val="24"/>
+                <w:szCs w:val="24"/>
+              </w:rPr>
+              <w:t>Title</w:t>
+            </w:r>
+            <w:r>
+              <w:rPr>
+                <w:rFonts w:ascii="Times New Roman" w:hAnsi="Times New Roman" w:cs="Times New Roman"/>
+                <w:sz w:val="24"/>
+                <w:szCs w:val="24"/>
+              </w:rPr>
+              <w:t xml:space="preserve">: </w:t>
+            </w:r>
+            <w:r>
+              <w:rPr>
+                <w:rFonts w:ascii="Times New Roman" w:hAnsi="Times New Roman" w:cs="Times New Roman"/>
+                <w:sz w:val="24"/>
+                <w:szCs w:val="24"/>
+                <w:lang w:val="en-US"/>
+              </w:rPr>
+              <w:t>Nên có thêm thông tin</w:t>
+            </w:r>
+          </w:p>
+        </w:tc>
+      </w:tr>
+      <w:tr>
+        <w:tc>
+          <w:tcPr>
+            <w:tcW w:w="5377" w:type="dxa"/>
+          </w:tcPr>
+          <w:p>
+            <w:pPr>
+              <w:rPr>
+                <w:rFonts w:ascii="Times New Roman" w:hAnsi="Times New Roman" w:cs="Times New Roman"/>
+                <w:sz w:val="24"/>
+                <w:szCs w:val="24"/>
+                <w:lang w:val="en-US"/>
+              </w:rPr>
+            </w:pPr>
+            <w:r>
+              <w:rPr>
+                <w:rFonts w:ascii="Times New Roman" w:hAnsi="Times New Roman" w:cs="Times New Roman"/>
+                <w:b/>
+                <w:sz w:val="24"/>
+                <w:szCs w:val="24"/>
+                <w:lang w:val="en-US"/>
+              </w:rPr>
+              <w:t>Heuristic</w:t>
+            </w:r>
+            <w:r>
+              <w:rPr>
+                <w:rFonts w:ascii="Times New Roman" w:hAnsi="Times New Roman" w:cs="Times New Roman"/>
+                <w:sz w:val="24"/>
+                <w:szCs w:val="24"/>
+                <w:lang w:val="en-US"/>
+              </w:rPr>
+              <w:t>:</w:t>
+            </w:r>
+            <w:r>
+              <w:rPr>
+                <w:rFonts w:ascii="Times New Roman" w:hAnsi="Times New Roman" w:cs="Times New Roman"/>
+              </w:rPr>
+              <w:t xml:space="preserve"> </w:t>
+            </w:r>
+            <w:r>
+              <w:rPr>
+                <w:rFonts w:ascii="Times New Roman" w:hAnsi="Times New Roman" w:cs="Times New Roman"/>
+                <w:sz w:val="24"/>
+                <w:szCs w:val="24"/>
+                <w:lang w:val="en-US"/>
+              </w:rPr>
+              <w:t>Speak the users’ language</w:t>
+            </w:r>
+          </w:p>
+        </w:tc>
+        <w:tc>
+          <w:tcPr>
+            <w:tcW w:w="5377" w:type="dxa"/>
+          </w:tcPr>
+          <w:p>
+            <w:pPr>
+              <w:rPr>
+                <w:rFonts w:ascii="Times New Roman" w:hAnsi="Times New Roman" w:cs="Times New Roman"/>
+                <w:sz w:val="24"/>
+                <w:szCs w:val="24"/>
+                <w:lang w:val="en-US"/>
+              </w:rPr>
+            </w:pPr>
+            <w:r>
+              <w:rPr>
+                <w:rFonts w:ascii="Times New Roman" w:hAnsi="Times New Roman" w:cs="Times New Roman"/>
+                <w:b/>
+                <w:sz w:val="24"/>
+                <w:szCs w:val="24"/>
+                <w:lang w:val="en-US"/>
+              </w:rPr>
+              <w:t>Severity</w:t>
+            </w:r>
+            <w:r>
+              <w:rPr>
+                <w:rFonts w:ascii="Times New Roman" w:hAnsi="Times New Roman" w:cs="Times New Roman"/>
+                <w:sz w:val="24"/>
+                <w:szCs w:val="24"/>
+                <w:lang w:val="en-US"/>
+              </w:rPr>
+              <w:t xml:space="preserve">: </w:t>
+            </w:r>
+            <w:r>
+              <w:rPr>
+                <w:rFonts w:ascii="Times New Roman" w:hAnsi="Times New Roman" w:cs="Times New Roman"/>
+                <w:sz w:val="24"/>
+                <w:szCs w:val="24"/>
+                <w:lang w:val="en-US"/>
+              </w:rPr>
+              <w:t>Trivial</w:t>
+            </w:r>
+          </w:p>
+        </w:tc>
+      </w:tr>
+      <w:tr>
+        <w:tc>
+          <w:tcPr>
+            <w:tcW w:w="10754" w:type="dxa"/>
+            <w:gridSpan w:val="2"/>
+          </w:tcPr>
+          <w:p>
+            <w:pPr>
+              <w:rPr>
+                <w:rFonts w:ascii="Times New Roman" w:hAnsi="Times New Roman" w:cs="Times New Roman"/>
+                <w:sz w:val="24"/>
+                <w:szCs w:val="24"/>
+              </w:rPr>
+            </w:pPr>
+            <w:r>
+              <w:rPr>
+                <w:rFonts w:ascii="Times New Roman" w:hAnsi="Times New Roman" w:cs="Times New Roman"/>
+                <w:b/>
+                <w:sz w:val="24"/>
+                <w:szCs w:val="24"/>
+              </w:rPr>
+              <w:t>Description</w:t>
+            </w:r>
+            <w:r>
+              <w:rPr>
+                <w:rFonts w:ascii="Times New Roman" w:hAnsi="Times New Roman" w:cs="Times New Roman"/>
+                <w:sz w:val="24"/>
+                <w:szCs w:val="24"/>
+              </w:rPr>
+              <w:t xml:space="preserve">: </w:t>
+            </w:r>
+            <w:r>
+              <w:rPr>
+                <w:rFonts w:ascii="Times New Roman" w:hAnsi="Times New Roman" w:cs="Times New Roman"/>
+                <w:sz w:val="24"/>
+                <w:szCs w:val="24"/>
+              </w:rPr>
+              <w:t>khi thông báo nên có thêm</w:t>
+            </w:r>
+            <w:r>
+              <w:rPr>
+                <w:rFonts w:ascii="Times New Roman" w:hAnsi="Times New Roman" w:cs="Times New Roman"/>
+                <w:sz w:val="24"/>
+                <w:szCs w:val="24"/>
+              </w:rPr>
+              <w:t xml:space="preserve"> thông tin tổng tiền hay thời gian đặt bàn.</w:t>
+            </w:r>
+          </w:p>
+        </w:tc>
+      </w:tr>
+      <w:tr>
+        <w:tc>
+          <w:tcPr>
+            <w:tcW w:w="10754" w:type="dxa"/>
+            <w:gridSpan w:val="2"/>
+          </w:tcPr>
+          <w:p>
+            <w:pPr>
+              <w:rPr>
+                <w:rFonts w:ascii="Times New Roman" w:hAnsi="Times New Roman" w:cs="Times New Roman"/>
+                <w:sz w:val="24"/>
+                <w:szCs w:val="24"/>
+                <w:lang w:val="en-US"/>
+              </w:rPr>
+            </w:pPr>
+            <w:r>
+              <w:rPr>
+                <w:rFonts w:ascii="Times New Roman" w:hAnsi="Times New Roman" w:cs="Times New Roman"/>
+                <w:b/>
+                <w:sz w:val="24"/>
+                <w:szCs w:val="24"/>
+              </w:rPr>
+              <w:t>Recommendations</w:t>
+            </w:r>
+            <w:r>
+              <w:rPr>
+                <w:rFonts w:ascii="Times New Roman" w:hAnsi="Times New Roman" w:cs="Times New Roman"/>
+                <w:sz w:val="24"/>
+                <w:szCs w:val="24"/>
+              </w:rPr>
+              <w:t xml:space="preserve">: </w:t>
+            </w:r>
+            <w:r>
+              <w:rPr>
+                <w:rFonts w:ascii="Times New Roman" w:hAnsi="Times New Roman" w:cs="Times New Roman"/>
+                <w:sz w:val="24"/>
+                <w:szCs w:val="24"/>
+                <w:lang w:val="en-US"/>
+              </w:rPr>
+              <w:t>không</w:t>
+            </w:r>
+            <w:r>
+              <w:rPr>
+                <w:rFonts w:ascii="Times New Roman" w:hAnsi="Times New Roman" w:cs="Times New Roman"/>
+                <w:sz w:val="24"/>
+                <w:szCs w:val="24"/>
+                <w:lang w:val="en-US"/>
+              </w:rPr>
+              <w:t>.</w:t>
+            </w:r>
+          </w:p>
+        </w:tc>
+      </w:tr>
+    </w:tbl>
     <w:p>
       <w:pPr>
         <w:pStyle w:val="ListParagraph"/>
         <w:ind w:left="1560"/>
         <w:rPr>
           <w:rFonts w:ascii="Times New Roman" w:hAnsi="Times New Roman" w:cs="Times New Roman"/>
-          <w:lang w:val="en-US"/>
         </w:rPr>
       </w:pPr>
     </w:p>
@@ -8771,7 +11833,7 @@
           <w:lang w:val="en-US"/>
         </w:rPr>
       </w:pPr>
-      <w:bookmarkStart w:id="29" w:name="_Toc323009561"/>
+      <w:bookmarkStart w:id="29" w:name="_Toc323096640"/>
       <w:r>
         <w:rPr>
           <w:rFonts w:ascii="Times New Roman" w:hAnsi="Times New Roman" w:cs="Times New Roman"/>
@@ -8781,37 +11843,232 @@
       </w:r>
       <w:bookmarkEnd w:id="29"/>
     </w:p>
-    <w:p>
-      <w:pPr>
-        <w:pStyle w:val="ListParagraph"/>
-        <w:ind w:left="1560"/>
-        <w:rPr>
-          <w:rFonts w:ascii="Times New Roman" w:hAnsi="Times New Roman" w:cs="Times New Roman"/>
-          <w:lang w:val="en-US"/>
-        </w:rPr>
-      </w:pPr>
-    </w:p>
-    <w:p>
-      <w:pPr>
-        <w:pStyle w:val="ListParagraph"/>
-        <w:ind w:left="1080"/>
-        <w:rPr>
-          <w:rFonts w:ascii="Times New Roman" w:hAnsi="Times New Roman" w:cs="Times New Roman"/>
-          <w:lang w:val="en-US"/>
-        </w:rPr>
-      </w:pPr>
-    </w:p>
-    <w:p>
-      <w:pPr>
-        <w:pStyle w:val="ListParagraph"/>
-        <w:outlineLvl w:val="0"/>
-        <w:rPr>
-          <w:rFonts w:ascii="Times New Roman" w:hAnsi="Times New Roman" w:cs="Times New Roman"/>
-          <w:b/>
-          <w:lang w:val="en-US"/>
-        </w:rPr>
-      </w:pPr>
-    </w:p>
+    <w:tbl>
+      <w:tblPr>
+        <w:tblStyle w:val="TableGrid"/>
+        <w:tblW w:w="0" w:type="auto"/>
+        <w:tblLook w:val="04A0"/>
+      </w:tblPr>
+      <w:tblGrid>
+        <w:gridCol w:w="5377"/>
+        <w:gridCol w:w="5377"/>
+      </w:tblGrid>
+      <w:tr>
+        <w:tc>
+          <w:tcPr>
+            <w:tcW w:w="10754" w:type="dxa"/>
+            <w:gridSpan w:val="2"/>
+          </w:tcPr>
+          <w:p>
+            <w:pPr>
+              <w:rPr>
+                <w:rFonts w:ascii="Times New Roman" w:hAnsi="Times New Roman" w:cs="Times New Roman"/>
+                <w:sz w:val="24"/>
+                <w:szCs w:val="24"/>
+                <w:lang w:val="en-US"/>
+              </w:rPr>
+            </w:pPr>
+            <w:r>
+              <w:rPr>
+                <w:rFonts w:ascii="Times New Roman" w:hAnsi="Times New Roman" w:cs="Times New Roman"/>
+                <w:b/>
+                <w:sz w:val="24"/>
+                <w:szCs w:val="24"/>
+              </w:rPr>
+              <w:t>Title</w:t>
+            </w:r>
+            <w:r>
+              <w:rPr>
+                <w:rFonts w:ascii="Times New Roman" w:hAnsi="Times New Roman" w:cs="Times New Roman"/>
+                <w:sz w:val="24"/>
+                <w:szCs w:val="24"/>
+              </w:rPr>
+              <w:t xml:space="preserve">: </w:t>
+            </w:r>
+            <w:r>
+              <w:rPr>
+                <w:rFonts w:ascii="Times New Roman" w:hAnsi="Times New Roman" w:cs="Times New Roman"/>
+                <w:sz w:val="24"/>
+                <w:szCs w:val="24"/>
+                <w:lang w:val="en-US"/>
+              </w:rPr>
+              <w:t>Ghi chú chưa nổi bật</w:t>
+            </w:r>
+          </w:p>
+        </w:tc>
+      </w:tr>
+      <w:tr>
+        <w:tc>
+          <w:tcPr>
+            <w:tcW w:w="5377" w:type="dxa"/>
+          </w:tcPr>
+          <w:p>
+            <w:pPr>
+              <w:rPr>
+                <w:rFonts w:ascii="Times New Roman" w:hAnsi="Times New Roman" w:cs="Times New Roman"/>
+                <w:sz w:val="24"/>
+                <w:szCs w:val="24"/>
+                <w:lang w:val="en-US"/>
+              </w:rPr>
+            </w:pPr>
+            <w:r>
+              <w:rPr>
+                <w:rFonts w:ascii="Times New Roman" w:hAnsi="Times New Roman" w:cs="Times New Roman"/>
+                <w:b/>
+                <w:sz w:val="24"/>
+                <w:szCs w:val="24"/>
+                <w:lang w:val="en-US"/>
+              </w:rPr>
+              <w:t>Heuristic</w:t>
+            </w:r>
+            <w:r>
+              <w:rPr>
+                <w:rFonts w:ascii="Times New Roman" w:hAnsi="Times New Roman" w:cs="Times New Roman"/>
+                <w:sz w:val="24"/>
+                <w:szCs w:val="24"/>
+                <w:lang w:val="en-US"/>
+              </w:rPr>
+              <w:t>:</w:t>
+            </w:r>
+            <w:r>
+              <w:rPr>
+                <w:rFonts w:ascii="Times New Roman" w:hAnsi="Times New Roman" w:cs="Times New Roman"/>
+              </w:rPr>
+              <w:t xml:space="preserve"> </w:t>
+            </w:r>
+            <w:r>
+              <w:rPr>
+                <w:rFonts w:ascii="Times New Roman" w:hAnsi="Times New Roman" w:cs="Times New Roman"/>
+                <w:sz w:val="24"/>
+                <w:szCs w:val="24"/>
+                <w:lang w:val="en-US"/>
+              </w:rPr>
+              <w:t>Speak the users’ language</w:t>
+            </w:r>
+          </w:p>
+        </w:tc>
+        <w:tc>
+          <w:tcPr>
+            <w:tcW w:w="5377" w:type="dxa"/>
+          </w:tcPr>
+          <w:p>
+            <w:pPr>
+              <w:rPr>
+                <w:rFonts w:ascii="Times New Roman" w:hAnsi="Times New Roman" w:cs="Times New Roman"/>
+                <w:sz w:val="24"/>
+                <w:szCs w:val="24"/>
+                <w:lang w:val="en-US"/>
+              </w:rPr>
+            </w:pPr>
+            <w:r>
+              <w:rPr>
+                <w:rFonts w:ascii="Times New Roman" w:hAnsi="Times New Roman" w:cs="Times New Roman"/>
+                <w:b/>
+                <w:sz w:val="24"/>
+                <w:szCs w:val="24"/>
+                <w:lang w:val="en-US"/>
+              </w:rPr>
+              <w:t>Severity</w:t>
+            </w:r>
+            <w:r>
+              <w:rPr>
+                <w:rFonts w:ascii="Times New Roman" w:hAnsi="Times New Roman" w:cs="Times New Roman"/>
+                <w:sz w:val="24"/>
+                <w:szCs w:val="24"/>
+                <w:lang w:val="en-US"/>
+              </w:rPr>
+              <w:t>: Minor</w:t>
+            </w:r>
+          </w:p>
+        </w:tc>
+      </w:tr>
+      <w:tr>
+        <w:tc>
+          <w:tcPr>
+            <w:tcW w:w="10754" w:type="dxa"/>
+            <w:gridSpan w:val="2"/>
+          </w:tcPr>
+          <w:p>
+            <w:pPr>
+              <w:rPr>
+                <w:rFonts w:ascii="Times New Roman" w:hAnsi="Times New Roman" w:cs="Times New Roman"/>
+                <w:sz w:val="24"/>
+                <w:szCs w:val="24"/>
+              </w:rPr>
+            </w:pPr>
+            <w:r>
+              <w:rPr>
+                <w:rFonts w:ascii="Times New Roman" w:hAnsi="Times New Roman" w:cs="Times New Roman"/>
+                <w:b/>
+                <w:sz w:val="24"/>
+                <w:szCs w:val="24"/>
+              </w:rPr>
+              <w:t>Description</w:t>
+            </w:r>
+            <w:r>
+              <w:rPr>
+                <w:rFonts w:ascii="Times New Roman" w:hAnsi="Times New Roman" w:cs="Times New Roman"/>
+                <w:sz w:val="24"/>
+                <w:szCs w:val="24"/>
+              </w:rPr>
+              <w:t xml:space="preserve">: </w:t>
+            </w:r>
+            <w:r>
+              <w:rPr>
+                <w:rFonts w:ascii="Times New Roman" w:hAnsi="Times New Roman" w:cs="Times New Roman"/>
+                <w:sz w:val="24"/>
+                <w:szCs w:val="24"/>
+              </w:rPr>
+              <w:t>phần ghi chú ở trên và dưới chưa thật sự nổi bật để người dùng chú ý.</w:t>
+            </w:r>
+          </w:p>
+        </w:tc>
+      </w:tr>
+      <w:tr>
+        <w:tc>
+          <w:tcPr>
+            <w:tcW w:w="10754" w:type="dxa"/>
+            <w:gridSpan w:val="2"/>
+          </w:tcPr>
+          <w:p>
+            <w:pPr>
+              <w:rPr>
+                <w:rFonts w:ascii="Times New Roman" w:hAnsi="Times New Roman" w:cs="Times New Roman"/>
+                <w:sz w:val="24"/>
+                <w:szCs w:val="24"/>
+                <w:lang w:val="en-US"/>
+              </w:rPr>
+            </w:pPr>
+            <w:r>
+              <w:rPr>
+                <w:rFonts w:ascii="Times New Roman" w:hAnsi="Times New Roman" w:cs="Times New Roman"/>
+                <w:b/>
+                <w:sz w:val="24"/>
+                <w:szCs w:val="24"/>
+              </w:rPr>
+              <w:t>Recommendations</w:t>
+            </w:r>
+            <w:r>
+              <w:rPr>
+                <w:rFonts w:ascii="Times New Roman" w:hAnsi="Times New Roman" w:cs="Times New Roman"/>
+                <w:sz w:val="24"/>
+                <w:szCs w:val="24"/>
+              </w:rPr>
+              <w:t xml:space="preserve">: </w:t>
+            </w:r>
+            <w:r>
+              <w:rPr>
+                <w:rFonts w:ascii="Times New Roman" w:hAnsi="Times New Roman" w:cs="Times New Roman"/>
+                <w:sz w:val="24"/>
+                <w:szCs w:val="24"/>
+                <w:lang w:val="en-US"/>
+              </w:rPr>
+              <w:t>không.</w:t>
+            </w:r>
+          </w:p>
+        </w:tc>
+      </w:tr>
+    </w:tbl>
     <w:p>
       <w:pPr>
         <w:pStyle w:val="ListParagraph"/>
@@ -8946,7 +12203,7 @@
             <w:rPr>
               <w:noProof/>
             </w:rPr>
-            <w:t>10</w:t>
+            <w:t>11</w:t>
           </w:r>
         </w:fldSimple>
       </w:p>
@@ -14311,7 +17568,7 @@
 </file>
 
 <file path=customXml/itemProps2.xml><?xml version="1.0" encoding="utf-8"?>
-<ds:datastoreItem xmlns:ds="http://schemas.openxmlformats.org/officeDocument/2006/customXml" ds:itemID="{A1DEB4C9-A70C-4FC5-819C-388344D431A9}">
+<ds:datastoreItem xmlns:ds="http://schemas.openxmlformats.org/officeDocument/2006/customXml" ds:itemID="{113F2D19-8FEA-401F-AEF7-4D8FE85CE23B}">
   <ds:schemaRefs>
     <ds:schemaRef ds:uri="http://schemas.openxmlformats.org/officeDocument/2006/bibliography"/>
   </ds:schemaRefs>

</xml_diff>